<commit_message>
added report for project1
</commit_message>
<xml_diff>
--- a/asafi-ergasia1/report.docx
+++ b/asafi-ergasia1/report.docx
@@ -468,7 +468,7 @@
           <w:r>
             <w:fldChar w:fldCharType="separate"/>
           </w:r>
-          <w:hyperlink w:anchor="_Toc13681342" w:history="1">
+          <w:hyperlink w:anchor="_Toc14549167" w:history="1">
             <w:r>
               <w:rPr>
                 <w:rStyle w:val="-"/>
@@ -495,7 +495,7 @@
                 <w:noProof/>
                 <w:webHidden/>
               </w:rPr>
-              <w:instrText xml:space="preserve"> PAGEREF _Toc13681342 \h </w:instrText>
+              <w:instrText xml:space="preserve"> PAGEREF _Toc14549167 \h </w:instrText>
             </w:r>
             <w:r>
               <w:rPr>
@@ -536,7 +536,7 @@
               <w:szCs w:val="22"/>
             </w:rPr>
           </w:pPr>
-          <w:hyperlink w:anchor="_Toc13681343" w:history="1">
+          <w:hyperlink w:anchor="_Toc14549168" w:history="1">
             <w:r>
               <w:rPr>
                 <w:rStyle w:val="-"/>
@@ -563,7 +563,7 @@
                 <w:noProof/>
                 <w:webHidden/>
               </w:rPr>
-              <w:instrText xml:space="preserve"> PAGEREF _Toc13681343 \h </w:instrText>
+              <w:instrText xml:space="preserve"> PAGEREF _Toc14549168 \h </w:instrText>
             </w:r>
             <w:r>
               <w:rPr>
@@ -604,7 +604,7 @@
               <w:szCs w:val="22"/>
             </w:rPr>
           </w:pPr>
-          <w:hyperlink w:anchor="_Toc13681344" w:history="1">
+          <w:hyperlink w:anchor="_Toc14549169" w:history="1">
             <w:r>
               <w:rPr>
                 <w:rStyle w:val="-"/>
@@ -631,7 +631,7 @@
                 <w:noProof/>
                 <w:webHidden/>
               </w:rPr>
-              <w:instrText xml:space="preserve"> PAGEREF _Toc13681344 \h </w:instrText>
+              <w:instrText xml:space="preserve"> PAGEREF _Toc14549169 \h </w:instrText>
             </w:r>
             <w:r>
               <w:rPr>
@@ -664,6 +664,423 @@
         </w:p>
         <w:p>
           <w:pPr>
+            <w:pStyle w:val="20"/>
+            <w:rPr>
+              <w:rFonts w:asciiTheme="minorHAnsi" w:eastAsiaTheme="minorEastAsia" w:hAnsiTheme="minorHAnsi" w:cstheme="minorBidi"/>
+              <w:noProof/>
+              <w:sz w:val="22"/>
+              <w:szCs w:val="22"/>
+            </w:rPr>
+          </w:pPr>
+          <w:hyperlink w:anchor="_Toc14549170" w:history="1">
+            <w:r>
+              <w:rPr>
+                <w:rStyle w:val="-"/>
+                <w:noProof/>
+              </w:rPr>
+              <w:t xml:space="preserve">Ασαφής Ελεγκτής </w:t>
+            </w:r>
+            <w:r>
+              <w:rPr>
+                <w:rStyle w:val="-"/>
+                <w:noProof/>
+                <w:lang w:val="en-US"/>
+              </w:rPr>
+              <w:t xml:space="preserve">PI - </w:t>
+            </w:r>
+            <w:r>
+              <w:rPr>
+                <w:rStyle w:val="-"/>
+                <w:noProof/>
+              </w:rPr>
+              <w:t>Σενάριο 1</w:t>
+            </w:r>
+            <w:r>
+              <w:rPr>
+                <w:noProof/>
+                <w:webHidden/>
+              </w:rPr>
+              <w:tab/>
+            </w:r>
+            <w:r>
+              <w:rPr>
+                <w:noProof/>
+                <w:webHidden/>
+              </w:rPr>
+              <w:fldChar w:fldCharType="begin"/>
+            </w:r>
+            <w:r>
+              <w:rPr>
+                <w:noProof/>
+                <w:webHidden/>
+              </w:rPr>
+              <w:instrText xml:space="preserve"> PAGEREF _Toc14549170 \h </w:instrText>
+            </w:r>
+            <w:r>
+              <w:rPr>
+                <w:noProof/>
+                <w:webHidden/>
+              </w:rPr>
+            </w:r>
+            <w:r>
+              <w:rPr>
+                <w:noProof/>
+                <w:webHidden/>
+              </w:rPr>
+              <w:fldChar w:fldCharType="separate"/>
+            </w:r>
+            <w:r>
+              <w:rPr>
+                <w:noProof/>
+                <w:webHidden/>
+              </w:rPr>
+              <w:t>8</w:t>
+            </w:r>
+            <w:r>
+              <w:rPr>
+                <w:noProof/>
+                <w:webHidden/>
+              </w:rPr>
+              <w:fldChar w:fldCharType="end"/>
+            </w:r>
+          </w:hyperlink>
+        </w:p>
+        <w:p>
+          <w:pPr>
+            <w:pStyle w:val="30"/>
+            <w:tabs>
+              <w:tab w:val="right" w:leader="dot" w:pos="9105"/>
+            </w:tabs>
+            <w:rPr>
+              <w:rFonts w:asciiTheme="minorHAnsi" w:eastAsiaTheme="minorEastAsia" w:hAnsiTheme="minorHAnsi" w:cstheme="minorBidi"/>
+              <w:noProof/>
+              <w:sz w:val="22"/>
+              <w:szCs w:val="22"/>
+            </w:rPr>
+          </w:pPr>
+          <w:hyperlink w:anchor="_Toc14549171" w:history="1">
+            <w:r>
+              <w:rPr>
+                <w:rStyle w:val="-"/>
+                <w:noProof/>
+              </w:rPr>
+              <w:t>Σχεδίαση του Ελεγκτή και αποκρίσεις</w:t>
+            </w:r>
+            <w:r>
+              <w:rPr>
+                <w:noProof/>
+                <w:webHidden/>
+              </w:rPr>
+              <w:tab/>
+            </w:r>
+            <w:r>
+              <w:rPr>
+                <w:noProof/>
+                <w:webHidden/>
+              </w:rPr>
+              <w:fldChar w:fldCharType="begin"/>
+            </w:r>
+            <w:r>
+              <w:rPr>
+                <w:noProof/>
+                <w:webHidden/>
+              </w:rPr>
+              <w:instrText xml:space="preserve"> PAGEREF _Toc14549171 \h </w:instrText>
+            </w:r>
+            <w:r>
+              <w:rPr>
+                <w:noProof/>
+                <w:webHidden/>
+              </w:rPr>
+            </w:r>
+            <w:r>
+              <w:rPr>
+                <w:noProof/>
+                <w:webHidden/>
+              </w:rPr>
+              <w:fldChar w:fldCharType="separate"/>
+            </w:r>
+            <w:r>
+              <w:rPr>
+                <w:noProof/>
+                <w:webHidden/>
+              </w:rPr>
+              <w:t>8</w:t>
+            </w:r>
+            <w:r>
+              <w:rPr>
+                <w:noProof/>
+                <w:webHidden/>
+              </w:rPr>
+              <w:fldChar w:fldCharType="end"/>
+            </w:r>
+          </w:hyperlink>
+        </w:p>
+        <w:p>
+          <w:pPr>
+            <w:pStyle w:val="30"/>
+            <w:tabs>
+              <w:tab w:val="right" w:leader="dot" w:pos="9105"/>
+            </w:tabs>
+            <w:rPr>
+              <w:rFonts w:asciiTheme="minorHAnsi" w:eastAsiaTheme="minorEastAsia" w:hAnsiTheme="minorHAnsi" w:cstheme="minorBidi"/>
+              <w:noProof/>
+              <w:sz w:val="22"/>
+              <w:szCs w:val="22"/>
+            </w:rPr>
+          </w:pPr>
+          <w:hyperlink w:anchor="_Toc14549172" w:history="1">
+            <w:r>
+              <w:rPr>
+                <w:rStyle w:val="-"/>
+                <w:noProof/>
+              </w:rPr>
+              <w:t>Λειτουργία της βάσης του Ελεγκτή και Συμπεράσματα</w:t>
+            </w:r>
+            <w:r>
+              <w:rPr>
+                <w:noProof/>
+                <w:webHidden/>
+              </w:rPr>
+              <w:tab/>
+            </w:r>
+            <w:r>
+              <w:rPr>
+                <w:noProof/>
+                <w:webHidden/>
+              </w:rPr>
+              <w:fldChar w:fldCharType="begin"/>
+            </w:r>
+            <w:r>
+              <w:rPr>
+                <w:noProof/>
+                <w:webHidden/>
+              </w:rPr>
+              <w:instrText xml:space="preserve"> PAGEREF _Toc14549172 \h </w:instrText>
+            </w:r>
+            <w:r>
+              <w:rPr>
+                <w:noProof/>
+                <w:webHidden/>
+              </w:rPr>
+            </w:r>
+            <w:r>
+              <w:rPr>
+                <w:noProof/>
+                <w:webHidden/>
+              </w:rPr>
+              <w:fldChar w:fldCharType="separate"/>
+            </w:r>
+            <w:r>
+              <w:rPr>
+                <w:noProof/>
+                <w:webHidden/>
+              </w:rPr>
+              <w:t>10</w:t>
+            </w:r>
+            <w:r>
+              <w:rPr>
+                <w:noProof/>
+                <w:webHidden/>
+              </w:rPr>
+              <w:fldChar w:fldCharType="end"/>
+            </w:r>
+          </w:hyperlink>
+        </w:p>
+        <w:p>
+          <w:pPr>
+            <w:pStyle w:val="30"/>
+            <w:tabs>
+              <w:tab w:val="right" w:leader="dot" w:pos="9105"/>
+            </w:tabs>
+            <w:rPr>
+              <w:rFonts w:asciiTheme="minorHAnsi" w:eastAsiaTheme="minorEastAsia" w:hAnsiTheme="minorHAnsi" w:cstheme="minorBidi"/>
+              <w:noProof/>
+              <w:sz w:val="22"/>
+              <w:szCs w:val="22"/>
+            </w:rPr>
+          </w:pPr>
+          <w:hyperlink w:anchor="_Toc14549173" w:history="1">
+            <w:r>
+              <w:rPr>
+                <w:rStyle w:val="-"/>
+                <w:noProof/>
+              </w:rPr>
+              <w:t xml:space="preserve">Ερμηνεία του Νόμου Ελέγχου του </w:t>
+            </w:r>
+            <w:r>
+              <w:rPr>
+                <w:rStyle w:val="-"/>
+                <w:noProof/>
+                <w:lang w:val="en-US"/>
+              </w:rPr>
+              <w:t>Fuzzy</w:t>
+            </w:r>
+            <w:r>
+              <w:rPr>
+                <w:rStyle w:val="-"/>
+                <w:noProof/>
+              </w:rPr>
+              <w:t xml:space="preserve"> </w:t>
+            </w:r>
+            <w:r>
+              <w:rPr>
+                <w:rStyle w:val="-"/>
+                <w:noProof/>
+                <w:lang w:val="en-US"/>
+              </w:rPr>
+              <w:t>Logic</w:t>
+            </w:r>
+            <w:r>
+              <w:rPr>
+                <w:rStyle w:val="-"/>
+                <w:noProof/>
+              </w:rPr>
+              <w:t xml:space="preserve"> </w:t>
+            </w:r>
+            <w:r>
+              <w:rPr>
+                <w:rStyle w:val="-"/>
+                <w:noProof/>
+                <w:lang w:val="en-US"/>
+              </w:rPr>
+              <w:t>Controller</w:t>
+            </w:r>
+            <w:r>
+              <w:rPr>
+                <w:noProof/>
+                <w:webHidden/>
+              </w:rPr>
+              <w:tab/>
+            </w:r>
+            <w:r>
+              <w:rPr>
+                <w:noProof/>
+                <w:webHidden/>
+              </w:rPr>
+              <w:fldChar w:fldCharType="begin"/>
+            </w:r>
+            <w:r>
+              <w:rPr>
+                <w:noProof/>
+                <w:webHidden/>
+              </w:rPr>
+              <w:instrText xml:space="preserve"> PAGEREF _Toc14549173 \h </w:instrText>
+            </w:r>
+            <w:r>
+              <w:rPr>
+                <w:noProof/>
+                <w:webHidden/>
+              </w:rPr>
+            </w:r>
+            <w:r>
+              <w:rPr>
+                <w:noProof/>
+                <w:webHidden/>
+              </w:rPr>
+              <w:fldChar w:fldCharType="separate"/>
+            </w:r>
+            <w:r>
+              <w:rPr>
+                <w:noProof/>
+                <w:webHidden/>
+              </w:rPr>
+              <w:t>12</w:t>
+            </w:r>
+            <w:r>
+              <w:rPr>
+                <w:noProof/>
+                <w:webHidden/>
+              </w:rPr>
+              <w:fldChar w:fldCharType="end"/>
+            </w:r>
+          </w:hyperlink>
+        </w:p>
+        <w:p>
+          <w:pPr>
+            <w:pStyle w:val="20"/>
+            <w:rPr>
+              <w:rFonts w:asciiTheme="minorHAnsi" w:eastAsiaTheme="minorEastAsia" w:hAnsiTheme="minorHAnsi" w:cstheme="minorBidi"/>
+              <w:noProof/>
+              <w:sz w:val="22"/>
+              <w:szCs w:val="22"/>
+            </w:rPr>
+          </w:pPr>
+          <w:hyperlink w:anchor="_Toc14549174" w:history="1">
+            <w:r>
+              <w:rPr>
+                <w:rStyle w:val="-"/>
+                <w:noProof/>
+              </w:rPr>
+              <w:t xml:space="preserve">Ασαφής Ελεγκτής </w:t>
+            </w:r>
+            <w:r>
+              <w:rPr>
+                <w:rStyle w:val="-"/>
+                <w:noProof/>
+                <w:lang w:val="en-US"/>
+              </w:rPr>
+              <w:t>PI</w:t>
+            </w:r>
+            <w:r>
+              <w:rPr>
+                <w:rStyle w:val="-"/>
+                <w:noProof/>
+              </w:rPr>
+              <w:t xml:space="preserve"> - Σενάριο 2</w:t>
+            </w:r>
+            <w:r>
+              <w:rPr>
+                <w:noProof/>
+                <w:webHidden/>
+              </w:rPr>
+              <w:tab/>
+            </w:r>
+            <w:r>
+              <w:rPr>
+                <w:noProof/>
+                <w:webHidden/>
+              </w:rPr>
+              <w:fldChar w:fldCharType="begin"/>
+            </w:r>
+            <w:r>
+              <w:rPr>
+                <w:noProof/>
+                <w:webHidden/>
+              </w:rPr>
+              <w:instrText xml:space="preserve"> PAGEREF _Toc14549174 \h </w:instrText>
+            </w:r>
+            <w:r>
+              <w:rPr>
+                <w:noProof/>
+                <w:webHidden/>
+              </w:rPr>
+            </w:r>
+            <w:r>
+              <w:rPr>
+                <w:noProof/>
+                <w:webHidden/>
+              </w:rPr>
+              <w:fldChar w:fldCharType="separate"/>
+            </w:r>
+            <w:r>
+              <w:rPr>
+                <w:noProof/>
+                <w:webHidden/>
+              </w:rPr>
+              <w:t>13</w:t>
+            </w:r>
+            <w:r>
+              <w:rPr>
+                <w:noProof/>
+                <w:webHidden/>
+              </w:rPr>
+              <w:fldChar w:fldCharType="end"/>
+            </w:r>
+          </w:hyperlink>
+        </w:p>
+        <w:p>
+          <w:pPr>
             <w:ind w:left="-993"/>
           </w:pPr>
           <w:r>
@@ -813,52 +1230,6 @@
     </w:p>
     <w:p>
       <w:pPr>
-        <w:ind w:left="-993"/>
-        <w:rPr>
-          <w:sz w:val="40"/>
-          <w:szCs w:val="40"/>
-        </w:rPr>
-      </w:pPr>
-    </w:p>
-    <w:p>
-      <w:pPr>
-        <w:ind w:left="-993"/>
-        <w:rPr>
-          <w:sz w:val="40"/>
-          <w:szCs w:val="40"/>
-        </w:rPr>
-      </w:pPr>
-    </w:p>
-    <w:p>
-      <w:pPr>
-        <w:ind w:left="-993"/>
-        <w:rPr>
-          <w:sz w:val="40"/>
-          <w:szCs w:val="40"/>
-        </w:rPr>
-      </w:pPr>
-    </w:p>
-    <w:p>
-      <w:pPr>
-        <w:ind w:left="-993"/>
-        <w:rPr>
-          <w:sz w:val="40"/>
-          <w:szCs w:val="40"/>
-        </w:rPr>
-      </w:pPr>
-    </w:p>
-    <w:p>
-      <w:pPr>
-        <w:ind w:left="-993"/>
-        <w:rPr>
-          <w:sz w:val="40"/>
-          <w:szCs w:val="40"/>
-        </w:rPr>
-      </w:pPr>
-    </w:p>
-    <w:p>
-      <w:pPr>
-        <w:ind w:left="-993"/>
         <w:rPr>
           <w:b/>
           <w:bCs/>
@@ -872,8 +1243,9 @@
         <w:pStyle w:val="2"/>
         <w:ind w:left="-993"/>
       </w:pPr>
-      <w:bookmarkStart w:id="0" w:name="_Toc13681342"/>
-      <w:r>
+      <w:bookmarkStart w:id="0" w:name="_Toc14549167"/>
+      <w:r>
+        <w:lastRenderedPageBreak/>
         <w:t xml:space="preserve">Περιγραφή του </w:t>
       </w:r>
       <w:r>
@@ -917,7 +1289,7 @@
         <w:pStyle w:val="2"/>
         <w:ind w:left="-993"/>
       </w:pPr>
-      <w:bookmarkStart w:id="1" w:name="_Toc13681343"/>
+      <w:bookmarkStart w:id="1" w:name="_Toc14549168"/>
       <w:r>
         <w:t xml:space="preserve">Σχεδίαση </w:t>
       </w:r>
@@ -1099,7 +1471,7 @@
           <v:shape id="_x0000_i1025" type="#_x0000_t75" style="width:154.2pt;height:40.2pt" o:ole="">
             <v:imagedata r:id="rId9" o:title=""/>
           </v:shape>
-          <o:OLEObject Type="Embed" ProgID="Equation.DSMT4" ShapeID="_x0000_i1025" DrawAspect="Content" ObjectID="_1624373125" r:id="rId10"/>
+          <o:OLEObject Type="Embed" ProgID="Equation.DSMT4" ShapeID="_x0000_i1025" DrawAspect="Content" ObjectID="_1625164996" r:id="rId10"/>
         </w:object>
       </w:r>
       <w:r>
@@ -1122,7 +1494,7 @@
           <v:shape id="_x0000_i1026" type="#_x0000_t75" style="width:48.6pt;height:44.4pt" o:ole="">
             <v:imagedata r:id="rId11" o:title=""/>
           </v:shape>
-          <o:OLEObject Type="Embed" ProgID="Equation.DSMT4" ShapeID="_x0000_i1026" DrawAspect="Content" ObjectID="_1624373126" r:id="rId12"/>
+          <o:OLEObject Type="Embed" ProgID="Equation.DSMT4" ShapeID="_x0000_i1026" DrawAspect="Content" ObjectID="_1625164997" r:id="rId12"/>
         </w:object>
       </w:r>
     </w:p>
@@ -1244,7 +1616,7 @@
           <v:shape id="_x0000_i1027" type="#_x0000_t75" style="width:48pt;height:15.6pt" o:ole="">
             <v:imagedata r:id="rId13" o:title=""/>
           </v:shape>
-          <o:OLEObject Type="Embed" ProgID="Equation.DSMT4" ShapeID="_x0000_i1027" DrawAspect="Content" ObjectID="_1624373127" r:id="rId14"/>
+          <o:OLEObject Type="Embed" ProgID="Equation.DSMT4" ShapeID="_x0000_i1027" DrawAspect="Content" ObjectID="_1625164998" r:id="rId14"/>
         </w:object>
       </w:r>
       <w:r>
@@ -1264,7 +1636,7 @@
           <v:shape id="_x0000_i1028" type="#_x0000_t75" style="width:41.4pt;height:16.2pt" o:ole="">
             <v:imagedata r:id="rId15" o:title=""/>
           </v:shape>
-          <o:OLEObject Type="Embed" ProgID="Equation.DSMT4" ShapeID="_x0000_i1028" DrawAspect="Content" ObjectID="_1624373128" r:id="rId16"/>
+          <o:OLEObject Type="Embed" ProgID="Equation.DSMT4" ShapeID="_x0000_i1028" DrawAspect="Content" ObjectID="_1625164999" r:id="rId16"/>
         </w:object>
       </w:r>
       <w:r>
@@ -1278,7 +1650,7 @@
           <v:shape id="_x0000_i1029" type="#_x0000_t75" style="width:27.6pt;height:16.2pt" o:ole="">
             <v:imagedata r:id="rId17" o:title=""/>
           </v:shape>
-          <o:OLEObject Type="Embed" ProgID="Equation.DSMT4" ShapeID="_x0000_i1029" DrawAspect="Content" ObjectID="_1624373129" r:id="rId18"/>
+          <o:OLEObject Type="Embed" ProgID="Equation.DSMT4" ShapeID="_x0000_i1029" DrawAspect="Content" ObjectID="_1625165000" r:id="rId18"/>
         </w:object>
       </w:r>
       <w:r>
@@ -1295,7 +1667,7 @@
           <v:shape id="_x0000_i1030" type="#_x0000_t75" style="width:25.2pt;height:16.2pt" o:ole="">
             <v:imagedata r:id="rId19" o:title=""/>
           </v:shape>
-          <o:OLEObject Type="Embed" ProgID="Equation.DSMT4" ShapeID="_x0000_i1030" DrawAspect="Content" ObjectID="_1624373130" r:id="rId20"/>
+          <o:OLEObject Type="Embed" ProgID="Equation.DSMT4" ShapeID="_x0000_i1030" DrawAspect="Content" ObjectID="_1625165001" r:id="rId20"/>
         </w:object>
       </w:r>
       <w:r>
@@ -1311,6 +1683,8 @@
         <w:ind w:left="-426"/>
       </w:pPr>
     </w:p>
+    <w:p/>
+    <w:p/>
     <w:p/>
     <w:p/>
     <w:p/>
@@ -1344,7 +1718,7 @@
           <v:shape id="_x0000_i1031" type="#_x0000_t75" style="width:148.2pt;height:43.8pt" o:ole="">
             <v:imagedata r:id="rId21" o:title=""/>
           </v:shape>
-          <o:OLEObject Type="Embed" ProgID="Equation.DSMT4" ShapeID="_x0000_i1031" DrawAspect="Content" ObjectID="_1624373131" r:id="rId22"/>
+          <o:OLEObject Type="Embed" ProgID="Equation.DSMT4" ShapeID="_x0000_i1031" DrawAspect="Content" ObjectID="_1625165002" r:id="rId22"/>
         </w:object>
       </w:r>
       <w:r>
@@ -1359,7 +1733,7 @@
           <v:shape id="_x0000_i1032" type="#_x0000_t75" style="width:76.8pt;height:19.2pt" o:ole="">
             <v:imagedata r:id="rId23" o:title=""/>
           </v:shape>
-          <o:OLEObject Type="Embed" ProgID="Equation.DSMT4" ShapeID="_x0000_i1032" DrawAspect="Content" ObjectID="_1624373132" r:id="rId24"/>
+          <o:OLEObject Type="Embed" ProgID="Equation.DSMT4" ShapeID="_x0000_i1032" DrawAspect="Content" ObjectID="_1625165003" r:id="rId24"/>
         </w:object>
       </w:r>
     </w:p>
@@ -1479,7 +1853,7 @@
           <v:shape id="_x0000_i1033" type="#_x0000_t75" style="width:66.6pt;height:21pt" o:ole="">
             <v:imagedata r:id="rId26" o:title=""/>
           </v:shape>
-          <o:OLEObject Type="Embed" ProgID="Equation.DSMT4" ShapeID="_x0000_i1033" DrawAspect="Content" ObjectID="_1624373133" r:id="rId27"/>
+          <o:OLEObject Type="Embed" ProgID="Equation.DSMT4" ShapeID="_x0000_i1033" DrawAspect="Content" ObjectID="_1625165004" r:id="rId27"/>
         </w:object>
       </w:r>
       <w:r>
@@ -1493,7 +1867,7 @@
           <v:shape id="_x0000_i1034" type="#_x0000_t75" style="width:94.8pt;height:22.2pt" o:ole="">
             <v:imagedata r:id="rId28" o:title=""/>
           </v:shape>
-          <o:OLEObject Type="Embed" ProgID="Equation.DSMT4" ShapeID="_x0000_i1034" DrawAspect="Content" ObjectID="_1624373134" r:id="rId29"/>
+          <o:OLEObject Type="Embed" ProgID="Equation.DSMT4" ShapeID="_x0000_i1034" DrawAspect="Content" ObjectID="_1625165005" r:id="rId29"/>
         </w:object>
       </w:r>
       <w:r>
@@ -1507,7 +1881,7 @@
           <v:shape id="_x0000_i1035" type="#_x0000_t75" style="width:112.8pt;height:21.6pt" o:ole="">
             <v:imagedata r:id="rId30" o:title=""/>
           </v:shape>
-          <o:OLEObject Type="Embed" ProgID="Equation.DSMT4" ShapeID="_x0000_i1035" DrawAspect="Content" ObjectID="_1624373135" r:id="rId31"/>
+          <o:OLEObject Type="Embed" ProgID="Equation.DSMT4" ShapeID="_x0000_i1035" DrawAspect="Content" ObjectID="_1625165006" r:id="rId31"/>
         </w:object>
       </w:r>
       <w:r>
@@ -1529,7 +1903,7 @@
           <v:shape id="_x0000_i1036" type="#_x0000_t75" style="width:154.8pt;height:46.2pt" o:ole="">
             <v:imagedata r:id="rId32" o:title=""/>
           </v:shape>
-          <o:OLEObject Type="Embed" ProgID="Equation.DSMT4" ShapeID="_x0000_i1036" DrawAspect="Content" ObjectID="_1624373136" r:id="rId33"/>
+          <o:OLEObject Type="Embed" ProgID="Equation.DSMT4" ShapeID="_x0000_i1036" DrawAspect="Content" ObjectID="_1625165007" r:id="rId33"/>
         </w:object>
       </w:r>
     </w:p>
@@ -1607,7 +1981,7 @@
           <v:shape id="_x0000_i1037" type="#_x0000_t75" style="width:82.8pt;height:22.2pt" o:ole="">
             <v:imagedata r:id="rId34" o:title=""/>
           </v:shape>
-          <o:OLEObject Type="Embed" ProgID="Equation.DSMT4" ShapeID="_x0000_i1037" DrawAspect="Content" ObjectID="_1624373137" r:id="rId35"/>
+          <o:OLEObject Type="Embed" ProgID="Equation.DSMT4" ShapeID="_x0000_i1037" DrawAspect="Content" ObjectID="_1625165008" r:id="rId35"/>
         </w:object>
       </w:r>
     </w:p>
@@ -1630,7 +2004,7 @@
           <v:shape id="_x0000_i1038" type="#_x0000_t75" style="width:86.4pt;height:21pt" o:ole="">
             <v:imagedata r:id="rId36" o:title=""/>
           </v:shape>
-          <o:OLEObject Type="Embed" ProgID="Equation.DSMT4" ShapeID="_x0000_i1038" DrawAspect="Content" ObjectID="_1624373138" r:id="rId37"/>
+          <o:OLEObject Type="Embed" ProgID="Equation.DSMT4" ShapeID="_x0000_i1038" DrawAspect="Content" ObjectID="_1625165009" r:id="rId37"/>
         </w:object>
       </w:r>
     </w:p>
@@ -1660,7 +2034,19 @@
         <w:t>Τα παραπάνω</w:t>
       </w:r>
       <w:r>
-        <w:t xml:space="preserve"> αποτελέσματα φαίνονται στο γράφημα που ακολουθεί.</w:t>
+        <w:t xml:space="preserve"> αποτελέσματα φαίνονται στο γράφημα που ακολουθεί</w:t>
+      </w:r>
+      <w:r>
+        <w:t xml:space="preserve"> (</w:t>
+      </w:r>
+      <w:r>
+        <w:t>Σχήμα 3</w:t>
+      </w:r>
+      <w:r>
+        <w:t>)</w:t>
+      </w:r>
+      <w:r>
+        <w:t>.</w:t>
       </w:r>
     </w:p>
     <w:p>
@@ -1762,10 +2148,15 @@
     </w:p>
     <w:p>
       <w:pPr>
+        <w:ind w:left="-993"/>
+      </w:pPr>
+    </w:p>
+    <w:p>
+      <w:pPr>
         <w:pStyle w:val="2"/>
         <w:ind w:left="-993"/>
       </w:pPr>
-      <w:bookmarkStart w:id="2" w:name="_Toc13681344"/>
+      <w:bookmarkStart w:id="2" w:name="_Toc14549169"/>
       <w:r>
         <w:t>Σχεδίαση του Ασαφούς Ελεγκτή</w:t>
       </w:r>
@@ -1919,7 +2310,7 @@
     </w:p>
     <w:p>
       <w:pPr>
-        <w:ind w:left="-1134"/>
+        <w:ind w:left="-709"/>
       </w:pPr>
       <w:r>
         <w:t>Επιθυμούμε να ισχύουν τα παρακάτω:</w:t>
@@ -1937,6 +2328,7 @@
           <w:ilvl w:val="0"/>
           <w:numId w:val="4"/>
         </w:numPr>
+        <w:ind w:left="284"/>
       </w:pPr>
       <w:r>
         <w:t>Ο χρόνος δειγματοληψίας είναι</w:t>
@@ -1955,7 +2347,7 @@
           <v:shape id="_x0000_i1039" type="#_x0000_t75" style="width:1in;height:18.6pt" o:ole="">
             <v:imagedata r:id="rId40" o:title=""/>
           </v:shape>
-          <o:OLEObject Type="Embed" ProgID="Equation.DSMT4" ShapeID="_x0000_i1039" DrawAspect="Content" ObjectID="_1624373139" r:id="rId41"/>
+          <o:OLEObject Type="Embed" ProgID="Equation.DSMT4" ShapeID="_x0000_i1039" DrawAspect="Content" ObjectID="_1625165010" r:id="rId41"/>
         </w:object>
       </w:r>
     </w:p>
@@ -1966,6 +2358,7 @@
           <w:ilvl w:val="0"/>
           <w:numId w:val="4"/>
         </w:numPr>
+        <w:ind w:left="284"/>
       </w:pPr>
       <w:r>
         <w:t xml:space="preserve">Το σήμα αναφοράς </w:t>
@@ -1975,10 +2368,10 @@
           <w:position w:val="-4"/>
         </w:rPr>
         <w:object w:dxaOrig="180" w:dyaOrig="200" w14:anchorId="5708BBD5">
-          <v:shape id="_x0000_i1040" type="#_x0000_t75" style="width:10.8pt;height:11.4pt" o:ole="">
+          <v:shape id="_x0000_i1654" type="#_x0000_t75" style="width:10.8pt;height:11.4pt" o:ole="">
             <v:imagedata r:id="rId42" o:title=""/>
           </v:shape>
-          <o:OLEObject Type="Embed" ProgID="Equation.DSMT4" ShapeID="_x0000_i1040" DrawAspect="Content" ObjectID="_1624373140" r:id="rId43"/>
+          <o:OLEObject Type="Embed" ProgID="Equation.DSMT4" ShapeID="_x0000_i1654" DrawAspect="Content" ObjectID="_1625165011" r:id="rId43"/>
         </w:object>
       </w:r>
       <w:r>
@@ -1992,10 +2385,10 @@
           <w:position w:val="-14"/>
         </w:rPr>
         <w:object w:dxaOrig="740" w:dyaOrig="400" w14:anchorId="5262FB4D">
-          <v:shape id="_x0000_i1041" type="#_x0000_t75" style="width:38.4pt;height:20.4pt" o:ole="">
+          <v:shape id="_x0000_i1655" type="#_x0000_t75" style="width:41.4pt;height:22.2pt" o:ole="">
             <v:imagedata r:id="rId44" o:title=""/>
           </v:shape>
-          <o:OLEObject Type="Embed" ProgID="Equation.DSMT4" ShapeID="_x0000_i1041" DrawAspect="Content" ObjectID="_1624373141" r:id="rId45"/>
+          <o:OLEObject Type="Embed" ProgID="Equation.DSMT4" ShapeID="_x0000_i1655" DrawAspect="Content" ObjectID="_1625165012" r:id="rId45"/>
         </w:object>
       </w:r>
     </w:p>
@@ -2006,8 +2399,10 @@
           <w:ilvl w:val="0"/>
           <w:numId w:val="4"/>
         </w:numPr>
-      </w:pPr>
-      <w:r>
+        <w:ind w:left="284"/>
+      </w:pPr>
+      <w:r>
+        <w:lastRenderedPageBreak/>
         <w:t xml:space="preserve">Οι λεκτικές μεταβλητές του σφάλματος </w:t>
       </w:r>
       <w:r>
@@ -2015,10 +2410,10 @@
           <w:position w:val="-4"/>
         </w:rPr>
         <w:object w:dxaOrig="240" w:dyaOrig="260" w14:anchorId="0B2EB26E">
-          <v:shape id="_x0000_i1042" type="#_x0000_t75" style="width:14.4pt;height:15pt" o:ole="">
+          <v:shape id="_x0000_i1656" type="#_x0000_t75" style="width:14.4pt;height:15pt" o:ole="">
             <v:imagedata r:id="rId46" o:title=""/>
           </v:shape>
-          <o:OLEObject Type="Embed" ProgID="Equation.DSMT4" ShapeID="_x0000_i1042" DrawAspect="Content" ObjectID="_1624373142" r:id="rId47"/>
+          <o:OLEObject Type="Embed" ProgID="Equation.DSMT4" ShapeID="_x0000_i1656" DrawAspect="Content" ObjectID="_1625165013" r:id="rId47"/>
         </w:object>
       </w:r>
       <w:r>
@@ -2035,9 +2430,9 @@
           <w:ilvl w:val="0"/>
           <w:numId w:val="4"/>
         </w:numPr>
-      </w:pPr>
-      <w:r>
-        <w:lastRenderedPageBreak/>
+        <w:ind w:left="284"/>
+      </w:pPr>
+      <w:r>
         <w:t xml:space="preserve">Οι λεκτικές μεταβλητές </w:t>
       </w:r>
       <w:r>
@@ -2051,10 +2446,10 @@
           <w:position w:val="-4"/>
         </w:rPr>
         <w:object w:dxaOrig="240" w:dyaOrig="300" w14:anchorId="2C6BF228">
-          <v:shape id="_x0000_i1043" type="#_x0000_t75" style="width:14.4pt;height:17.4pt" o:ole="">
+          <v:shape id="_x0000_i1657" type="#_x0000_t75" style="width:14.4pt;height:17.4pt" o:ole="">
             <v:imagedata r:id="rId48" o:title=""/>
           </v:shape>
-          <o:OLEObject Type="Embed" ProgID="Equation.DSMT4" ShapeID="_x0000_i1043" DrawAspect="Content" ObjectID="_1624373143" r:id="rId49"/>
+          <o:OLEObject Type="Embed" ProgID="Equation.DSMT4" ShapeID="_x0000_i1657" DrawAspect="Content" ObjectID="_1625165014" r:id="rId49"/>
         </w:object>
       </w:r>
       <w:r>
@@ -2074,6 +2469,7 @@
           <w:ilvl w:val="0"/>
           <w:numId w:val="4"/>
         </w:numPr>
+        <w:ind w:left="284"/>
       </w:pPr>
       <w:r>
         <w:t xml:space="preserve">Οι λεκτικές μεταβλητές της μεταβολής του σήματος ελέγχου </w:t>
@@ -2083,10 +2479,10 @@
           <w:position w:val="-6"/>
         </w:rPr>
         <w:object w:dxaOrig="260" w:dyaOrig="320" w14:anchorId="3289D214">
-          <v:shape id="_x0000_i1044" type="#_x0000_t75" style="width:15.6pt;height:18.6pt" o:ole="">
+          <v:shape id="_x0000_i1658" type="#_x0000_t75" style="width:15.6pt;height:18.6pt" o:ole="">
             <v:imagedata r:id="rId50" o:title=""/>
           </v:shape>
-          <o:OLEObject Type="Embed" ProgID="Equation.DSMT4" ShapeID="_x0000_i1044" DrawAspect="Content" ObjectID="_1624373144" r:id="rId51"/>
+          <o:OLEObject Type="Embed" ProgID="Equation.DSMT4" ShapeID="_x0000_i1658" DrawAspect="Content" ObjectID="_1625165015" r:id="rId51"/>
         </w:object>
       </w:r>
       <w:r>
@@ -2096,7 +2492,7 @@
     <w:p/>
     <w:p>
       <w:pPr>
-        <w:ind w:left="-851"/>
+        <w:ind w:left="-567"/>
       </w:pPr>
       <w:r>
         <w:rPr>
@@ -2188,34 +2584,24 @@
         <w:t>E</w:t>
       </w:r>
     </w:p>
-    <w:p>
-      <w:pPr>
-        <w:ind w:left="-1134"/>
+    <w:p/>
+    <w:p>
+      <w:pPr>
+        <w:ind w:left="-709"/>
         <w:jc w:val="center"/>
         <w:rPr>
           <w:i/>
           <w:iCs/>
         </w:rPr>
       </w:pPr>
-    </w:p>
-    <w:p/>
-    <w:p>
-      <w:pPr>
-        <w:ind w:left="-1134"/>
-        <w:jc w:val="center"/>
-        <w:rPr>
-          <w:i/>
-          <w:iCs/>
-        </w:rPr>
-      </w:pPr>
       <w:r>
         <w:rPr>
           <w:noProof/>
         </w:rPr>
         <w:drawing>
-          <wp:inline distT="0" distB="0" distL="0" distR="0" wp14:anchorId="434F64B4" wp14:editId="442B3F21">
-            <wp:extent cx="6709323" cy="3276600"/>
-            <wp:effectExtent l="0" t="0" r="0" b="0"/>
+          <wp:inline distT="0" distB="0" distL="0" distR="0" wp14:anchorId="434F64B4" wp14:editId="7CB0C3C4">
+            <wp:extent cx="6583680" cy="3108960"/>
+            <wp:effectExtent l="0" t="0" r="7620" b="0"/>
             <wp:docPr id="4" name="Εικόνα 4"/>
             <wp:cNvGraphicFramePr>
               <a:graphicFrameLocks xmlns:a="http://schemas.openxmlformats.org/drawingml/2006/main" noChangeAspect="1"/>
@@ -2236,7 +2622,7 @@
                   <pic:spPr>
                     <a:xfrm>
                       <a:off x="0" y="0"/>
-                      <a:ext cx="6723214" cy="3283384"/>
+                      <a:ext cx="6601706" cy="3117472"/>
                     </a:xfrm>
                     <a:prstGeom prst="rect">
                       <a:avLst/>
@@ -2263,10 +2649,6 @@
       <w:pPr>
         <w:ind w:left="-1134"/>
         <w:jc w:val="center"/>
-        <w:rPr>
-          <w:i/>
-          <w:iCs/>
-        </w:rPr>
       </w:pPr>
       <w:r>
         <w:rPr>
@@ -2304,7 +2686,7 @@
           <v:shape id="_x0000_i1045" type="#_x0000_t75" style="width:13.2pt;height:15.6pt" o:ole="">
             <v:imagedata r:id="rId48" o:title=""/>
           </v:shape>
-          <o:OLEObject Type="Embed" ProgID="Equation.DSMT4" ShapeID="_x0000_i1045" DrawAspect="Content" ObjectID="_1624373145" r:id="rId54"/>
+          <o:OLEObject Type="Embed" ProgID="Equation.DSMT4" ShapeID="_x0000_i1045" DrawAspect="Content" ObjectID="_1625165016" r:id="rId54"/>
         </w:object>
       </w:r>
       <w:r>
@@ -2318,11 +2700,16 @@
           <v:shape id="_x0000_i1046" type="#_x0000_t75" style="width:13.8pt;height:16.8pt" o:ole="">
             <v:imagedata r:id="rId55" o:title=""/>
           </v:shape>
-          <o:OLEObject Type="Embed" ProgID="Equation.DSMT4" ShapeID="_x0000_i1046" DrawAspect="Content" ObjectID="_1624373146" r:id="rId56"/>
+          <o:OLEObject Type="Embed" ProgID="Equation.DSMT4" ShapeID="_x0000_i1046" DrawAspect="Content" ObjectID="_1625165017" r:id="rId56"/>
         </w:object>
       </w:r>
-    </w:p>
-    <w:p>
+      <w:bookmarkStart w:id="3" w:name="_GoBack"/>
+      <w:bookmarkEnd w:id="3"/>
+    </w:p>
+    <w:p>
+      <w:pPr>
+        <w:ind w:left="-567"/>
+      </w:pPr>
       <w:r>
         <w:lastRenderedPageBreak/>
         <w:t xml:space="preserve">Και ο ελεγκτής </w:t>
@@ -2375,6 +2762,7 @@
           <w:ilvl w:val="0"/>
           <w:numId w:val="5"/>
         </w:numPr>
+        <w:ind w:left="284"/>
       </w:pPr>
       <w:proofErr w:type="spellStart"/>
       <w:r>
@@ -2393,6 +2781,18 @@
         </w:rPr>
         <w:t>Singleton</w:t>
       </w:r>
+      <w:r>
+        <w:rPr>
+          <w:lang w:val="en-US"/>
+        </w:rPr>
+        <w:t>.</w:t>
+      </w:r>
+    </w:p>
+    <w:p>
+      <w:pPr>
+        <w:pStyle w:val="a7"/>
+        <w:ind w:left="284"/>
+      </w:pPr>
     </w:p>
     <w:p>
       <w:pPr>
@@ -2401,9 +2801,16 @@
           <w:ilvl w:val="0"/>
           <w:numId w:val="5"/>
         </w:numPr>
-      </w:pPr>
-      <w:r>
-        <w:t xml:space="preserve">Τα συνδετικό </w:t>
+        <w:ind w:left="284"/>
+      </w:pPr>
+      <w:r>
+        <w:t>Τ</w:t>
+      </w:r>
+      <w:r>
+        <w:t>ο</w:t>
+      </w:r>
+      <w:r>
+        <w:t xml:space="preserve"> συνδετικό </w:t>
       </w:r>
       <w:r>
         <w:rPr>
@@ -2423,7 +2830,11 @@
         </w:rPr>
         <w:t>min</w:t>
       </w:r>
-    </w:p>
+      <w:r>
+        <w:t>.</w:t>
+      </w:r>
+    </w:p>
+    <w:p/>
     <w:p>
       <w:pPr>
         <w:pStyle w:val="a7"/>
@@ -2431,6 +2842,7 @@
           <w:ilvl w:val="0"/>
           <w:numId w:val="5"/>
         </w:numPr>
+        <w:ind w:left="284"/>
       </w:pPr>
       <w:r>
         <w:t xml:space="preserve">Η συνάρτηση συμπερασμού υλοποιείται με τον κανόνα </w:t>
@@ -2445,6 +2857,7 @@
         <w:t>.</w:t>
       </w:r>
     </w:p>
+    <w:p/>
     <w:p>
       <w:pPr>
         <w:pStyle w:val="a7"/>
@@ -2452,6 +2865,7 @@
           <w:ilvl w:val="0"/>
           <w:numId w:val="5"/>
         </w:numPr>
+        <w:ind w:left="284"/>
       </w:pPr>
       <w:r>
         <w:t xml:space="preserve">Το συνδετικό </w:t>
@@ -2478,6 +2892,7 @@
         <w:t>.</w:t>
       </w:r>
     </w:p>
+    <w:p/>
     <w:p>
       <w:pPr>
         <w:pStyle w:val="a7"/>
@@ -2485,6 +2900,7 @@
           <w:ilvl w:val="0"/>
           <w:numId w:val="5"/>
         </w:numPr>
+        <w:ind w:left="284"/>
       </w:pPr>
       <w:r>
         <w:t>Ο από-</w:t>
@@ -2495,7 +2911,13 @@
       </w:r>
       <w:proofErr w:type="spellEnd"/>
       <w:r>
-        <w:t xml:space="preserve"> υλοποιείται με την τεχνικά </w:t>
+        <w:t xml:space="preserve"> υλοποιείται με την τεχνικ</w:t>
+      </w:r>
+      <w:r>
+        <w:t>ή</w:t>
+      </w:r>
+      <w:r>
+        <w:t xml:space="preserve"> </w:t>
       </w:r>
       <w:r>
         <w:rPr>
@@ -2510,6 +2932,9 @@
     <w:p/>
     <w:p/>
     <w:p>
+      <w:pPr>
+        <w:ind w:left="-567"/>
+      </w:pPr>
       <w:r>
         <w:t>Αρχικά</w:t>
       </w:r>
@@ -2535,10 +2960,10 @@
           <w:position w:val="-4"/>
         </w:rPr>
         <w:object w:dxaOrig="240" w:dyaOrig="260" w14:anchorId="13132E9B">
-          <v:shape id="_x0000_i1050" type="#_x0000_t75" style="width:14.4pt;height:15pt" o:ole="">
+          <v:shape id="_x0000_i1212" type="#_x0000_t75" style="width:14.4pt;height:15pt" o:ole="">
             <v:imagedata r:id="rId57" o:title=""/>
           </v:shape>
-          <o:OLEObject Type="Embed" ProgID="Equation.DSMT4" ShapeID="_x0000_i1050" DrawAspect="Content" ObjectID="_1624373147" r:id="rId58"/>
+          <o:OLEObject Type="Embed" ProgID="Equation.DSMT4" ShapeID="_x0000_i1212" DrawAspect="Content" ObjectID="_1625165018" r:id="rId58"/>
         </w:object>
       </w:r>
       <w:r>
@@ -2552,10 +2977,10 @@
           <w:position w:val="-4"/>
         </w:rPr>
         <w:object w:dxaOrig="240" w:dyaOrig="300" w14:anchorId="314AC254">
-          <v:shape id="_x0000_i1047" type="#_x0000_t75" style="width:14.4pt;height:17.4pt" o:ole="">
+          <v:shape id="_x0000_i1213" type="#_x0000_t75" style="width:14.4pt;height:17.4pt" o:ole="">
             <v:imagedata r:id="rId48" o:title=""/>
           </v:shape>
-          <o:OLEObject Type="Embed" ProgID="Equation.DSMT4" ShapeID="_x0000_i1047" DrawAspect="Content" ObjectID="_1624373148" r:id="rId59"/>
+          <o:OLEObject Type="Embed" ProgID="Equation.DSMT4" ShapeID="_x0000_i1213" DrawAspect="Content" ObjectID="_1625165019" r:id="rId59"/>
         </w:object>
       </w:r>
       <w:r>
@@ -2583,10 +3008,10 @@
           <w:position w:val="-14"/>
         </w:rPr>
         <w:object w:dxaOrig="639" w:dyaOrig="400" w14:anchorId="05485F98">
-          <v:shape id="_x0000_i1054" type="#_x0000_t75" style="width:38.4pt;height:23.4pt" o:ole="">
+          <v:shape id="_x0000_i1214" type="#_x0000_t75" style="width:38.4pt;height:23.4pt" o:ole="">
             <v:imagedata r:id="rId60" o:title=""/>
           </v:shape>
-          <o:OLEObject Type="Embed" ProgID="Equation.DSMT4" ShapeID="_x0000_i1054" DrawAspect="Content" ObjectID="_1624373149" r:id="rId61"/>
+          <o:OLEObject Type="Embed" ProgID="Equation.DSMT4" ShapeID="_x0000_i1214" DrawAspect="Content" ObjectID="_1625165020" r:id="rId61"/>
         </w:object>
       </w:r>
       <w:r>
@@ -2600,10 +3025,10 @@
           <w:position w:val="-12"/>
         </w:rPr>
         <w:object w:dxaOrig="1800" w:dyaOrig="360" w14:anchorId="2E10AEE1">
-          <v:shape id="_x0000_i1058" type="#_x0000_t75" style="width:97.8pt;height:19.2pt" o:ole="">
+          <v:shape id="_x0000_i1215" type="#_x0000_t75" style="width:97.8pt;height:19.2pt" o:ole="">
             <v:imagedata r:id="rId62" o:title=""/>
           </v:shape>
-          <o:OLEObject Type="Embed" ProgID="Equation.DSMT4" ShapeID="_x0000_i1058" DrawAspect="Content" ObjectID="_1624373150" r:id="rId63"/>
+          <o:OLEObject Type="Embed" ProgID="Equation.DSMT4" ShapeID="_x0000_i1215" DrawAspect="Content" ObjectID="_1625165021" r:id="rId63"/>
         </w:object>
       </w:r>
       <w:r>
@@ -2619,11 +3044,11 @@
         <w:t>πραγματοποιούμε</w:t>
       </w:r>
       <w:r>
-        <w:t xml:space="preserve"> κ</w:t>
+        <w:t xml:space="preserve"> </w:t>
       </w:r>
       <w:proofErr w:type="spellStart"/>
       <w:r>
-        <w:t>ανονικοποίηση</w:t>
+        <w:t>κανονικοποίηση</w:t>
       </w:r>
       <w:proofErr w:type="spellEnd"/>
       <w:r>
@@ -2633,17 +3058,2588 @@
         <w:t>.</w:t>
       </w:r>
     </w:p>
+    <w:p>
+      <w:pPr>
+        <w:ind w:left="-567"/>
+      </w:pPr>
+    </w:p>
+    <w:p>
+      <w:pPr>
+        <w:ind w:left="-567"/>
+      </w:pPr>
+    </w:p>
+    <w:p>
+      <w:pPr>
+        <w:ind w:left="-567"/>
+      </w:pPr>
+      <w:r>
+        <w:t>Στη συνέχεια, δημιουργούμε τον ασαφή πίνακα συσχετισμού</w:t>
+      </w:r>
+      <w:r>
+        <w:t xml:space="preserve"> όπως φαίνεται στο Σχήμα 7.</w:t>
+      </w:r>
+    </w:p>
     <w:p/>
-    <w:p>
-      <w:r>
-        <w:t>Στη συνέχεια, δημιουργούμε τον ασαφή πίνακα συσχετισμού</w:t>
-      </w:r>
-      <w:bookmarkStart w:id="3" w:name="_GoBack"/>
-      <w:bookmarkEnd w:id="3"/>
+    <w:p/>
+    <w:p>
+      <w:pPr>
+        <w:ind w:left="-709"/>
+      </w:pPr>
+      <w:r>
+        <w:rPr>
+          <w:noProof/>
+        </w:rPr>
+        <w:drawing>
+          <wp:inline distT="0" distB="0" distL="0" distR="0" wp14:anchorId="386BE388" wp14:editId="446BD969">
+            <wp:extent cx="5788025" cy="3363595"/>
+            <wp:effectExtent l="0" t="0" r="3175" b="8255"/>
+            <wp:docPr id="9" name="Εικόνα 9"/>
+            <wp:cNvGraphicFramePr>
+              <a:graphicFrameLocks xmlns:a="http://schemas.openxmlformats.org/drawingml/2006/main" noChangeAspect="1"/>
+            </wp:cNvGraphicFramePr>
+            <a:graphic xmlns:a="http://schemas.openxmlformats.org/drawingml/2006/main">
+              <a:graphicData uri="http://schemas.openxmlformats.org/drawingml/2006/picture">
+                <pic:pic xmlns:pic="http://schemas.openxmlformats.org/drawingml/2006/picture">
+                  <pic:nvPicPr>
+                    <pic:cNvPr id="1" name=""/>
+                    <pic:cNvPicPr/>
+                  </pic:nvPicPr>
+                  <pic:blipFill>
+                    <a:blip r:embed="rId64"/>
+                    <a:stretch>
+                      <a:fillRect/>
+                    </a:stretch>
+                  </pic:blipFill>
+                  <pic:spPr>
+                    <a:xfrm>
+                      <a:off x="0" y="0"/>
+                      <a:ext cx="5788025" cy="3363595"/>
+                    </a:xfrm>
+                    <a:prstGeom prst="rect">
+                      <a:avLst/>
+                    </a:prstGeom>
+                  </pic:spPr>
+                </pic:pic>
+              </a:graphicData>
+            </a:graphic>
+          </wp:inline>
+        </w:drawing>
+      </w:r>
+    </w:p>
+    <w:p>
+      <w:pPr>
+        <w:ind w:left="-1134"/>
+        <w:jc w:val="center"/>
+        <w:rPr>
+          <w:i/>
+          <w:iCs/>
+        </w:rPr>
+      </w:pPr>
+    </w:p>
+    <w:p>
+      <w:pPr>
+        <w:ind w:left="-1134"/>
+        <w:jc w:val="center"/>
+        <w:rPr>
+          <w:i/>
+          <w:iCs/>
+        </w:rPr>
+      </w:pPr>
+      <w:r>
+        <w:rPr>
+          <w:i/>
+          <w:iCs/>
+        </w:rPr>
+        <w:t xml:space="preserve">Σχήμα </w:t>
+      </w:r>
+      <w:r>
+        <w:rPr>
+          <w:i/>
+          <w:iCs/>
+        </w:rPr>
+        <w:t>7</w:t>
+      </w:r>
+      <w:r>
+        <w:rPr>
+          <w:i/>
+          <w:iCs/>
+        </w:rPr>
+        <w:t xml:space="preserve">: </w:t>
+      </w:r>
+      <w:r>
+        <w:rPr>
+          <w:i/>
+          <w:iCs/>
+        </w:rPr>
+        <w:t>Βάση Κανόνων – Ασαφής Πίνακας Συσχετισμού</w:t>
+      </w:r>
+    </w:p>
+    <w:p/>
+    <w:p/>
+    <w:p>
+      <w:pPr>
+        <w:ind w:left="-567"/>
+      </w:pPr>
+      <w:r>
+        <w:t>Για την ικανοποίηση των απαιτούμενων χαρακτηριστικών που αναφέρθηκαν προηγουμένως προχωρούμε στις εξής ρυθμίσεις:</w:t>
+      </w:r>
+    </w:p>
+    <w:p>
+      <w:pPr>
+        <w:ind w:left="-142"/>
+        <w:rPr>
+          <w:lang w:val="en-US"/>
+        </w:rPr>
+      </w:pPr>
+      <w:r>
+        <w:rPr>
+          <w:noProof/>
+          <w:lang w:val="en-US"/>
+        </w:rPr>
+        <w:lastRenderedPageBreak/>
+        <w:drawing>
+          <wp:inline distT="0" distB="0" distL="0" distR="0" wp14:anchorId="4CD88F3F" wp14:editId="02C8E3D5">
+            <wp:extent cx="5349240" cy="4556760"/>
+            <wp:effectExtent l="0" t="0" r="3810" b="0"/>
+            <wp:docPr id="11" name="Εικόνα 11"/>
+            <wp:cNvGraphicFramePr>
+              <a:graphicFrameLocks xmlns:a="http://schemas.openxmlformats.org/drawingml/2006/main" noChangeAspect="1"/>
+            </wp:cNvGraphicFramePr>
+            <a:graphic xmlns:a="http://schemas.openxmlformats.org/drawingml/2006/main">
+              <a:graphicData uri="http://schemas.openxmlformats.org/drawingml/2006/picture">
+                <pic:pic xmlns:pic="http://schemas.openxmlformats.org/drawingml/2006/picture">
+                  <pic:nvPicPr>
+                    <pic:cNvPr id="11" name="Screenshot_1.jpg"/>
+                    <pic:cNvPicPr/>
+                  </pic:nvPicPr>
+                  <pic:blipFill>
+                    <a:blip r:embed="rId65">
+                      <a:extLst>
+                        <a:ext uri="{28A0092B-C50C-407E-A947-70E740481C1C}">
+                          <a14:useLocalDpi xmlns:a14="http://schemas.microsoft.com/office/drawing/2010/main" val="0"/>
+                        </a:ext>
+                      </a:extLst>
+                    </a:blip>
+                    <a:stretch>
+                      <a:fillRect/>
+                    </a:stretch>
+                  </pic:blipFill>
+                  <pic:spPr>
+                    <a:xfrm>
+                      <a:off x="0" y="0"/>
+                      <a:ext cx="5349240" cy="4556760"/>
+                    </a:xfrm>
+                    <a:prstGeom prst="rect">
+                      <a:avLst/>
+                    </a:prstGeom>
+                  </pic:spPr>
+                </pic:pic>
+              </a:graphicData>
+            </a:graphic>
+          </wp:inline>
+        </w:drawing>
+      </w:r>
+    </w:p>
+    <w:p>
+      <w:pPr>
+        <w:ind w:left="-1134"/>
+        <w:jc w:val="center"/>
+        <w:rPr>
+          <w:i/>
+          <w:iCs/>
+          <w:sz w:val="12"/>
+          <w:szCs w:val="12"/>
+        </w:rPr>
+      </w:pPr>
+    </w:p>
+    <w:p>
+      <w:pPr>
+        <w:ind w:left="-1134"/>
+        <w:jc w:val="center"/>
+        <w:rPr>
+          <w:i/>
+          <w:iCs/>
+        </w:rPr>
+      </w:pPr>
+      <w:r>
+        <w:rPr>
+          <w:i/>
+          <w:iCs/>
+        </w:rPr>
+        <w:t xml:space="preserve">Σχήμα </w:t>
+      </w:r>
+      <w:r>
+        <w:rPr>
+          <w:i/>
+          <w:iCs/>
+        </w:rPr>
+        <w:t>8</w:t>
+      </w:r>
+      <w:r>
+        <w:rPr>
+          <w:i/>
+          <w:iCs/>
+        </w:rPr>
+        <w:t xml:space="preserve">: </w:t>
+      </w:r>
+      <w:r>
+        <w:rPr>
+          <w:i/>
+          <w:iCs/>
+        </w:rPr>
+        <w:t xml:space="preserve">Ρυθμίσεις </w:t>
+      </w:r>
+      <w:r>
+        <w:rPr>
+          <w:i/>
+          <w:iCs/>
+        </w:rPr>
+        <w:t>Ασαφούς Ελεγκτή</w:t>
+      </w:r>
+    </w:p>
+    <w:p>
+      <w:pPr>
+        <w:ind w:left="-567"/>
+      </w:pPr>
+    </w:p>
+    <w:p>
+      <w:pPr>
+        <w:ind w:left="-567"/>
+      </w:pPr>
+      <w:r>
+        <w:t>Από το Σχήμα 8 μπορούμε</w:t>
+      </w:r>
+      <w:r>
+        <w:t xml:space="preserve"> </w:t>
+      </w:r>
+      <w:r>
+        <w:t>επίσης</w:t>
+      </w:r>
+      <w:r>
+        <w:t xml:space="preserve"> να </w:t>
+      </w:r>
+      <w:r>
+        <w:t>δούμε</w:t>
+      </w:r>
+      <w:r>
+        <w:t xml:space="preserve"> ότι το πλήθος των κανόνων είναι 63, δηλαδή το σύνολο των κανόνων αποτελείται από όλους τους συνδυασμούς των πιθανών εισόδων</w:t>
+      </w:r>
+      <w:r>
+        <w:rPr>
+          <w:position w:val="-4"/>
+        </w:rPr>
+        <w:object w:dxaOrig="240" w:dyaOrig="260" w14:anchorId="1C9C9D94">
+          <v:shape id="_x0000_i1220" type="#_x0000_t75" style="width:14.4pt;height:15pt" o:ole="">
+            <v:imagedata r:id="rId57" o:title=""/>
+          </v:shape>
+          <o:OLEObject Type="Embed" ProgID="Equation.DSMT4" ShapeID="_x0000_i1220" DrawAspect="Content" ObjectID="_1625165022" r:id="rId66"/>
+        </w:object>
+      </w:r>
+      <w:r>
+        <w:t xml:space="preserve"> και</w:t>
+      </w:r>
+      <w:r>
+        <w:t xml:space="preserve"> </w:t>
+      </w:r>
+      <w:r>
+        <w:rPr>
+          <w:position w:val="-4"/>
+        </w:rPr>
+        <w:object w:dxaOrig="240" w:dyaOrig="300" w14:anchorId="3F5604EB">
+          <v:shape id="_x0000_i1221" type="#_x0000_t75" style="width:14.4pt;height:17.4pt" o:ole="">
+            <v:imagedata r:id="rId48" o:title=""/>
+          </v:shape>
+          <o:OLEObject Type="Embed" ProgID="Equation.DSMT4" ShapeID="_x0000_i1221" DrawAspect="Content" ObjectID="_1625165023" r:id="rId67"/>
+        </w:object>
+      </w:r>
+      <w:r>
+        <w:t>.</w:t>
+      </w:r>
+    </w:p>
+    <w:p/>
+    <w:p>
+      <w:pPr>
+        <w:pStyle w:val="2"/>
+        <w:ind w:left="-993"/>
+      </w:pPr>
+      <w:bookmarkStart w:id="4" w:name="_Toc14549170"/>
+      <w:r>
+        <w:t xml:space="preserve">Ασαφής Ελεγκτής </w:t>
+      </w:r>
+      <w:r>
+        <w:rPr>
+          <w:lang w:val="en-US"/>
+        </w:rPr>
+        <w:t xml:space="preserve">PI - </w:t>
+      </w:r>
+      <w:r>
+        <w:t>Σενάριο 1</w:t>
+      </w:r>
+      <w:bookmarkEnd w:id="4"/>
+    </w:p>
+    <w:p/>
+    <w:p>
+      <w:pPr>
+        <w:pStyle w:val="3"/>
+        <w:ind w:left="-709"/>
+      </w:pPr>
+      <w:bookmarkStart w:id="5" w:name="_Toc14549171"/>
+      <w:r>
+        <w:t>Σχεδίαση του Ελεγκτή και αποκρίσεις</w:t>
+      </w:r>
+      <w:bookmarkEnd w:id="5"/>
+    </w:p>
+    <w:p/>
+    <w:p>
+      <w:pPr>
+        <w:ind w:left="-993"/>
+      </w:pPr>
+      <w:r>
+        <w:t xml:space="preserve">Θα χρησιμοποιήσουμε το περιβάλλον </w:t>
+      </w:r>
+      <w:r>
+        <w:rPr>
+          <w:lang w:val="en-US"/>
+        </w:rPr>
+        <w:t>Simulink</w:t>
+      </w:r>
+      <w:r>
+        <w:t xml:space="preserve"> της </w:t>
+      </w:r>
+      <w:r>
+        <w:rPr>
+          <w:lang w:val="en-US"/>
+        </w:rPr>
+        <w:t>MATLAB</w:t>
+      </w:r>
+      <w:r>
+        <w:t xml:space="preserve">, </w:t>
+      </w:r>
+      <w:r>
+        <w:t xml:space="preserve">για </w:t>
+      </w:r>
+      <w:r>
+        <w:t xml:space="preserve">να προσομοιώσουμε τη συμπεριφορά του υπό σχεδίαση ασαφούς ελεγκτή. Αρχικά σχεδιάζουμε το σύστημα κλειστού βρόχου και τον ελεγκτή </w:t>
+      </w:r>
+      <w:r>
+        <w:rPr>
+          <w:lang w:val="en-US"/>
+        </w:rPr>
+        <w:t>Fuzzy</w:t>
+      </w:r>
+      <w:r>
+        <w:t xml:space="preserve"> </w:t>
+      </w:r>
+      <w:r>
+        <w:rPr>
+          <w:lang w:val="en-US"/>
+        </w:rPr>
+        <w:t>PI</w:t>
+      </w:r>
+      <w:r>
+        <w:t xml:space="preserve"> </w:t>
+      </w:r>
+      <w:r>
+        <w:rPr>
+          <w:lang w:val="en-US"/>
+        </w:rPr>
+        <w:t>Controller</w:t>
+      </w:r>
+      <w:r>
+        <w:t>.</w:t>
+      </w:r>
+    </w:p>
+    <w:p>
+      <w:pPr>
+        <w:ind w:left="-567"/>
+      </w:pPr>
+    </w:p>
+    <w:p>
+      <w:pPr>
+        <w:ind w:left="-1276"/>
+        <w:rPr>
+          <w:lang w:val="en-US"/>
+        </w:rPr>
+      </w:pPr>
+      <w:r>
+        <w:rPr>
+          <w:noProof/>
+          <w:lang w:val="en-US"/>
+        </w:rPr>
+        <w:drawing>
+          <wp:inline distT="0" distB="0" distL="0" distR="0" wp14:anchorId="124125AE" wp14:editId="1E88C67D">
+            <wp:extent cx="6713220" cy="1501140"/>
+            <wp:effectExtent l="0" t="0" r="0" b="3810"/>
+            <wp:docPr id="12" name="Εικόνα 12"/>
+            <wp:cNvGraphicFramePr>
+              <a:graphicFrameLocks xmlns:a="http://schemas.openxmlformats.org/drawingml/2006/main" noChangeAspect="1"/>
+            </wp:cNvGraphicFramePr>
+            <a:graphic xmlns:a="http://schemas.openxmlformats.org/drawingml/2006/main">
+              <a:graphicData uri="http://schemas.openxmlformats.org/drawingml/2006/picture">
+                <pic:pic xmlns:pic="http://schemas.openxmlformats.org/drawingml/2006/picture">
+                  <pic:nvPicPr>
+                    <pic:cNvPr id="12" name="fuzzyClosedLoop.jpg"/>
+                    <pic:cNvPicPr/>
+                  </pic:nvPicPr>
+                  <pic:blipFill>
+                    <a:blip r:embed="rId68">
+                      <a:extLst>
+                        <a:ext uri="{28A0092B-C50C-407E-A947-70E740481C1C}">
+                          <a14:useLocalDpi xmlns:a14="http://schemas.microsoft.com/office/drawing/2010/main" val="0"/>
+                        </a:ext>
+                      </a:extLst>
+                    </a:blip>
+                    <a:stretch>
+                      <a:fillRect/>
+                    </a:stretch>
+                  </pic:blipFill>
+                  <pic:spPr>
+                    <a:xfrm>
+                      <a:off x="0" y="0"/>
+                      <a:ext cx="6714119" cy="1501341"/>
+                    </a:xfrm>
+                    <a:prstGeom prst="rect">
+                      <a:avLst/>
+                    </a:prstGeom>
+                  </pic:spPr>
+                </pic:pic>
+              </a:graphicData>
+            </a:graphic>
+          </wp:inline>
+        </w:drawing>
+      </w:r>
+    </w:p>
+    <w:p>
+      <w:pPr>
+        <w:ind w:left="-1134"/>
+        <w:jc w:val="center"/>
+        <w:rPr>
+          <w:i/>
+          <w:iCs/>
+        </w:rPr>
+      </w:pPr>
+      <w:r>
+        <w:rPr>
+          <w:i/>
+          <w:iCs/>
+        </w:rPr>
+        <w:t xml:space="preserve">Σχήμα </w:t>
+      </w:r>
+      <w:r>
+        <w:rPr>
+          <w:i/>
+          <w:iCs/>
+        </w:rPr>
+        <w:t>9</w:t>
+      </w:r>
+      <w:r>
+        <w:rPr>
+          <w:i/>
+          <w:iCs/>
+        </w:rPr>
+        <w:t xml:space="preserve">: </w:t>
+      </w:r>
+      <w:r>
+        <w:rPr>
+          <w:i/>
+          <w:iCs/>
+        </w:rPr>
+        <w:t>Σύστημα Κλειστού Βρόχου</w:t>
+      </w:r>
+      <w:r>
+        <w:rPr>
+          <w:i/>
+          <w:iCs/>
+        </w:rPr>
+        <w:t xml:space="preserve"> </w:t>
+      </w:r>
+      <w:r>
+        <w:rPr>
+          <w:i/>
+          <w:iCs/>
+        </w:rPr>
+        <w:t xml:space="preserve">με </w:t>
+      </w:r>
+      <w:r>
+        <w:rPr>
+          <w:i/>
+          <w:iCs/>
+        </w:rPr>
+        <w:t>Ασαφ</w:t>
+      </w:r>
+      <w:r>
+        <w:rPr>
+          <w:i/>
+          <w:iCs/>
+        </w:rPr>
+        <w:t>ή</w:t>
+      </w:r>
+      <w:r>
+        <w:rPr>
+          <w:i/>
+          <w:iCs/>
+        </w:rPr>
+        <w:t xml:space="preserve"> Ελεγκτή</w:t>
+      </w:r>
+      <w:r>
+        <w:rPr>
+          <w:i/>
+          <w:iCs/>
+        </w:rPr>
+        <w:t xml:space="preserve"> στο</w:t>
+      </w:r>
+      <w:r>
+        <w:rPr>
+          <w:i/>
+          <w:iCs/>
+        </w:rPr>
+        <w:t xml:space="preserve"> περιβάλλον</w:t>
+      </w:r>
+      <w:r>
+        <w:rPr>
+          <w:i/>
+          <w:iCs/>
+        </w:rPr>
+        <w:t xml:space="preserve"> </w:t>
+      </w:r>
+      <w:r>
+        <w:rPr>
+          <w:i/>
+          <w:iCs/>
+          <w:lang w:val="en-US"/>
+        </w:rPr>
+        <w:t>Simulink</w:t>
+      </w:r>
+    </w:p>
+    <w:p>
+      <w:pPr>
+        <w:ind w:left="-1418"/>
+      </w:pPr>
+      <w:r>
+        <w:rPr>
+          <w:noProof/>
+        </w:rPr>
+        <w:lastRenderedPageBreak/>
+        <w:drawing>
+          <wp:inline distT="0" distB="0" distL="0" distR="0" wp14:anchorId="08ACEEC0" wp14:editId="616D3C35">
+            <wp:extent cx="6991350" cy="1287780"/>
+            <wp:effectExtent l="0" t="0" r="0" b="7620"/>
+            <wp:docPr id="13" name="Εικόνα 13"/>
+            <wp:cNvGraphicFramePr>
+              <a:graphicFrameLocks xmlns:a="http://schemas.openxmlformats.org/drawingml/2006/main" noChangeAspect="1"/>
+            </wp:cNvGraphicFramePr>
+            <a:graphic xmlns:a="http://schemas.openxmlformats.org/drawingml/2006/main">
+              <a:graphicData uri="http://schemas.openxmlformats.org/drawingml/2006/picture">
+                <pic:pic xmlns:pic="http://schemas.openxmlformats.org/drawingml/2006/picture">
+                  <pic:nvPicPr>
+                    <pic:cNvPr id="13" name="fuzzyPIController.jpg"/>
+                    <pic:cNvPicPr/>
+                  </pic:nvPicPr>
+                  <pic:blipFill>
+                    <a:blip r:embed="rId69">
+                      <a:extLst>
+                        <a:ext uri="{28A0092B-C50C-407E-A947-70E740481C1C}">
+                          <a14:useLocalDpi xmlns:a14="http://schemas.microsoft.com/office/drawing/2010/main" val="0"/>
+                        </a:ext>
+                      </a:extLst>
+                    </a:blip>
+                    <a:stretch>
+                      <a:fillRect/>
+                    </a:stretch>
+                  </pic:blipFill>
+                  <pic:spPr>
+                    <a:xfrm>
+                      <a:off x="0" y="0"/>
+                      <a:ext cx="7029561" cy="1294818"/>
+                    </a:xfrm>
+                    <a:prstGeom prst="rect">
+                      <a:avLst/>
+                    </a:prstGeom>
+                  </pic:spPr>
+                </pic:pic>
+              </a:graphicData>
+            </a:graphic>
+          </wp:inline>
+        </w:drawing>
+      </w:r>
+    </w:p>
+    <w:p>
+      <w:pPr>
+        <w:ind w:left="-1134"/>
+        <w:jc w:val="center"/>
+        <w:rPr>
+          <w:i/>
+          <w:iCs/>
+        </w:rPr>
+      </w:pPr>
+    </w:p>
+    <w:p>
+      <w:pPr>
+        <w:ind w:left="-1134"/>
+        <w:jc w:val="center"/>
+        <w:rPr>
+          <w:i/>
+          <w:iCs/>
+        </w:rPr>
+      </w:pPr>
+      <w:r>
+        <w:rPr>
+          <w:i/>
+          <w:iCs/>
+        </w:rPr>
+        <w:t xml:space="preserve">Σχήμα </w:t>
+      </w:r>
+      <w:r>
+        <w:rPr>
+          <w:i/>
+          <w:iCs/>
+        </w:rPr>
+        <w:t>10</w:t>
+      </w:r>
+      <w:r>
+        <w:rPr>
+          <w:i/>
+          <w:iCs/>
+        </w:rPr>
+        <w:t xml:space="preserve">: </w:t>
+      </w:r>
+      <w:r>
+        <w:rPr>
+          <w:i/>
+          <w:iCs/>
+        </w:rPr>
+        <w:t>Ασαφ</w:t>
+      </w:r>
+      <w:r>
+        <w:rPr>
+          <w:i/>
+          <w:iCs/>
+        </w:rPr>
+        <w:t>ή</w:t>
+      </w:r>
+      <w:r>
+        <w:rPr>
+          <w:i/>
+          <w:iCs/>
+        </w:rPr>
+        <w:t>ς Ελεγκτή</w:t>
+      </w:r>
+      <w:r>
+        <w:rPr>
+          <w:i/>
+          <w:iCs/>
+        </w:rPr>
+        <w:t>ς</w:t>
+      </w:r>
+      <w:r>
+        <w:rPr>
+          <w:i/>
+          <w:iCs/>
+        </w:rPr>
+        <w:t xml:space="preserve"> </w:t>
+      </w:r>
+      <w:r>
+        <w:rPr>
+          <w:i/>
+          <w:iCs/>
+          <w:lang w:val="en-US"/>
+        </w:rPr>
+        <w:t>PI</w:t>
+      </w:r>
+      <w:r>
+        <w:rPr>
+          <w:i/>
+          <w:iCs/>
+        </w:rPr>
+        <w:t xml:space="preserve"> στο περιβάλλον </w:t>
+      </w:r>
+      <w:r>
+        <w:rPr>
+          <w:i/>
+          <w:iCs/>
+          <w:lang w:val="en-US"/>
+        </w:rPr>
+        <w:t>Simulink</w:t>
+      </w:r>
+    </w:p>
+    <w:p>
+      <w:pPr>
+        <w:ind w:left="-1418"/>
+      </w:pPr>
+    </w:p>
+    <w:p>
+      <w:pPr>
+        <w:ind w:left="-1418"/>
+      </w:pPr>
+    </w:p>
+    <w:p>
+      <w:pPr>
+        <w:ind w:left="-993"/>
+      </w:pPr>
+      <w:r>
+        <w:t xml:space="preserve">Υπολογίζουμε τα αρχικά κέρδη </w:t>
+      </w:r>
+      <w:proofErr w:type="spellStart"/>
+      <w:r>
+        <w:t>κλιμακαποίησης</w:t>
+      </w:r>
+      <w:proofErr w:type="spellEnd"/>
+      <w:r>
+        <w:t xml:space="preserve"> του ασαφούς ελεγκτή </w:t>
+      </w:r>
+      <w:r>
+        <w:rPr>
+          <w:lang w:val="en-US"/>
+        </w:rPr>
+        <w:t>PI</w:t>
+      </w:r>
+      <w:r>
+        <w:t xml:space="preserve"> </w:t>
+      </w:r>
+      <w:r>
+        <w:t>ως εξής:</w:t>
+      </w:r>
+    </w:p>
+    <w:p>
+      <w:pPr>
+        <w:ind w:left="-993"/>
+      </w:pPr>
+    </w:p>
+    <w:p>
+      <w:pPr>
+        <w:ind w:left="-993"/>
+      </w:pPr>
+      <w:r>
+        <w:rPr>
+          <w:position w:val="-12"/>
+        </w:rPr>
+        <w:object w:dxaOrig="660" w:dyaOrig="360" w14:anchorId="34B1BC08">
+          <v:shape id="_x0000_i1352" type="#_x0000_t75" style="width:39.6pt;height:21pt" o:ole="">
+            <v:imagedata r:id="rId70" o:title=""/>
+          </v:shape>
+          <o:OLEObject Type="Embed" ProgID="Equation.DSMT4" ShapeID="_x0000_i1352" DrawAspect="Content" ObjectID="_1625165024" r:id="rId71"/>
+        </w:object>
+      </w:r>
+    </w:p>
+    <w:p>
+      <w:pPr>
+        <w:ind w:left="-993"/>
+      </w:pPr>
+      <w:r>
+        <w:rPr>
+          <w:position w:val="-30"/>
+        </w:rPr>
+        <w:object w:dxaOrig="2299" w:dyaOrig="680" w14:anchorId="0D30B259">
+          <v:shape id="_x0000_i1358" type="#_x0000_t75" style="width:138pt;height:39.6pt" o:ole="">
+            <v:imagedata r:id="rId72" o:title=""/>
+          </v:shape>
+          <o:OLEObject Type="Embed" ProgID="Equation.DSMT4" ShapeID="_x0000_i1358" DrawAspect="Content" ObjectID="_1625165025" r:id="rId73"/>
+        </w:object>
+      </w:r>
+    </w:p>
+    <w:p>
+      <w:pPr>
+        <w:ind w:left="-993"/>
+      </w:pPr>
+      <w:r>
+        <w:rPr>
+          <w:position w:val="-30"/>
+        </w:rPr>
+        <w:object w:dxaOrig="4360" w:dyaOrig="680" w14:anchorId="2405A655">
+          <v:shape id="_x0000_i1360" type="#_x0000_t75" style="width:262.2pt;height:39.6pt" o:ole="">
+            <v:imagedata r:id="rId74" o:title=""/>
+          </v:shape>
+          <o:OLEObject Type="Embed" ProgID="Equation.DSMT4" ShapeID="_x0000_i1360" DrawAspect="Content" ObjectID="_1625165026" r:id="rId75"/>
+        </w:object>
+      </w:r>
+    </w:p>
+    <w:p>
+      <w:pPr>
+        <w:ind w:left="-993"/>
+      </w:pPr>
+    </w:p>
+    <w:p>
+      <w:pPr>
+        <w:ind w:left="-993"/>
+      </w:pPr>
+      <w:r>
+        <w:t xml:space="preserve">Διεγείροντας το σύστημα κλειστού βρόχου με </w:t>
+      </w:r>
+      <w:r>
+        <w:t xml:space="preserve">είσοδο </w:t>
+      </w:r>
+      <w:proofErr w:type="spellStart"/>
+      <w:r>
+        <w:t>βηματική</w:t>
+      </w:r>
+      <w:proofErr w:type="spellEnd"/>
+      <w:r>
+        <w:t xml:space="preserve"> απόκριση πλάτους 50 βλέπουμε ότι </w:t>
+      </w:r>
+      <w:r>
+        <w:t>τα αποτελέσματα δεν είναι</w:t>
+      </w:r>
+      <w:r>
+        <w:t xml:space="preserve"> καθόλου</w:t>
+      </w:r>
+      <w:r>
+        <w:t xml:space="preserve"> ικανοποιητικά </w:t>
+      </w:r>
+      <w:r>
+        <w:t>καθώς</w:t>
+      </w:r>
+      <w:r>
+        <w:t xml:space="preserve"> δεν πληρούν σε καμία περίπτωση τις </w:t>
+      </w:r>
+      <w:r>
+        <w:t>π</w:t>
+      </w:r>
+      <w:r>
+        <w:t>ροδιαγραφές που έχουν τεθεί αρχικά.</w:t>
+      </w:r>
+    </w:p>
+    <w:p>
+      <w:pPr>
+        <w:ind w:left="-993"/>
+      </w:pPr>
+    </w:p>
+    <w:p>
+      <w:pPr>
+        <w:ind w:left="-1134"/>
+        <w:jc w:val="center"/>
+        <w:rPr>
+          <w:i/>
+          <w:iCs/>
+        </w:rPr>
+      </w:pPr>
+      <w:r>
+        <w:rPr>
+          <w:noProof/>
+          <w:lang w:val="en-US"/>
+        </w:rPr>
+        <w:drawing>
+          <wp:inline distT="0" distB="0" distL="0" distR="0" wp14:anchorId="3714AC6F" wp14:editId="4944269C">
+            <wp:extent cx="6770087" cy="3912471"/>
+            <wp:effectExtent l="0" t="0" r="0" b="0"/>
+            <wp:docPr id="15" name="Εικόνα 15"/>
+            <wp:cNvGraphicFramePr>
+              <a:graphicFrameLocks xmlns:a="http://schemas.openxmlformats.org/drawingml/2006/main" noChangeAspect="1"/>
+            </wp:cNvGraphicFramePr>
+            <a:graphic xmlns:a="http://schemas.openxmlformats.org/drawingml/2006/main">
+              <a:graphicData uri="http://schemas.openxmlformats.org/drawingml/2006/picture">
+                <pic:pic xmlns:pic="http://schemas.openxmlformats.org/drawingml/2006/picture">
+                  <pic:nvPicPr>
+                    <pic:cNvPr id="0" name="Picture 337"/>
+                    <pic:cNvPicPr>
+                      <a:picLocks noChangeAspect="1" noChangeArrowheads="1"/>
+                    </pic:cNvPicPr>
+                  </pic:nvPicPr>
+                  <pic:blipFill>
+                    <a:blip r:embed="rId76">
+                      <a:extLst>
+                        <a:ext uri="{28A0092B-C50C-407E-A947-70E740481C1C}">
+                          <a14:useLocalDpi xmlns:a14="http://schemas.microsoft.com/office/drawing/2010/main" val="0"/>
+                        </a:ext>
+                      </a:extLst>
+                    </a:blip>
+                    <a:stretch>
+                      <a:fillRect/>
+                    </a:stretch>
+                  </pic:blipFill>
+                  <pic:spPr bwMode="auto">
+                    <a:xfrm>
+                      <a:off x="0" y="0"/>
+                      <a:ext cx="6770087" cy="3912471"/>
+                    </a:xfrm>
+                    <a:prstGeom prst="rect">
+                      <a:avLst/>
+                    </a:prstGeom>
+                    <a:noFill/>
+                    <a:ln>
+                      <a:noFill/>
+                    </a:ln>
+                  </pic:spPr>
+                </pic:pic>
+              </a:graphicData>
+            </a:graphic>
+          </wp:inline>
+        </w:drawing>
+      </w:r>
+      <w:r>
+        <w:rPr>
+          <w:i/>
+          <w:iCs/>
+        </w:rPr>
+        <w:t xml:space="preserve"> </w:t>
+      </w:r>
+    </w:p>
+    <w:p>
+      <w:pPr>
+        <w:ind w:left="-1134"/>
+        <w:jc w:val="center"/>
+        <w:rPr>
+          <w:i/>
+          <w:iCs/>
+        </w:rPr>
+      </w:pPr>
+    </w:p>
+    <w:p>
+      <w:pPr>
+        <w:ind w:left="-1134"/>
+        <w:jc w:val="center"/>
+        <w:rPr>
+          <w:i/>
+          <w:iCs/>
+        </w:rPr>
+      </w:pPr>
+      <w:r>
+        <w:rPr>
+          <w:i/>
+          <w:iCs/>
+        </w:rPr>
+        <w:t xml:space="preserve">Σχήμα </w:t>
+      </w:r>
+      <w:r>
+        <w:rPr>
+          <w:i/>
+          <w:iCs/>
+        </w:rPr>
+        <w:t>1</w:t>
+      </w:r>
+      <w:r>
+        <w:rPr>
+          <w:i/>
+          <w:iCs/>
+        </w:rPr>
+        <w:t>1</w:t>
+      </w:r>
+      <w:r>
+        <w:rPr>
+          <w:i/>
+          <w:iCs/>
+        </w:rPr>
+        <w:t>:</w:t>
+      </w:r>
+      <w:r>
+        <w:rPr>
+          <w:i/>
+          <w:iCs/>
+        </w:rPr>
+        <w:t xml:space="preserve"> </w:t>
+      </w:r>
+      <w:r>
+        <w:rPr>
+          <w:i/>
+          <w:iCs/>
+        </w:rPr>
+        <w:t>Αρχική Απόκριση Συστήματος Κλειστού Βρόχου</w:t>
+      </w:r>
+      <w:r>
+        <w:rPr>
+          <w:i/>
+          <w:iCs/>
+        </w:rPr>
+        <w:t xml:space="preserve"> </w:t>
+      </w:r>
+      <w:r>
+        <w:rPr>
+          <w:i/>
+          <w:iCs/>
+        </w:rPr>
+        <w:t xml:space="preserve">με Ασαφή Ελεγκτή </w:t>
+      </w:r>
+      <w:r>
+        <w:rPr>
+          <w:i/>
+          <w:iCs/>
+          <w:lang w:val="en-US"/>
+        </w:rPr>
+        <w:t>PI</w:t>
+      </w:r>
+    </w:p>
+    <w:p>
+      <w:pPr>
+        <w:ind w:left="-993"/>
+      </w:pPr>
+      <w:r>
+        <w:lastRenderedPageBreak/>
+        <w:t>Επομένως ρυθμίζουμε τα παραπάνω κέρδη ως εξής:</w:t>
+      </w:r>
+    </w:p>
+    <w:p>
+      <w:pPr>
+        <w:ind w:left="-993"/>
+      </w:pPr>
+    </w:p>
+    <w:p>
+      <w:pPr>
+        <w:ind w:left="-993"/>
+      </w:pPr>
+      <w:r>
+        <w:rPr>
+          <w:position w:val="-50"/>
+        </w:rPr>
+        <w:object w:dxaOrig="1040" w:dyaOrig="1120" w14:anchorId="74631332">
+          <v:shape id="_x0000_i1387" type="#_x0000_t75" style="width:62.4pt;height:65.4pt" o:ole="">
+            <v:imagedata r:id="rId77" o:title=""/>
+          </v:shape>
+          <o:OLEObject Type="Embed" ProgID="Equation.DSMT4" ShapeID="_x0000_i1387" DrawAspect="Content" ObjectID="_1625165027" r:id="rId78"/>
+        </w:object>
+      </w:r>
+    </w:p>
+    <w:p>
+      <w:pPr>
+        <w:ind w:left="-993"/>
+      </w:pPr>
+    </w:p>
+    <w:p>
+      <w:pPr>
+        <w:ind w:left="-993"/>
+      </w:pPr>
+      <w:r>
+        <w:t>Και λαμβάνουμε τα παρακάτω αποτελέσματα</w:t>
+      </w:r>
+      <w:r>
+        <w:t>, όπως φαίνεται και στο Σχήμα 12 που ακολουθεί.</w:t>
+      </w:r>
+    </w:p>
+    <w:p>
+      <w:pPr>
+        <w:ind w:left="-993"/>
+      </w:pPr>
+    </w:p>
+    <w:p>
+      <w:pPr>
+        <w:pStyle w:val="a7"/>
+        <w:numPr>
+          <w:ilvl w:val="0"/>
+          <w:numId w:val="6"/>
+        </w:numPr>
+      </w:pPr>
+      <w:r>
+        <w:t xml:space="preserve">Υπερύψωση για </w:t>
+      </w:r>
+      <w:proofErr w:type="spellStart"/>
+      <w:r>
+        <w:t>βηματική</w:t>
+      </w:r>
+      <w:proofErr w:type="spellEnd"/>
+      <w:r>
+        <w:t xml:space="preserve"> είσοδο: </w:t>
+      </w:r>
+      <w:r>
+        <w:rPr>
+          <w:position w:val="-14"/>
+        </w:rPr>
+        <w:object w:dxaOrig="1400" w:dyaOrig="380" w14:anchorId="30E9039F">
+          <v:shape id="_x0000_i1381" type="#_x0000_t75" style="width:82.8pt;height:22.2pt" o:ole="">
+            <v:imagedata r:id="rId79" o:title=""/>
+          </v:shape>
+          <o:OLEObject Type="Embed" ProgID="Equation.DSMT4" ShapeID="_x0000_i1381" DrawAspect="Content" ObjectID="_1625165028" r:id="rId80"/>
+        </w:object>
+      </w:r>
+    </w:p>
+    <w:p>
+      <w:pPr>
+        <w:pStyle w:val="a7"/>
+        <w:numPr>
+          <w:ilvl w:val="0"/>
+          <w:numId w:val="6"/>
+        </w:numPr>
+      </w:pPr>
+      <w:r>
+        <w:t xml:space="preserve">Χρόνο Ανόδου: </w:t>
+      </w:r>
+      <w:r>
+        <w:rPr>
+          <w:position w:val="-12"/>
+        </w:rPr>
+        <w:object w:dxaOrig="1460" w:dyaOrig="360" w14:anchorId="763CBE4E">
+          <v:shape id="_x0000_i1383" type="#_x0000_t75" style="width:86.4pt;height:21pt" o:ole="">
+            <v:imagedata r:id="rId81" o:title=""/>
+          </v:shape>
+          <o:OLEObject Type="Embed" ProgID="Equation.DSMT4" ShapeID="_x0000_i1383" DrawAspect="Content" ObjectID="_1625165029" r:id="rId82"/>
+        </w:object>
+      </w:r>
+    </w:p>
+    <w:p>
+      <w:pPr>
+        <w:ind w:left="-993"/>
+      </w:pPr>
+    </w:p>
+    <w:p>
+      <w:pPr>
+        <w:ind w:left="-993"/>
+      </w:pPr>
+      <w:r>
+        <w:t>που είναι καλύτερα από τα αντίστοιχα του γραμμικού ελεγκτή που υλοποιήθηκε προηγουμένως.</w:t>
+      </w:r>
+    </w:p>
+    <w:p>
+      <w:pPr>
+        <w:ind w:left="-993"/>
+      </w:pPr>
+    </w:p>
+    <w:p>
+      <w:pPr>
+        <w:ind w:left="-1276"/>
+        <w:jc w:val="center"/>
+        <w:rPr>
+          <w:lang w:val="en-US"/>
+        </w:rPr>
+      </w:pPr>
+      <w:r>
+        <w:rPr>
+          <w:noProof/>
+          <w:lang w:val="en-US"/>
+        </w:rPr>
+        <w:drawing>
+          <wp:inline distT="0" distB="0" distL="0" distR="0" wp14:anchorId="4FA5D55D" wp14:editId="0C84A4C3">
+            <wp:extent cx="6797040" cy="3917900"/>
+            <wp:effectExtent l="0" t="0" r="3810" b="6985"/>
+            <wp:docPr id="16" name="Εικόνα 16"/>
+            <wp:cNvGraphicFramePr>
+              <a:graphicFrameLocks xmlns:a="http://schemas.openxmlformats.org/drawingml/2006/main" noChangeAspect="1"/>
+            </wp:cNvGraphicFramePr>
+            <a:graphic xmlns:a="http://schemas.openxmlformats.org/drawingml/2006/main">
+              <a:graphicData uri="http://schemas.openxmlformats.org/drawingml/2006/picture">
+                <pic:pic xmlns:pic="http://schemas.openxmlformats.org/drawingml/2006/picture">
+                  <pic:nvPicPr>
+                    <pic:cNvPr id="16" name="stepRespFuzzy_Good.jpg"/>
+                    <pic:cNvPicPr/>
+                  </pic:nvPicPr>
+                  <pic:blipFill>
+                    <a:blip r:embed="rId83">
+                      <a:extLst>
+                        <a:ext uri="{28A0092B-C50C-407E-A947-70E740481C1C}">
+                          <a14:useLocalDpi xmlns:a14="http://schemas.microsoft.com/office/drawing/2010/main" val="0"/>
+                        </a:ext>
+                      </a:extLst>
+                    </a:blip>
+                    <a:stretch>
+                      <a:fillRect/>
+                    </a:stretch>
+                  </pic:blipFill>
+                  <pic:spPr>
+                    <a:xfrm>
+                      <a:off x="0" y="0"/>
+                      <a:ext cx="6843187" cy="3944500"/>
+                    </a:xfrm>
+                    <a:prstGeom prst="rect">
+                      <a:avLst/>
+                    </a:prstGeom>
+                  </pic:spPr>
+                </pic:pic>
+              </a:graphicData>
+            </a:graphic>
+          </wp:inline>
+        </w:drawing>
+      </w:r>
+    </w:p>
+    <w:p>
+      <w:pPr>
+        <w:ind w:left="-1276"/>
+        <w:rPr>
+          <w:lang w:val="en-US"/>
+        </w:rPr>
+      </w:pPr>
+    </w:p>
+    <w:p>
+      <w:pPr>
+        <w:ind w:left="-1134"/>
+        <w:jc w:val="center"/>
+        <w:rPr>
+          <w:i/>
+          <w:iCs/>
+        </w:rPr>
+      </w:pPr>
+      <w:r>
+        <w:rPr>
+          <w:i/>
+          <w:iCs/>
+        </w:rPr>
+        <w:t xml:space="preserve">Σχήμα </w:t>
+      </w:r>
+      <w:r>
+        <w:rPr>
+          <w:i/>
+          <w:iCs/>
+        </w:rPr>
+        <w:t>1</w:t>
+      </w:r>
+      <w:r>
+        <w:rPr>
+          <w:i/>
+          <w:iCs/>
+        </w:rPr>
+        <w:t>2</w:t>
+      </w:r>
+      <w:r>
+        <w:rPr>
+          <w:i/>
+          <w:iCs/>
+        </w:rPr>
+        <w:t>:</w:t>
+      </w:r>
+      <w:r>
+        <w:rPr>
+          <w:i/>
+          <w:iCs/>
+        </w:rPr>
+        <w:t xml:space="preserve"> </w:t>
+      </w:r>
+      <w:r>
+        <w:rPr>
+          <w:i/>
+          <w:iCs/>
+        </w:rPr>
+        <w:t>Τελ</w:t>
+      </w:r>
+      <w:r>
+        <w:rPr>
+          <w:i/>
+          <w:iCs/>
+        </w:rPr>
+        <w:t>ική Απόκριση Συστήματος Κλειστού Βρόχου</w:t>
+      </w:r>
+      <w:r>
+        <w:rPr>
+          <w:i/>
+          <w:iCs/>
+        </w:rPr>
+        <w:t xml:space="preserve"> με Ασαφή Ελεγκτή </w:t>
+      </w:r>
+      <w:r>
+        <w:rPr>
+          <w:i/>
+          <w:iCs/>
+          <w:lang w:val="en-US"/>
+        </w:rPr>
+        <w:t>PI</w:t>
+      </w:r>
+    </w:p>
+    <w:p>
+      <w:pPr>
+        <w:ind w:left="-1276"/>
+      </w:pPr>
+    </w:p>
+    <w:p>
+      <w:pPr>
+        <w:ind w:left="-1276"/>
+      </w:pPr>
+    </w:p>
+    <w:p>
+      <w:pPr>
+        <w:pStyle w:val="3"/>
+        <w:ind w:left="-709"/>
+      </w:pPr>
+      <w:bookmarkStart w:id="6" w:name="_Toc14549172"/>
+      <w:r>
+        <w:t>Λειτουργία της βάσης του Ελεγκτή</w:t>
+      </w:r>
+      <w:r>
+        <w:t xml:space="preserve"> </w:t>
+      </w:r>
+      <w:r>
+        <w:t>και Συμπεράσματα</w:t>
+      </w:r>
+      <w:bookmarkEnd w:id="6"/>
+    </w:p>
+    <w:p>
+      <w:pPr>
+        <w:ind w:left="-851"/>
+      </w:pPr>
+    </w:p>
+    <w:p>
+      <w:pPr>
+        <w:ind w:left="-851"/>
+      </w:pPr>
+      <w:r>
+        <w:t xml:space="preserve">Από τη βάση κανόνων που έχει διαμορφωθεί θεωρούμε μια διέγερση κατά την οποία έχουμε </w:t>
+      </w:r>
+      <w:r>
+        <w:rPr>
+          <w:position w:val="-14"/>
+        </w:rPr>
+        <w:object w:dxaOrig="1500" w:dyaOrig="400" w14:anchorId="4E745D4D">
+          <v:shape id="_x0000_i1537" type="#_x0000_t75" style="width:90pt;height:22.8pt" o:ole="">
+            <v:imagedata r:id="rId84" o:title=""/>
+          </v:shape>
+          <o:OLEObject Type="Embed" ProgID="Equation.DSMT4" ShapeID="_x0000_i1537" DrawAspect="Content" ObjectID="_1625165030" r:id="rId85"/>
+        </w:object>
+      </w:r>
+      <w:r>
+        <w:t xml:space="preserve"> και</w:t>
+      </w:r>
+      <w:r>
+        <w:t xml:space="preserve"> </w:t>
+      </w:r>
+      <w:r>
+        <w:rPr>
+          <w:position w:val="-14"/>
+        </w:rPr>
+        <w:object w:dxaOrig="1260" w:dyaOrig="400" w14:anchorId="612C31AE">
+          <v:shape id="_x0000_i1539" type="#_x0000_t75" style="width:75.6pt;height:23.4pt" o:ole="">
+            <v:imagedata r:id="rId86" o:title=""/>
+          </v:shape>
+          <o:OLEObject Type="Embed" ProgID="Equation.DSMT4" ShapeID="_x0000_i1539" DrawAspect="Content" ObjectID="_1625165031" r:id="rId87"/>
+        </w:object>
+      </w:r>
+      <w:r>
+        <w:t>.</w:t>
+      </w:r>
+      <w:r>
+        <w:t xml:space="preserve"> </w:t>
+      </w:r>
+      <w:r>
+        <w:t>Οι κανόνες που διεγείρονται φαίνονται στο Σχήμα 13.</w:t>
+      </w:r>
+    </w:p>
+    <w:p>
+      <w:pPr>
+        <w:ind w:left="-851"/>
+      </w:pPr>
+    </w:p>
+    <w:p>
+      <w:pPr>
+        <w:ind w:left="-851"/>
+        <w:jc w:val="center"/>
+        <w:rPr>
+          <w:lang w:val="en-US"/>
+        </w:rPr>
+      </w:pPr>
+      <w:r>
+        <w:rPr>
+          <w:noProof/>
+          <w:lang w:val="en-US"/>
+        </w:rPr>
+        <w:lastRenderedPageBreak/>
+        <w:drawing>
+          <wp:inline distT="0" distB="0" distL="0" distR="0" wp14:anchorId="6B667939" wp14:editId="3F977AFB">
+            <wp:extent cx="5440680" cy="8602980"/>
+            <wp:effectExtent l="0" t="0" r="7620" b="7620"/>
+            <wp:docPr id="21" name="Εικόνα 21"/>
+            <wp:cNvGraphicFramePr>
+              <a:graphicFrameLocks xmlns:a="http://schemas.openxmlformats.org/drawingml/2006/main" noChangeAspect="1"/>
+            </wp:cNvGraphicFramePr>
+            <a:graphic xmlns:a="http://schemas.openxmlformats.org/drawingml/2006/main">
+              <a:graphicData uri="http://schemas.openxmlformats.org/drawingml/2006/picture">
+                <pic:pic xmlns:pic="http://schemas.openxmlformats.org/drawingml/2006/picture">
+                  <pic:nvPicPr>
+                    <pic:cNvPr id="21" name="rule_triggering.jpg"/>
+                    <pic:cNvPicPr/>
+                  </pic:nvPicPr>
+                  <pic:blipFill>
+                    <a:blip r:embed="rId88">
+                      <a:extLst>
+                        <a:ext uri="{28A0092B-C50C-407E-A947-70E740481C1C}">
+                          <a14:useLocalDpi xmlns:a14="http://schemas.microsoft.com/office/drawing/2010/main" val="0"/>
+                        </a:ext>
+                      </a:extLst>
+                    </a:blip>
+                    <a:stretch>
+                      <a:fillRect/>
+                    </a:stretch>
+                  </pic:blipFill>
+                  <pic:spPr>
+                    <a:xfrm>
+                      <a:off x="0" y="0"/>
+                      <a:ext cx="5440680" cy="8602980"/>
+                    </a:xfrm>
+                    <a:prstGeom prst="rect">
+                      <a:avLst/>
+                    </a:prstGeom>
+                  </pic:spPr>
+                </pic:pic>
+              </a:graphicData>
+            </a:graphic>
+          </wp:inline>
+        </w:drawing>
+      </w:r>
+    </w:p>
+    <w:p>
+      <w:pPr>
+        <w:ind w:left="-1134"/>
+        <w:jc w:val="center"/>
+        <w:rPr>
+          <w:i/>
+          <w:iCs/>
+        </w:rPr>
+      </w:pPr>
+      <w:r>
+        <w:rPr>
+          <w:i/>
+          <w:iCs/>
+        </w:rPr>
+        <w:t xml:space="preserve">Σχήμα </w:t>
+      </w:r>
+      <w:r>
+        <w:rPr>
+          <w:i/>
+          <w:iCs/>
+        </w:rPr>
+        <w:t>1</w:t>
+      </w:r>
+      <w:r>
+        <w:rPr>
+          <w:i/>
+          <w:iCs/>
+        </w:rPr>
+        <w:t>3</w:t>
+      </w:r>
+      <w:r>
+        <w:rPr>
+          <w:i/>
+          <w:iCs/>
+        </w:rPr>
+        <w:t>:</w:t>
+      </w:r>
+      <w:r>
+        <w:rPr>
+          <w:i/>
+          <w:iCs/>
+        </w:rPr>
+        <w:t xml:space="preserve"> </w:t>
+      </w:r>
+      <w:r>
+        <w:rPr>
+          <w:i/>
+          <w:iCs/>
+        </w:rPr>
+        <w:t xml:space="preserve">Κανόνες που διεγείρονται για </w:t>
+      </w:r>
+      <w:r>
+        <w:rPr>
+          <w:position w:val="-10"/>
+        </w:rPr>
+        <w:object w:dxaOrig="940" w:dyaOrig="320" w14:anchorId="1DF95D8D">
+          <v:shape id="_x0000_i1545" type="#_x0000_t75" style="width:48pt;height:15.6pt" o:ole="">
+            <v:imagedata r:id="rId89" o:title=""/>
+          </v:shape>
+          <o:OLEObject Type="Embed" ProgID="Equation.DSMT4" ShapeID="_x0000_i1545" DrawAspect="Content" ObjectID="_1625165032" r:id="rId90"/>
+        </w:object>
+      </w:r>
+      <w:r>
+        <w:t xml:space="preserve"> και</w:t>
+      </w:r>
+      <w:r>
+        <w:t xml:space="preserve"> </w:t>
+      </w:r>
+      <w:r>
+        <w:rPr>
+          <w:position w:val="-6"/>
+        </w:rPr>
+        <w:object w:dxaOrig="740" w:dyaOrig="279" w14:anchorId="0286A39F">
+          <v:shape id="_x0000_i1543" type="#_x0000_t75" style="width:38.4pt;height:13.8pt" o:ole="">
+            <v:imagedata r:id="rId91" o:title=""/>
+          </v:shape>
+          <o:OLEObject Type="Embed" ProgID="Equation.DSMT4" ShapeID="_x0000_i1543" DrawAspect="Content" ObjectID="_1625165033" r:id="rId92"/>
+        </w:object>
+      </w:r>
+    </w:p>
+    <w:p>
+      <w:pPr>
+        <w:ind w:left="-851"/>
+      </w:pPr>
+      <w:r>
+        <w:lastRenderedPageBreak/>
+        <w:t>Οι κανόνες που διεγείρονται οι είναι οι εξής:</w:t>
+      </w:r>
+    </w:p>
+    <w:p>
+      <w:pPr>
+        <w:ind w:left="-851"/>
+      </w:pPr>
+    </w:p>
+    <w:p>
+      <w:pPr>
+        <w:ind w:left="-851"/>
+      </w:pPr>
+      <w:r>
+        <w:rPr>
+          <w:position w:val="-50"/>
+        </w:rPr>
+        <w:object w:dxaOrig="4420" w:dyaOrig="1160" w14:anchorId="79EAF0FA">
+          <v:shape id="_x0000_i1549" type="#_x0000_t75" style="width:298.8pt;height:75.6pt" o:ole="">
+            <v:imagedata r:id="rId93" o:title=""/>
+          </v:shape>
+          <o:OLEObject Type="Embed" ProgID="Equation.DSMT4" ShapeID="_x0000_i1549" DrawAspect="Content" ObjectID="_1625165034" r:id="rId94"/>
+        </w:object>
+      </w:r>
+    </w:p>
+    <w:p>
+      <w:pPr>
+        <w:ind w:left="-851"/>
+      </w:pPr>
+    </w:p>
+    <w:p>
+      <w:pPr>
+        <w:ind w:left="-851"/>
+      </w:pPr>
+      <w:r>
+        <w:t xml:space="preserve">Επομένως το τελικό αποτέλεσμα που παίρνουμε στην έξοδο με βάση τη μέθοδο </w:t>
+      </w:r>
+      <w:r>
+        <w:t>από-</w:t>
+      </w:r>
+      <w:proofErr w:type="spellStart"/>
+      <w:r>
+        <w:t>α</w:t>
+      </w:r>
+      <w:r>
+        <w:t>σαφοποίησης</w:t>
+      </w:r>
+      <w:proofErr w:type="spellEnd"/>
+      <w:r>
+        <w:t xml:space="preserve"> </w:t>
+      </w:r>
+      <w:r>
+        <w:rPr>
+          <w:lang w:val="en-US"/>
+        </w:rPr>
+        <w:t>COA</w:t>
+      </w:r>
+      <w:r>
+        <w:t xml:space="preserve"> (</w:t>
+      </w:r>
+      <w:r>
+        <w:rPr>
+          <w:lang w:val="en-US"/>
+        </w:rPr>
+        <w:t>Center</w:t>
+      </w:r>
+      <w:r>
+        <w:t xml:space="preserve"> </w:t>
+      </w:r>
+      <w:r>
+        <w:rPr>
+          <w:lang w:val="en-US"/>
+        </w:rPr>
+        <w:t>of</w:t>
+      </w:r>
+      <w:r>
+        <w:t xml:space="preserve"> </w:t>
+      </w:r>
+      <w:r>
+        <w:rPr>
+          <w:lang w:val="en-US"/>
+        </w:rPr>
+        <w:t>Area</w:t>
+      </w:r>
+      <w:r>
+        <w:t xml:space="preserve">) </w:t>
+      </w:r>
+      <w:r>
+        <w:t xml:space="preserve">είναι </w:t>
+      </w:r>
+      <w:r>
+        <w:rPr>
+          <w:position w:val="-6"/>
+        </w:rPr>
+        <w:object w:dxaOrig="1160" w:dyaOrig="320" w14:anchorId="0984753A">
+          <v:shape id="_x0000_i1553" type="#_x0000_t75" style="width:64.8pt;height:18pt" o:ole="">
+            <v:imagedata r:id="rId95" o:title=""/>
+          </v:shape>
+          <o:OLEObject Type="Embed" ProgID="Equation.DSMT4" ShapeID="_x0000_i1553" DrawAspect="Content" ObjectID="_1625165035" r:id="rId96"/>
+        </w:object>
+      </w:r>
+      <w:r>
+        <w:t>,</w:t>
+      </w:r>
+      <w:r>
+        <w:t xml:space="preserve"> καθώς παρουσιάζεται επικάλυψη των συναρτήσεων συμμετοχής</w:t>
+      </w:r>
+      <w:r>
+        <w:t xml:space="preserve"> όπως φαίνεται στο κάτω μέρος του Σχήματος 13</w:t>
+      </w:r>
+      <w:r>
+        <w:t>.</w:t>
+      </w:r>
+    </w:p>
+    <w:p/>
+    <w:p/>
+    <w:p>
+      <w:pPr>
+        <w:pStyle w:val="3"/>
+        <w:ind w:left="-709"/>
+      </w:pPr>
+      <w:bookmarkStart w:id="7" w:name="_Toc14549173"/>
+      <w:r>
+        <w:t xml:space="preserve">Ερμηνεία του Νόμου Ελέγχου του </w:t>
+      </w:r>
+      <w:r>
+        <w:rPr>
+          <w:lang w:val="en-US"/>
+        </w:rPr>
+        <w:t>Fuzzy</w:t>
+      </w:r>
+      <w:r>
+        <w:t xml:space="preserve"> </w:t>
+      </w:r>
+      <w:r>
+        <w:rPr>
+          <w:lang w:val="en-US"/>
+        </w:rPr>
+        <w:t>Logic</w:t>
+      </w:r>
+      <w:r>
+        <w:t xml:space="preserve"> </w:t>
+      </w:r>
+      <w:r>
+        <w:rPr>
+          <w:lang w:val="en-US"/>
+        </w:rPr>
+        <w:t>Controller</w:t>
+      </w:r>
+      <w:bookmarkEnd w:id="7"/>
+    </w:p>
+    <w:p>
+      <w:pPr>
+        <w:ind w:left="-851"/>
+      </w:pPr>
+    </w:p>
+    <w:p>
+      <w:pPr>
+        <w:ind w:left="-851"/>
+      </w:pPr>
+      <w:r>
+        <w:t>Η τρισδιάστα</w:t>
+      </w:r>
+      <w:r>
+        <w:t>τ</w:t>
+      </w:r>
+      <w:r>
+        <w:t>η επιφάνεια εξόδου του ασαφούς ελεγκτή σε σχέση με τις εισόδους του</w:t>
+      </w:r>
+      <w:r>
+        <w:t>,</w:t>
+      </w:r>
+    </w:p>
+    <w:p>
+      <w:pPr>
+        <w:ind w:left="-851"/>
+      </w:pPr>
+      <w:r>
+        <w:t xml:space="preserve">φαίνεται στο </w:t>
+      </w:r>
+      <w:r>
+        <w:t>Σ</w:t>
+      </w:r>
+      <w:r>
+        <w:t>χήμα</w:t>
+      </w:r>
+      <w:r>
+        <w:t xml:space="preserve"> 14</w:t>
+      </w:r>
+      <w:r>
+        <w:t>.</w:t>
+      </w:r>
+    </w:p>
+    <w:p>
+      <w:pPr>
+        <w:ind w:left="-851"/>
+        <w:rPr>
+          <w:lang w:val="en-US"/>
+        </w:rPr>
+      </w:pPr>
+    </w:p>
+    <w:p>
+      <w:pPr>
+        <w:ind w:left="-851"/>
+      </w:pPr>
+      <w:r>
+        <w:rPr>
+          <w:noProof/>
+        </w:rPr>
+        <w:drawing>
+          <wp:inline distT="0" distB="0" distL="0" distR="0" wp14:anchorId="2EC610C2" wp14:editId="4FAD67D7">
+            <wp:extent cx="6423983" cy="3040380"/>
+            <wp:effectExtent l="0" t="0" r="0" b="7620"/>
+            <wp:docPr id="22" name="Εικόνα 22"/>
+            <wp:cNvGraphicFramePr>
+              <a:graphicFrameLocks xmlns:a="http://schemas.openxmlformats.org/drawingml/2006/main" noChangeAspect="1"/>
+            </wp:cNvGraphicFramePr>
+            <a:graphic xmlns:a="http://schemas.openxmlformats.org/drawingml/2006/main">
+              <a:graphicData uri="http://schemas.openxmlformats.org/drawingml/2006/picture">
+                <pic:pic xmlns:pic="http://schemas.openxmlformats.org/drawingml/2006/picture">
+                  <pic:nvPicPr>
+                    <pic:cNvPr id="22" name="3d_Surface.jpg"/>
+                    <pic:cNvPicPr/>
+                  </pic:nvPicPr>
+                  <pic:blipFill>
+                    <a:blip r:embed="rId97">
+                      <a:extLst>
+                        <a:ext uri="{28A0092B-C50C-407E-A947-70E740481C1C}">
+                          <a14:useLocalDpi xmlns:a14="http://schemas.microsoft.com/office/drawing/2010/main" val="0"/>
+                        </a:ext>
+                      </a:extLst>
+                    </a:blip>
+                    <a:stretch>
+                      <a:fillRect/>
+                    </a:stretch>
+                  </pic:blipFill>
+                  <pic:spPr>
+                    <a:xfrm>
+                      <a:off x="0" y="0"/>
+                      <a:ext cx="6433845" cy="3045048"/>
+                    </a:xfrm>
+                    <a:prstGeom prst="rect">
+                      <a:avLst/>
+                    </a:prstGeom>
+                  </pic:spPr>
+                </pic:pic>
+              </a:graphicData>
+            </a:graphic>
+          </wp:inline>
+        </w:drawing>
+      </w:r>
+    </w:p>
+    <w:p>
+      <w:pPr>
+        <w:ind w:left="-1134"/>
+        <w:jc w:val="center"/>
+        <w:rPr>
+          <w:i/>
+          <w:iCs/>
+        </w:rPr>
+      </w:pPr>
+    </w:p>
+    <w:p>
+      <w:pPr>
+        <w:ind w:left="-1134"/>
+        <w:jc w:val="center"/>
+        <w:rPr>
+          <w:i/>
+          <w:iCs/>
+        </w:rPr>
+      </w:pPr>
+      <w:r>
+        <w:rPr>
+          <w:i/>
+          <w:iCs/>
+        </w:rPr>
+        <w:t xml:space="preserve">Σχήμα </w:t>
+      </w:r>
+      <w:r>
+        <w:rPr>
+          <w:i/>
+          <w:iCs/>
+        </w:rPr>
+        <w:t>1</w:t>
+      </w:r>
+      <w:r>
+        <w:rPr>
+          <w:i/>
+          <w:iCs/>
+        </w:rPr>
+        <w:t>4</w:t>
+      </w:r>
+      <w:r>
+        <w:rPr>
+          <w:i/>
+          <w:iCs/>
+        </w:rPr>
+        <w:t>: Τρισδιάστατη Επιφάνεια Εισόδων - Εξόδου</w:t>
+      </w:r>
+    </w:p>
+    <w:p>
+      <w:pPr>
+        <w:ind w:left="-851"/>
+      </w:pPr>
+    </w:p>
+    <w:p>
+      <w:pPr>
+        <w:ind w:left="-851"/>
+      </w:pPr>
+    </w:p>
+    <w:p>
+      <w:pPr>
+        <w:ind w:left="-851"/>
+      </w:pPr>
+      <w:r>
+        <w:t>Παρατηρώντας την παραπάνω καμπύλη μπορούμε να εξάγουμε τα εξής συμπεράσματα:</w:t>
+      </w:r>
+    </w:p>
+    <w:p>
+      <w:pPr>
+        <w:ind w:left="-851"/>
+      </w:pPr>
+    </w:p>
+    <w:p>
+      <w:pPr>
+        <w:pStyle w:val="a7"/>
+        <w:numPr>
+          <w:ilvl w:val="0"/>
+          <w:numId w:val="7"/>
+        </w:numPr>
+      </w:pPr>
+      <w:r>
+        <w:t>Όταν οι είσοδοι E και ΔE είναι αρνητικές, τότε και η έξοδος ΔU είναι αρνητική, καθώς πρέπει να διορθώσει το σφάλμα που απομακρύνεται από το μηδέν.</w:t>
+      </w:r>
+    </w:p>
+    <w:p>
+      <w:pPr>
+        <w:pStyle w:val="a7"/>
+        <w:ind w:left="-131"/>
+      </w:pPr>
+    </w:p>
+    <w:p>
+      <w:pPr>
+        <w:pStyle w:val="a7"/>
+        <w:numPr>
+          <w:ilvl w:val="0"/>
+          <w:numId w:val="7"/>
+        </w:numPr>
+      </w:pPr>
+      <w:r>
+        <w:t>Όταν οι είσοδοι E και ΔE είναι αρνητικές, τότε και η έξοδος ΔU είναι μηδενική, τότε δεν απαιτείται καμία διόρθωση, επομένως και η έξοδος είναι μηδενική.</w:t>
+      </w:r>
+    </w:p>
+    <w:p>
+      <w:pPr>
+        <w:pStyle w:val="a7"/>
+      </w:pPr>
+    </w:p>
+    <w:p>
+      <w:pPr>
+        <w:pStyle w:val="a7"/>
+        <w:ind w:left="-131"/>
+      </w:pPr>
+    </w:p>
+    <w:p>
+      <w:pPr>
+        <w:pStyle w:val="a7"/>
+        <w:numPr>
+          <w:ilvl w:val="0"/>
+          <w:numId w:val="7"/>
+        </w:numPr>
+      </w:pPr>
+      <w:r>
+        <w:lastRenderedPageBreak/>
+        <w:t>Όταν οι είσοδοι E και ΔE είναι θετικές, τότε η μεταβολή της εξόδου είναι θετική επίσης για την διόρθωση του σφάλματος.</w:t>
+      </w:r>
+    </w:p>
+    <w:p>
+      <w:pPr>
+        <w:pStyle w:val="a7"/>
+        <w:ind w:left="-131"/>
+      </w:pPr>
+    </w:p>
+    <w:p>
+      <w:pPr>
+        <w:ind w:left="-851"/>
+      </w:pPr>
+      <w:r>
+        <w:t xml:space="preserve">Οι παραπάνω παρατηρήσεις περιγράφουν συνοπτικά και τη λειτουργία του ασαφούς ελεγκτή. Λόγω της ύπαρξης </w:t>
+      </w:r>
+      <w:r>
+        <w:t>εννέα</w:t>
+      </w:r>
+      <w:r>
+        <w:t xml:space="preserve"> ασαφών συνόλων για την περιγραφή της εξόδου, παρατηρούμε ότι στα άκρα η καμπύλη γίνεται σχεδόν επίπεδη στην τιμή μηδέν. </w:t>
+      </w:r>
+      <w:r>
+        <w:t>Α</w:t>
+      </w:r>
+      <w:r>
+        <w:t>ν είχαμε λιγότερα ασαφή σύνολα, δηλαδή λιγότερους κανόνες, θα είχαμε μια πιο απότομη καμπύλη και συνεπώς πιο απότομη μετάβαση προς το μηδέν.</w:t>
+      </w:r>
+    </w:p>
+    <w:p>
+      <w:pPr>
+        <w:ind w:left="-851"/>
+      </w:pPr>
+    </w:p>
+    <w:p>
+      <w:pPr>
+        <w:ind w:left="-851"/>
+      </w:pPr>
+    </w:p>
+    <w:p>
+      <w:pPr>
+        <w:pStyle w:val="2"/>
+        <w:ind w:left="-1134"/>
+      </w:pPr>
+      <w:bookmarkStart w:id="8" w:name="_Toc14549174"/>
+      <w:r>
+        <w:t xml:space="preserve">Ασαφής Ελεγκτής </w:t>
+      </w:r>
+      <w:r>
+        <w:rPr>
+          <w:lang w:val="en-US"/>
+        </w:rPr>
+        <w:t>PI</w:t>
+      </w:r>
+      <w:r>
+        <w:t xml:space="preserve"> - </w:t>
+      </w:r>
+      <w:r>
+        <w:t>Σενάριο 2</w:t>
+      </w:r>
+      <w:bookmarkEnd w:id="8"/>
+    </w:p>
+    <w:p/>
+    <w:p>
+      <w:pPr>
+        <w:ind w:left="-851"/>
+      </w:pPr>
+      <w:r>
+        <w:t>Στο σενάριο αυτό εισάγουμε δύο διαφορετικές εισόδους στο σύστημα κλειστού βρόχου για να δούμε την απόκρισή του. Οι είσοδοι αυτοί φαίνονται στο παρακάτω σχήμα</w:t>
+      </w:r>
+      <w:r>
+        <w:t>:</w:t>
+      </w:r>
+    </w:p>
+    <w:p>
+      <w:pPr>
+        <w:ind w:left="-1276"/>
+      </w:pPr>
+    </w:p>
+    <w:p>
+      <w:pPr>
+        <w:ind w:left="-1134"/>
+        <w:jc w:val="center"/>
+        <w:rPr>
+          <w:i/>
+          <w:iCs/>
+        </w:rPr>
+      </w:pPr>
+      <w:r>
+        <w:rPr>
+          <w:noProof/>
+          <w:lang w:val="en-US"/>
+        </w:rPr>
+        <w:drawing>
+          <wp:inline distT="0" distB="0" distL="0" distR="0" wp14:anchorId="55E1AC74" wp14:editId="66FA94A8">
+            <wp:extent cx="6832600" cy="1836420"/>
+            <wp:effectExtent l="0" t="0" r="6350" b="0"/>
+            <wp:docPr id="17" name="Εικόνα 17"/>
+            <wp:cNvGraphicFramePr>
+              <a:graphicFrameLocks xmlns:a="http://schemas.openxmlformats.org/drawingml/2006/main" noChangeAspect="1"/>
+            </wp:cNvGraphicFramePr>
+            <a:graphic xmlns:a="http://schemas.openxmlformats.org/drawingml/2006/main">
+              <a:graphicData uri="http://schemas.openxmlformats.org/drawingml/2006/picture">
+                <pic:pic xmlns:pic="http://schemas.openxmlformats.org/drawingml/2006/picture">
+                  <pic:nvPicPr>
+                    <pic:cNvPr id="17" name="Scenario2_Inputs.jpg"/>
+                    <pic:cNvPicPr/>
+                  </pic:nvPicPr>
+                  <pic:blipFill>
+                    <a:blip r:embed="rId98" cstate="print">
+                      <a:extLst>
+                        <a:ext uri="{28A0092B-C50C-407E-A947-70E740481C1C}">
+                          <a14:useLocalDpi xmlns:a14="http://schemas.microsoft.com/office/drawing/2010/main" val="0"/>
+                        </a:ext>
+                      </a:extLst>
+                    </a:blip>
+                    <a:stretch>
+                      <a:fillRect/>
+                    </a:stretch>
+                  </pic:blipFill>
+                  <pic:spPr>
+                    <a:xfrm>
+                      <a:off x="0" y="0"/>
+                      <a:ext cx="6843250" cy="1839282"/>
+                    </a:xfrm>
+                    <a:prstGeom prst="rect">
+                      <a:avLst/>
+                    </a:prstGeom>
+                  </pic:spPr>
+                </pic:pic>
+              </a:graphicData>
+            </a:graphic>
+          </wp:inline>
+        </w:drawing>
+      </w:r>
+      <w:r>
+        <w:rPr>
+          <w:i/>
+          <w:iCs/>
+        </w:rPr>
+        <w:t xml:space="preserve"> </w:t>
+      </w:r>
+      <w:r>
+        <w:rPr>
+          <w:i/>
+          <w:iCs/>
+        </w:rPr>
+        <w:t xml:space="preserve">Σχήμα </w:t>
+      </w:r>
+      <w:r>
+        <w:rPr>
+          <w:i/>
+          <w:iCs/>
+        </w:rPr>
+        <w:t>15</w:t>
+      </w:r>
+      <w:r>
+        <w:rPr>
+          <w:i/>
+          <w:iCs/>
+        </w:rPr>
+        <w:t>:</w:t>
+      </w:r>
+      <w:r>
+        <w:rPr>
+          <w:i/>
+          <w:iCs/>
+        </w:rPr>
+        <w:t xml:space="preserve"> </w:t>
+      </w:r>
+      <w:r>
+        <w:rPr>
+          <w:i/>
+          <w:iCs/>
+        </w:rPr>
+        <w:t>Είσοδοι</w:t>
+      </w:r>
+      <w:r>
+        <w:rPr>
+          <w:i/>
+          <w:iCs/>
+        </w:rPr>
+        <w:t xml:space="preserve"> Συστήματος Κλειστού Βρόχου με Ασαφή Ελεγκτή </w:t>
+      </w:r>
+      <w:r>
+        <w:rPr>
+          <w:i/>
+          <w:iCs/>
+          <w:lang w:val="en-US"/>
+        </w:rPr>
+        <w:t>PI</w:t>
+      </w:r>
+      <w:r>
+        <w:rPr>
+          <w:i/>
+          <w:iCs/>
+        </w:rPr>
+        <w:t xml:space="preserve"> – Σενάριο 2</w:t>
+      </w:r>
+    </w:p>
+    <w:p>
+      <w:pPr>
+        <w:ind w:left="-851"/>
+      </w:pPr>
+    </w:p>
+    <w:p>
+      <w:pPr>
+        <w:ind w:left="-851"/>
+      </w:pPr>
+    </w:p>
+    <w:p>
+      <w:pPr>
+        <w:ind w:left="-851"/>
+      </w:pPr>
+      <w:r>
+        <w:t xml:space="preserve">Επομένως εισάγουμε τις εισόδους αυτές το σύστημα καθώς και έναν διακόπτη για να μπορούμε εύκολα να βλέπουμε την απόκριση του συστήματος για οποιαδήποτε από τις δύο εισόδους με την αλλαγή απλά της θέσης του. Το παρακάτω σχήμα δείχνει το μπλοκ διάγραμμα στο περιβάλλον </w:t>
+      </w:r>
+      <w:r>
+        <w:rPr>
+          <w:lang w:val="en-US"/>
+        </w:rPr>
+        <w:t>Simulink</w:t>
+      </w:r>
+      <w:r>
+        <w:t>.</w:t>
+      </w:r>
+    </w:p>
+    <w:p>
+      <w:pPr>
+        <w:ind w:left="-1276"/>
+      </w:pPr>
+    </w:p>
+    <w:p>
+      <w:pPr>
+        <w:ind w:left="-1134"/>
+        <w:jc w:val="center"/>
+        <w:rPr>
+          <w:i/>
+          <w:iCs/>
+        </w:rPr>
+      </w:pPr>
+      <w:r>
+        <w:rPr>
+          <w:noProof/>
+        </w:rPr>
+        <w:drawing>
+          <wp:inline distT="0" distB="0" distL="0" distR="0" wp14:anchorId="3CB0CA3A" wp14:editId="5DB3A23A">
+            <wp:extent cx="6854480" cy="1432560"/>
+            <wp:effectExtent l="0" t="0" r="3810" b="0"/>
+            <wp:docPr id="18" name="Εικόνα 18"/>
+            <wp:cNvGraphicFramePr>
+              <a:graphicFrameLocks xmlns:a="http://schemas.openxmlformats.org/drawingml/2006/main" noChangeAspect="1"/>
+            </wp:cNvGraphicFramePr>
+            <a:graphic xmlns:a="http://schemas.openxmlformats.org/drawingml/2006/main">
+              <a:graphicData uri="http://schemas.openxmlformats.org/drawingml/2006/picture">
+                <pic:pic xmlns:pic="http://schemas.openxmlformats.org/drawingml/2006/picture">
+                  <pic:nvPicPr>
+                    <pic:cNvPr id="18" name="fuzzyLogicDesigner_2.jpg"/>
+                    <pic:cNvPicPr/>
+                  </pic:nvPicPr>
+                  <pic:blipFill>
+                    <a:blip r:embed="rId99" cstate="print">
+                      <a:extLst>
+                        <a:ext uri="{28A0092B-C50C-407E-A947-70E740481C1C}">
+                          <a14:useLocalDpi xmlns:a14="http://schemas.microsoft.com/office/drawing/2010/main" val="0"/>
+                        </a:ext>
+                      </a:extLst>
+                    </a:blip>
+                    <a:stretch>
+                      <a:fillRect/>
+                    </a:stretch>
+                  </pic:blipFill>
+                  <pic:spPr>
+                    <a:xfrm>
+                      <a:off x="0" y="0"/>
+                      <a:ext cx="6866247" cy="1435019"/>
+                    </a:xfrm>
+                    <a:prstGeom prst="rect">
+                      <a:avLst/>
+                    </a:prstGeom>
+                  </pic:spPr>
+                </pic:pic>
+              </a:graphicData>
+            </a:graphic>
+          </wp:inline>
+        </w:drawing>
+      </w:r>
+      <w:r>
+        <w:rPr>
+          <w:i/>
+          <w:iCs/>
+        </w:rPr>
+        <w:t xml:space="preserve"> </w:t>
+      </w:r>
+    </w:p>
+    <w:p>
+      <w:pPr>
+        <w:ind w:left="-1134"/>
+        <w:jc w:val="center"/>
+        <w:rPr>
+          <w:i/>
+          <w:iCs/>
+        </w:rPr>
+      </w:pPr>
+    </w:p>
+    <w:p>
+      <w:pPr>
+        <w:ind w:left="-1134"/>
+        <w:jc w:val="center"/>
+        <w:rPr>
+          <w:i/>
+          <w:iCs/>
+        </w:rPr>
+      </w:pPr>
+      <w:r>
+        <w:rPr>
+          <w:i/>
+          <w:iCs/>
+        </w:rPr>
+        <w:t xml:space="preserve">Σχήμα </w:t>
+      </w:r>
+      <w:r>
+        <w:rPr>
+          <w:i/>
+          <w:iCs/>
+        </w:rPr>
+        <w:t>16</w:t>
+      </w:r>
+      <w:r>
+        <w:rPr>
+          <w:i/>
+          <w:iCs/>
+        </w:rPr>
+        <w:t>:</w:t>
+      </w:r>
+      <w:r>
+        <w:rPr>
+          <w:i/>
+          <w:iCs/>
+        </w:rPr>
+        <w:t xml:space="preserve"> </w:t>
+      </w:r>
+      <w:r>
+        <w:rPr>
+          <w:i/>
+          <w:iCs/>
+        </w:rPr>
+        <w:t xml:space="preserve">Σύστημα Κλειστού Βρόχου με Ασαφή Ελεγκτή στο περιβάλλον </w:t>
+      </w:r>
+      <w:r>
+        <w:rPr>
+          <w:i/>
+          <w:iCs/>
+          <w:lang w:val="en-US"/>
+        </w:rPr>
+        <w:t>Simulink</w:t>
+      </w:r>
+      <w:r>
+        <w:rPr>
+          <w:i/>
+          <w:iCs/>
+        </w:rPr>
+        <w:t xml:space="preserve"> </w:t>
+      </w:r>
+      <w:r>
+        <w:rPr>
+          <w:i/>
+          <w:iCs/>
+        </w:rPr>
+        <w:t>– Σενάριο 2</w:t>
+      </w:r>
+    </w:p>
+    <w:p>
+      <w:pPr>
+        <w:ind w:left="-1276"/>
+      </w:pPr>
+      <w:r>
+        <w:t xml:space="preserve"> </w:t>
+      </w:r>
+    </w:p>
+    <w:p>
+      <w:pPr>
+        <w:ind w:left="-1276"/>
+      </w:pPr>
+    </w:p>
+    <w:p>
+      <w:pPr>
+        <w:ind w:left="-1276"/>
+      </w:pPr>
+    </w:p>
+    <w:p>
+      <w:pPr>
+        <w:ind w:left="-993"/>
+      </w:pPr>
+      <w:r>
+        <w:t>Τέλος, οι αποκρίσεις για τις δύο διαφορετικές εισόδους φαίνονται στα παρακάτω σχήματα αντίστοιχα.</w:t>
+      </w:r>
+    </w:p>
+    <w:p>
+      <w:pPr>
+        <w:ind w:left="-993"/>
+      </w:pPr>
+    </w:p>
+    <w:p>
+      <w:pPr>
+        <w:ind w:left="-1276"/>
+      </w:pPr>
+      <w:r>
+        <w:rPr>
+          <w:noProof/>
+        </w:rPr>
+        <w:lastRenderedPageBreak/>
+        <w:drawing>
+          <wp:inline distT="0" distB="0" distL="0" distR="0" wp14:anchorId="13887FBF" wp14:editId="1C3AF40F">
+            <wp:extent cx="6861231" cy="3345180"/>
+            <wp:effectExtent l="0" t="0" r="0" b="7620"/>
+            <wp:docPr id="19" name="Εικόνα 19"/>
+            <wp:cNvGraphicFramePr>
+              <a:graphicFrameLocks xmlns:a="http://schemas.openxmlformats.org/drawingml/2006/main" noChangeAspect="1"/>
+            </wp:cNvGraphicFramePr>
+            <a:graphic xmlns:a="http://schemas.openxmlformats.org/drawingml/2006/main">
+              <a:graphicData uri="http://schemas.openxmlformats.org/drawingml/2006/picture">
+                <pic:pic xmlns:pic="http://schemas.openxmlformats.org/drawingml/2006/picture">
+                  <pic:nvPicPr>
+                    <pic:cNvPr id="19" name="scenario2resp1.jpg"/>
+                    <pic:cNvPicPr/>
+                  </pic:nvPicPr>
+                  <pic:blipFill>
+                    <a:blip r:embed="rId100" cstate="print">
+                      <a:extLst>
+                        <a:ext uri="{28A0092B-C50C-407E-A947-70E740481C1C}">
+                          <a14:useLocalDpi xmlns:a14="http://schemas.microsoft.com/office/drawing/2010/main" val="0"/>
+                        </a:ext>
+                      </a:extLst>
+                    </a:blip>
+                    <a:stretch>
+                      <a:fillRect/>
+                    </a:stretch>
+                  </pic:blipFill>
+                  <pic:spPr>
+                    <a:xfrm>
+                      <a:off x="0" y="0"/>
+                      <a:ext cx="6871871" cy="3350368"/>
+                    </a:xfrm>
+                    <a:prstGeom prst="rect">
+                      <a:avLst/>
+                    </a:prstGeom>
+                  </pic:spPr>
+                </pic:pic>
+              </a:graphicData>
+            </a:graphic>
+          </wp:inline>
+        </w:drawing>
+      </w:r>
+    </w:p>
+    <w:p>
+      <w:pPr>
+        <w:ind w:left="-1134"/>
+        <w:jc w:val="center"/>
+        <w:rPr>
+          <w:i/>
+          <w:iCs/>
+        </w:rPr>
+      </w:pPr>
+    </w:p>
+    <w:p>
+      <w:pPr>
+        <w:ind w:left="-1134"/>
+        <w:jc w:val="center"/>
+        <w:rPr>
+          <w:i/>
+          <w:iCs/>
+        </w:rPr>
+      </w:pPr>
+      <w:r>
+        <w:rPr>
+          <w:i/>
+          <w:iCs/>
+        </w:rPr>
+        <w:t xml:space="preserve">Σχήμα </w:t>
+      </w:r>
+      <w:r>
+        <w:rPr>
+          <w:i/>
+          <w:iCs/>
+        </w:rPr>
+        <w:t>17</w:t>
+      </w:r>
+      <w:r>
+        <w:rPr>
+          <w:i/>
+          <w:iCs/>
+        </w:rPr>
+        <w:t>:</w:t>
+      </w:r>
+      <w:r>
+        <w:rPr>
+          <w:i/>
+          <w:iCs/>
+        </w:rPr>
+        <w:t xml:space="preserve"> </w:t>
+      </w:r>
+      <w:r>
+        <w:rPr>
+          <w:i/>
+          <w:iCs/>
+        </w:rPr>
+        <w:t xml:space="preserve">Απόκριση </w:t>
+      </w:r>
+      <w:r>
+        <w:rPr>
+          <w:i/>
+          <w:iCs/>
+        </w:rPr>
+        <w:t>Σ</w:t>
+      </w:r>
+      <w:r>
+        <w:rPr>
+          <w:i/>
+          <w:iCs/>
+        </w:rPr>
+        <w:t>υ</w:t>
+      </w:r>
+      <w:r>
+        <w:rPr>
+          <w:i/>
+          <w:iCs/>
+        </w:rPr>
+        <w:t>στ</w:t>
+      </w:r>
+      <w:r>
+        <w:rPr>
+          <w:i/>
+          <w:iCs/>
+        </w:rPr>
+        <w:t>ή</w:t>
+      </w:r>
+      <w:r>
+        <w:rPr>
+          <w:i/>
+          <w:iCs/>
+        </w:rPr>
+        <w:t>μα</w:t>
+      </w:r>
+      <w:r>
+        <w:rPr>
+          <w:i/>
+          <w:iCs/>
+        </w:rPr>
+        <w:t>τος</w:t>
+      </w:r>
+      <w:r>
+        <w:rPr>
+          <w:i/>
+          <w:iCs/>
+        </w:rPr>
+        <w:t xml:space="preserve"> Κλειστού Βρόχου με Ασαφή Ελεγκτή </w:t>
+      </w:r>
+      <w:r>
+        <w:rPr>
+          <w:i/>
+          <w:iCs/>
+        </w:rPr>
+        <w:t>– Είσοδος 1</w:t>
+      </w:r>
+    </w:p>
+    <w:p>
+      <w:pPr>
+        <w:ind w:left="-1276"/>
+      </w:pPr>
+    </w:p>
+    <w:p>
+      <w:pPr>
+        <w:ind w:left="-1134"/>
+        <w:jc w:val="center"/>
+        <w:rPr>
+          <w:i/>
+          <w:iCs/>
+        </w:rPr>
+      </w:pPr>
+      <w:r>
+        <w:rPr>
+          <w:noProof/>
+        </w:rPr>
+        <w:drawing>
+          <wp:inline distT="0" distB="0" distL="0" distR="0" wp14:anchorId="148EF548" wp14:editId="455140A0">
+            <wp:extent cx="6896100" cy="3362180"/>
+            <wp:effectExtent l="0" t="0" r="0" b="0"/>
+            <wp:docPr id="20" name="Εικόνα 20"/>
+            <wp:cNvGraphicFramePr>
+              <a:graphicFrameLocks xmlns:a="http://schemas.openxmlformats.org/drawingml/2006/main" noChangeAspect="1"/>
+            </wp:cNvGraphicFramePr>
+            <a:graphic xmlns:a="http://schemas.openxmlformats.org/drawingml/2006/main">
+              <a:graphicData uri="http://schemas.openxmlformats.org/drawingml/2006/picture">
+                <pic:pic xmlns:pic="http://schemas.openxmlformats.org/drawingml/2006/picture">
+                  <pic:nvPicPr>
+                    <pic:cNvPr id="20" name="scenario2resp2.jpg"/>
+                    <pic:cNvPicPr/>
+                  </pic:nvPicPr>
+                  <pic:blipFill>
+                    <a:blip r:embed="rId101" cstate="print">
+                      <a:extLst>
+                        <a:ext uri="{28A0092B-C50C-407E-A947-70E740481C1C}">
+                          <a14:useLocalDpi xmlns:a14="http://schemas.microsoft.com/office/drawing/2010/main" val="0"/>
+                        </a:ext>
+                      </a:extLst>
+                    </a:blip>
+                    <a:stretch>
+                      <a:fillRect/>
+                    </a:stretch>
+                  </pic:blipFill>
+                  <pic:spPr>
+                    <a:xfrm>
+                      <a:off x="0" y="0"/>
+                      <a:ext cx="6921820" cy="3374720"/>
+                    </a:xfrm>
+                    <a:prstGeom prst="rect">
+                      <a:avLst/>
+                    </a:prstGeom>
+                  </pic:spPr>
+                </pic:pic>
+              </a:graphicData>
+            </a:graphic>
+          </wp:inline>
+        </w:drawing>
+      </w:r>
+      <w:r>
+        <w:rPr>
+          <w:i/>
+          <w:iCs/>
+        </w:rPr>
+        <w:t xml:space="preserve"> </w:t>
+      </w:r>
+    </w:p>
+    <w:p>
+      <w:pPr>
+        <w:ind w:left="-1134"/>
+        <w:jc w:val="center"/>
+        <w:rPr>
+          <w:i/>
+          <w:iCs/>
+        </w:rPr>
+      </w:pPr>
+    </w:p>
+    <w:p>
+      <w:pPr>
+        <w:ind w:left="-1134"/>
+        <w:jc w:val="center"/>
+        <w:rPr>
+          <w:i/>
+          <w:iCs/>
+        </w:rPr>
+      </w:pPr>
+      <w:r>
+        <w:rPr>
+          <w:i/>
+          <w:iCs/>
+        </w:rPr>
+        <w:t xml:space="preserve">Σχήμα </w:t>
+      </w:r>
+      <w:r>
+        <w:rPr>
+          <w:i/>
+          <w:iCs/>
+        </w:rPr>
+        <w:t>18</w:t>
+      </w:r>
+      <w:r>
+        <w:rPr>
+          <w:i/>
+          <w:iCs/>
+        </w:rPr>
+        <w:t>:</w:t>
+      </w:r>
+      <w:r>
+        <w:rPr>
+          <w:i/>
+          <w:iCs/>
+        </w:rPr>
+        <w:t xml:space="preserve"> </w:t>
+      </w:r>
+      <w:r>
+        <w:rPr>
+          <w:i/>
+          <w:iCs/>
+        </w:rPr>
+        <w:t xml:space="preserve">Απόκριση Συστήματος Κλειστού Βρόχου με Ασαφή Ελεγκτή – Είσοδος </w:t>
+      </w:r>
+      <w:r>
+        <w:rPr>
+          <w:i/>
+          <w:iCs/>
+        </w:rPr>
+        <w:t>2</w:t>
+      </w:r>
+    </w:p>
+    <w:p>
+      <w:pPr>
+        <w:ind w:left="-1276"/>
+      </w:pPr>
+    </w:p>
+    <w:p>
+      <w:pPr>
+        <w:ind w:left="-709"/>
+      </w:pPr>
+      <w:r>
+        <w:t>Βλέπουμε ότι οι είσοδοι προσεγγίζονται πολύ καλά και ιδιαίτερα η δεύτερη είσοδος. Αυτό συμβαίνει αφού στην πρώτη είσοδο οι μεταβάσεις γίνονται ακαριαία</w:t>
+      </w:r>
+      <w:r>
+        <w:t xml:space="preserve"> </w:t>
+      </w:r>
+      <w:r>
+        <w:t>σε αντίθεση με τη δεύτερη είσοδο η οποία</w:t>
+      </w:r>
+      <w:r>
+        <w:t xml:space="preserve"> παρουσιάζει πιο ομαλές </w:t>
+      </w:r>
+      <w:r>
+        <w:t>μεταβολές. Ωστόσο και στις δύο εισόδους μετά από μικρό, σχετικά, χρονικό διάστημα η έξοδος καταφέρνει να ακολουθήσει την είσοδο με ικανοποιητική ακρίβεια όπως φαίνεται και στα δύο παραπάνω σχήματα.</w:t>
+      </w:r>
     </w:p>
     <w:sectPr>
-      <w:headerReference w:type="default" r:id="rId64"/>
-      <w:footerReference w:type="default" r:id="rId65"/>
+      <w:headerReference w:type="default" r:id="rId102"/>
+      <w:footerReference w:type="default" r:id="rId103"/>
       <w:pgSz w:w="11906" w:h="16838"/>
       <w:pgMar w:top="1440" w:right="991" w:bottom="1440" w:left="1800" w:header="708" w:footer="400" w:gutter="0"/>
       <w:cols w:space="708"/>
@@ -3056,6 +6052,92 @@
     </w:lvl>
   </w:abstractNum>
   <w:abstractNum w:abstractNumId="1" w15:restartNumberingAfterBreak="0">
+    <w:nsid w:val="11813FDE"/>
+    <w:multiLevelType w:val="hybridMultilevel"/>
+    <w:tmpl w:val="C8BC4ED4"/>
+    <w:lvl w:ilvl="0" w:tplc="0408000F">
+      <w:start w:val="1"/>
+      <w:numFmt w:val="decimal"/>
+      <w:lvlText w:val="%1."/>
+      <w:lvlJc w:val="left"/>
+      <w:pPr>
+        <w:ind w:left="-131" w:hanging="360"/>
+      </w:pPr>
+    </w:lvl>
+    <w:lvl w:ilvl="1" w:tplc="04080019" w:tentative="1">
+      <w:start w:val="1"/>
+      <w:numFmt w:val="lowerLetter"/>
+      <w:lvlText w:val="%2."/>
+      <w:lvlJc w:val="left"/>
+      <w:pPr>
+        <w:ind w:left="589" w:hanging="360"/>
+      </w:pPr>
+    </w:lvl>
+    <w:lvl w:ilvl="2" w:tplc="0408001B" w:tentative="1">
+      <w:start w:val="1"/>
+      <w:numFmt w:val="lowerRoman"/>
+      <w:lvlText w:val="%3."/>
+      <w:lvlJc w:val="right"/>
+      <w:pPr>
+        <w:ind w:left="1309" w:hanging="180"/>
+      </w:pPr>
+    </w:lvl>
+    <w:lvl w:ilvl="3" w:tplc="0408000F" w:tentative="1">
+      <w:start w:val="1"/>
+      <w:numFmt w:val="decimal"/>
+      <w:lvlText w:val="%4."/>
+      <w:lvlJc w:val="left"/>
+      <w:pPr>
+        <w:ind w:left="2029" w:hanging="360"/>
+      </w:pPr>
+    </w:lvl>
+    <w:lvl w:ilvl="4" w:tplc="04080019" w:tentative="1">
+      <w:start w:val="1"/>
+      <w:numFmt w:val="lowerLetter"/>
+      <w:lvlText w:val="%5."/>
+      <w:lvlJc w:val="left"/>
+      <w:pPr>
+        <w:ind w:left="2749" w:hanging="360"/>
+      </w:pPr>
+    </w:lvl>
+    <w:lvl w:ilvl="5" w:tplc="0408001B" w:tentative="1">
+      <w:start w:val="1"/>
+      <w:numFmt w:val="lowerRoman"/>
+      <w:lvlText w:val="%6."/>
+      <w:lvlJc w:val="right"/>
+      <w:pPr>
+        <w:ind w:left="3469" w:hanging="180"/>
+      </w:pPr>
+    </w:lvl>
+    <w:lvl w:ilvl="6" w:tplc="0408000F" w:tentative="1">
+      <w:start w:val="1"/>
+      <w:numFmt w:val="decimal"/>
+      <w:lvlText w:val="%7."/>
+      <w:lvlJc w:val="left"/>
+      <w:pPr>
+        <w:ind w:left="4189" w:hanging="360"/>
+      </w:pPr>
+    </w:lvl>
+    <w:lvl w:ilvl="7" w:tplc="04080019" w:tentative="1">
+      <w:start w:val="1"/>
+      <w:numFmt w:val="lowerLetter"/>
+      <w:lvlText w:val="%8."/>
+      <w:lvlJc w:val="left"/>
+      <w:pPr>
+        <w:ind w:left="4909" w:hanging="360"/>
+      </w:pPr>
+    </w:lvl>
+    <w:lvl w:ilvl="8" w:tplc="0408001B" w:tentative="1">
+      <w:start w:val="1"/>
+      <w:numFmt w:val="lowerRoman"/>
+      <w:lvlText w:val="%9."/>
+      <w:lvlJc w:val="right"/>
+      <w:pPr>
+        <w:ind w:left="5629" w:hanging="180"/>
+      </w:pPr>
+    </w:lvl>
+  </w:abstractNum>
+  <w:abstractNum w:abstractNumId="2" w15:restartNumberingAfterBreak="0">
     <w:nsid w:val="13E3210F"/>
     <w:multiLevelType w:val="hybridMultilevel"/>
     <w:tmpl w:val="1722B102"/>
@@ -3141,7 +6223,7 @@
       </w:pPr>
     </w:lvl>
   </w:abstractNum>
-  <w:abstractNum w:abstractNumId="2" w15:restartNumberingAfterBreak="0">
+  <w:abstractNum w:abstractNumId="3" w15:restartNumberingAfterBreak="0">
     <w:nsid w:val="20D2601B"/>
     <w:multiLevelType w:val="hybridMultilevel"/>
     <w:tmpl w:val="902EAF9A"/>
@@ -3227,7 +6309,7 @@
       </w:pPr>
     </w:lvl>
   </w:abstractNum>
-  <w:abstractNum w:abstractNumId="3" w15:restartNumberingAfterBreak="0">
+  <w:abstractNum w:abstractNumId="4" w15:restartNumberingAfterBreak="0">
     <w:nsid w:val="6A383BE8"/>
     <w:multiLevelType w:val="hybridMultilevel"/>
     <w:tmpl w:val="E91A0A28"/>
@@ -3313,7 +6395,93 @@
       </w:pPr>
     </w:lvl>
   </w:abstractNum>
-  <w:abstractNum w:abstractNumId="4" w15:restartNumberingAfterBreak="0">
+  <w:abstractNum w:abstractNumId="5" w15:restartNumberingAfterBreak="0">
+    <w:nsid w:val="73B41DF3"/>
+    <w:multiLevelType w:val="hybridMultilevel"/>
+    <w:tmpl w:val="902EAF9A"/>
+    <w:lvl w:ilvl="0" w:tplc="0408000F">
+      <w:start w:val="1"/>
+      <w:numFmt w:val="decimal"/>
+      <w:lvlText w:val="%1."/>
+      <w:lvlJc w:val="left"/>
+      <w:pPr>
+        <w:ind w:left="720" w:hanging="360"/>
+      </w:pPr>
+    </w:lvl>
+    <w:lvl w:ilvl="1" w:tplc="04080019" w:tentative="1">
+      <w:start w:val="1"/>
+      <w:numFmt w:val="lowerLetter"/>
+      <w:lvlText w:val="%2."/>
+      <w:lvlJc w:val="left"/>
+      <w:pPr>
+        <w:ind w:left="1440" w:hanging="360"/>
+      </w:pPr>
+    </w:lvl>
+    <w:lvl w:ilvl="2" w:tplc="0408001B" w:tentative="1">
+      <w:start w:val="1"/>
+      <w:numFmt w:val="lowerRoman"/>
+      <w:lvlText w:val="%3."/>
+      <w:lvlJc w:val="right"/>
+      <w:pPr>
+        <w:ind w:left="2160" w:hanging="180"/>
+      </w:pPr>
+    </w:lvl>
+    <w:lvl w:ilvl="3" w:tplc="0408000F" w:tentative="1">
+      <w:start w:val="1"/>
+      <w:numFmt w:val="decimal"/>
+      <w:lvlText w:val="%4."/>
+      <w:lvlJc w:val="left"/>
+      <w:pPr>
+        <w:ind w:left="2880" w:hanging="360"/>
+      </w:pPr>
+    </w:lvl>
+    <w:lvl w:ilvl="4" w:tplc="04080019" w:tentative="1">
+      <w:start w:val="1"/>
+      <w:numFmt w:val="lowerLetter"/>
+      <w:lvlText w:val="%5."/>
+      <w:lvlJc w:val="left"/>
+      <w:pPr>
+        <w:ind w:left="3600" w:hanging="360"/>
+      </w:pPr>
+    </w:lvl>
+    <w:lvl w:ilvl="5" w:tplc="0408001B" w:tentative="1">
+      <w:start w:val="1"/>
+      <w:numFmt w:val="lowerRoman"/>
+      <w:lvlText w:val="%6."/>
+      <w:lvlJc w:val="right"/>
+      <w:pPr>
+        <w:ind w:left="4320" w:hanging="180"/>
+      </w:pPr>
+    </w:lvl>
+    <w:lvl w:ilvl="6" w:tplc="0408000F" w:tentative="1">
+      <w:start w:val="1"/>
+      <w:numFmt w:val="decimal"/>
+      <w:lvlText w:val="%7."/>
+      <w:lvlJc w:val="left"/>
+      <w:pPr>
+        <w:ind w:left="5040" w:hanging="360"/>
+      </w:pPr>
+    </w:lvl>
+    <w:lvl w:ilvl="7" w:tplc="04080019" w:tentative="1">
+      <w:start w:val="1"/>
+      <w:numFmt w:val="lowerLetter"/>
+      <w:lvlText w:val="%8."/>
+      <w:lvlJc w:val="left"/>
+      <w:pPr>
+        <w:ind w:left="5760" w:hanging="360"/>
+      </w:pPr>
+    </w:lvl>
+    <w:lvl w:ilvl="8" w:tplc="0408001B" w:tentative="1">
+      <w:start w:val="1"/>
+      <w:numFmt w:val="lowerRoman"/>
+      <w:lvlText w:val="%9."/>
+      <w:lvlJc w:val="right"/>
+      <w:pPr>
+        <w:ind w:left="6480" w:hanging="180"/>
+      </w:pPr>
+    </w:lvl>
+  </w:abstractNum>
+  <w:abstractNum w:abstractNumId="6" w15:restartNumberingAfterBreak="0">
     <w:nsid w:val="7E6378C2"/>
     <w:multiLevelType w:val="hybridMultilevel"/>
     <w:tmpl w:val="F6967D4A"/>
@@ -3400,19 +6568,25 @@
     </w:lvl>
   </w:abstractNum>
   <w:num w:numId="1">
-    <w:abstractNumId w:val="4"/>
+    <w:abstractNumId w:val="6"/>
   </w:num>
   <w:num w:numId="2">
-    <w:abstractNumId w:val="1"/>
+    <w:abstractNumId w:val="2"/>
   </w:num>
   <w:num w:numId="3">
-    <w:abstractNumId w:val="2"/>
+    <w:abstractNumId w:val="3"/>
   </w:num>
   <w:num w:numId="4">
-    <w:abstractNumId w:val="3"/>
+    <w:abstractNumId w:val="4"/>
   </w:num>
   <w:num w:numId="5">
     <w:abstractNumId w:val="0"/>
+  </w:num>
+  <w:num w:numId="6">
+    <w:abstractNumId w:val="5"/>
+  </w:num>
+  <w:num w:numId="7">
+    <w:abstractNumId w:val="1"/>
   </w:num>
 </w:numbering>
 </file>
@@ -3870,6 +7044,28 @@
       <w:szCs w:val="26"/>
     </w:rPr>
   </w:style>
+  <w:style w:type="paragraph" w:styleId="3">
+    <w:name w:val="heading 3"/>
+    <w:basedOn w:val="a"/>
+    <w:next w:val="a"/>
+    <w:link w:val="3Char"/>
+    <w:uiPriority w:val="9"/>
+    <w:unhideWhenUsed/>
+    <w:qFormat/>
+    <w:rsid w:val="000069D4"/>
+    <w:pPr>
+      <w:keepNext/>
+      <w:keepLines/>
+      <w:spacing w:before="40"/>
+      <w:outlineLvl w:val="2"/>
+    </w:pPr>
+    <w:rPr>
+      <w:rFonts w:asciiTheme="majorHAnsi" w:eastAsiaTheme="majorEastAsia" w:hAnsiTheme="majorHAnsi" w:cstheme="majorBidi"/>
+      <w:b/>
+      <w:color w:val="1F3763" w:themeColor="accent1" w:themeShade="7F"/>
+      <w:sz w:val="28"/>
+    </w:rPr>
+  </w:style>
   <w:style w:type="character" w:default="1" w:styleId="a0">
     <w:name w:val="Default Paragraph Font"/>
     <w:uiPriority w:val="1"/>
@@ -4039,6 +7235,34 @@
     <w:pPr>
       <w:ind w:left="720"/>
       <w:contextualSpacing/>
+    </w:pPr>
+  </w:style>
+  <w:style w:type="character" w:customStyle="1" w:styleId="3Char">
+    <w:name w:val="Επικεφαλίδα 3 Char"/>
+    <w:basedOn w:val="a0"/>
+    <w:link w:val="3"/>
+    <w:uiPriority w:val="9"/>
+    <w:rsid w:val="000069D4"/>
+    <w:rPr>
+      <w:rFonts w:asciiTheme="majorHAnsi" w:eastAsiaTheme="majorEastAsia" w:hAnsiTheme="majorHAnsi" w:cstheme="majorBidi"/>
+      <w:b/>
+      <w:color w:val="1F3763" w:themeColor="accent1" w:themeShade="7F"/>
+      <w:sz w:val="28"/>
+      <w:szCs w:val="24"/>
+      <w:lang w:eastAsia="el-GR"/>
+    </w:rPr>
+  </w:style>
+  <w:style w:type="paragraph" w:styleId="30">
+    <w:name w:val="toc 3"/>
+    <w:basedOn w:val="a"/>
+    <w:next w:val="a"/>
+    <w:autoRedefine/>
+    <w:uiPriority w:val="39"/>
+    <w:unhideWhenUsed/>
+    <w:rsid w:val="00A00CEC"/>
+    <w:pPr>
+      <w:spacing w:after="100"/>
+      <w:ind w:left="480"/>
     </w:pPr>
   </w:style>
 </w:styles>
@@ -4344,7 +7568,7 @@
 </file>
 
 <file path=customXml/itemProps1.xml><?xml version="1.0" encoding="utf-8"?>
-<ds:datastoreItem xmlns:ds="http://schemas.openxmlformats.org/officeDocument/2006/customXml" ds:itemID="{48DF5A5F-7FD7-49B5-9884-B70AEEFDBF8C}">
+<ds:datastoreItem xmlns:ds="http://schemas.openxmlformats.org/officeDocument/2006/customXml" ds:itemID="{345B3A18-F7EC-4834-903F-6BB0F525770B}">
   <ds:schemaRefs>
     <ds:schemaRef ds:uri="http://schemas.openxmlformats.org/officeDocument/2006/bibliography"/>
   </ds:schemaRefs>

</xml_diff>

<commit_message>
added a detail in report.docx
</commit_message>
<xml_diff>
--- a/asafi-ergasia1/report.docx
+++ b/asafi-ergasia1/report.docx
@@ -1471,7 +1471,7 @@
           <v:shape id="_x0000_i1025" type="#_x0000_t75" style="width:154.2pt;height:40.2pt" o:ole="">
             <v:imagedata r:id="rId9" o:title=""/>
           </v:shape>
-          <o:OLEObject Type="Embed" ProgID="Equation.DSMT4" ShapeID="_x0000_i1025" DrawAspect="Content" ObjectID="_1625164996" r:id="rId10"/>
+          <o:OLEObject Type="Embed" ProgID="Equation.DSMT4" ShapeID="_x0000_i1025" DrawAspect="Content" ObjectID="_1625162746" r:id="rId10"/>
         </w:object>
       </w:r>
       <w:r>
@@ -1494,7 +1494,7 @@
           <v:shape id="_x0000_i1026" type="#_x0000_t75" style="width:48.6pt;height:44.4pt" o:ole="">
             <v:imagedata r:id="rId11" o:title=""/>
           </v:shape>
-          <o:OLEObject Type="Embed" ProgID="Equation.DSMT4" ShapeID="_x0000_i1026" DrawAspect="Content" ObjectID="_1625164997" r:id="rId12"/>
+          <o:OLEObject Type="Embed" ProgID="Equation.DSMT4" ShapeID="_x0000_i1026" DrawAspect="Content" ObjectID="_1625162747" r:id="rId12"/>
         </w:object>
       </w:r>
     </w:p>
@@ -1616,7 +1616,7 @@
           <v:shape id="_x0000_i1027" type="#_x0000_t75" style="width:48pt;height:15.6pt" o:ole="">
             <v:imagedata r:id="rId13" o:title=""/>
           </v:shape>
-          <o:OLEObject Type="Embed" ProgID="Equation.DSMT4" ShapeID="_x0000_i1027" DrawAspect="Content" ObjectID="_1625164998" r:id="rId14"/>
+          <o:OLEObject Type="Embed" ProgID="Equation.DSMT4" ShapeID="_x0000_i1027" DrawAspect="Content" ObjectID="_1625162748" r:id="rId14"/>
         </w:object>
       </w:r>
       <w:r>
@@ -1636,7 +1636,7 @@
           <v:shape id="_x0000_i1028" type="#_x0000_t75" style="width:41.4pt;height:16.2pt" o:ole="">
             <v:imagedata r:id="rId15" o:title=""/>
           </v:shape>
-          <o:OLEObject Type="Embed" ProgID="Equation.DSMT4" ShapeID="_x0000_i1028" DrawAspect="Content" ObjectID="_1625164999" r:id="rId16"/>
+          <o:OLEObject Type="Embed" ProgID="Equation.DSMT4" ShapeID="_x0000_i1028" DrawAspect="Content" ObjectID="_1625162749" r:id="rId16"/>
         </w:object>
       </w:r>
       <w:r>
@@ -1650,7 +1650,7 @@
           <v:shape id="_x0000_i1029" type="#_x0000_t75" style="width:27.6pt;height:16.2pt" o:ole="">
             <v:imagedata r:id="rId17" o:title=""/>
           </v:shape>
-          <o:OLEObject Type="Embed" ProgID="Equation.DSMT4" ShapeID="_x0000_i1029" DrawAspect="Content" ObjectID="_1625165000" r:id="rId18"/>
+          <o:OLEObject Type="Embed" ProgID="Equation.DSMT4" ShapeID="_x0000_i1029" DrawAspect="Content" ObjectID="_1625162750" r:id="rId18"/>
         </w:object>
       </w:r>
       <w:r>
@@ -1667,7 +1667,7 @@
           <v:shape id="_x0000_i1030" type="#_x0000_t75" style="width:25.2pt;height:16.2pt" o:ole="">
             <v:imagedata r:id="rId19" o:title=""/>
           </v:shape>
-          <o:OLEObject Type="Embed" ProgID="Equation.DSMT4" ShapeID="_x0000_i1030" DrawAspect="Content" ObjectID="_1625165001" r:id="rId20"/>
+          <o:OLEObject Type="Embed" ProgID="Equation.DSMT4" ShapeID="_x0000_i1030" DrawAspect="Content" ObjectID="_1625162751" r:id="rId20"/>
         </w:object>
       </w:r>
       <w:r>
@@ -1718,7 +1718,7 @@
           <v:shape id="_x0000_i1031" type="#_x0000_t75" style="width:148.2pt;height:43.8pt" o:ole="">
             <v:imagedata r:id="rId21" o:title=""/>
           </v:shape>
-          <o:OLEObject Type="Embed" ProgID="Equation.DSMT4" ShapeID="_x0000_i1031" DrawAspect="Content" ObjectID="_1625165002" r:id="rId22"/>
+          <o:OLEObject Type="Embed" ProgID="Equation.DSMT4" ShapeID="_x0000_i1031" DrawAspect="Content" ObjectID="_1625162752" r:id="rId22"/>
         </w:object>
       </w:r>
       <w:r>
@@ -1733,7 +1733,7 @@
           <v:shape id="_x0000_i1032" type="#_x0000_t75" style="width:76.8pt;height:19.2pt" o:ole="">
             <v:imagedata r:id="rId23" o:title=""/>
           </v:shape>
-          <o:OLEObject Type="Embed" ProgID="Equation.DSMT4" ShapeID="_x0000_i1032" DrawAspect="Content" ObjectID="_1625165003" r:id="rId24"/>
+          <o:OLEObject Type="Embed" ProgID="Equation.DSMT4" ShapeID="_x0000_i1032" DrawAspect="Content" ObjectID="_1625162753" r:id="rId24"/>
         </w:object>
       </w:r>
     </w:p>
@@ -1853,7 +1853,7 @@
           <v:shape id="_x0000_i1033" type="#_x0000_t75" style="width:66.6pt;height:21pt" o:ole="">
             <v:imagedata r:id="rId26" o:title=""/>
           </v:shape>
-          <o:OLEObject Type="Embed" ProgID="Equation.DSMT4" ShapeID="_x0000_i1033" DrawAspect="Content" ObjectID="_1625165004" r:id="rId27"/>
+          <o:OLEObject Type="Embed" ProgID="Equation.DSMT4" ShapeID="_x0000_i1033" DrawAspect="Content" ObjectID="_1625162754" r:id="rId27"/>
         </w:object>
       </w:r>
       <w:r>
@@ -1867,7 +1867,7 @@
           <v:shape id="_x0000_i1034" type="#_x0000_t75" style="width:94.8pt;height:22.2pt" o:ole="">
             <v:imagedata r:id="rId28" o:title=""/>
           </v:shape>
-          <o:OLEObject Type="Embed" ProgID="Equation.DSMT4" ShapeID="_x0000_i1034" DrawAspect="Content" ObjectID="_1625165005" r:id="rId29"/>
+          <o:OLEObject Type="Embed" ProgID="Equation.DSMT4" ShapeID="_x0000_i1034" DrawAspect="Content" ObjectID="_1625162755" r:id="rId29"/>
         </w:object>
       </w:r>
       <w:r>
@@ -1881,7 +1881,7 @@
           <v:shape id="_x0000_i1035" type="#_x0000_t75" style="width:112.8pt;height:21.6pt" o:ole="">
             <v:imagedata r:id="rId30" o:title=""/>
           </v:shape>
-          <o:OLEObject Type="Embed" ProgID="Equation.DSMT4" ShapeID="_x0000_i1035" DrawAspect="Content" ObjectID="_1625165006" r:id="rId31"/>
+          <o:OLEObject Type="Embed" ProgID="Equation.DSMT4" ShapeID="_x0000_i1035" DrawAspect="Content" ObjectID="_1625162756" r:id="rId31"/>
         </w:object>
       </w:r>
       <w:r>
@@ -1903,7 +1903,7 @@
           <v:shape id="_x0000_i1036" type="#_x0000_t75" style="width:154.8pt;height:46.2pt" o:ole="">
             <v:imagedata r:id="rId32" o:title=""/>
           </v:shape>
-          <o:OLEObject Type="Embed" ProgID="Equation.DSMT4" ShapeID="_x0000_i1036" DrawAspect="Content" ObjectID="_1625165007" r:id="rId33"/>
+          <o:OLEObject Type="Embed" ProgID="Equation.DSMT4" ShapeID="_x0000_i1036" DrawAspect="Content" ObjectID="_1625162757" r:id="rId33"/>
         </w:object>
       </w:r>
     </w:p>
@@ -1981,7 +1981,7 @@
           <v:shape id="_x0000_i1037" type="#_x0000_t75" style="width:82.8pt;height:22.2pt" o:ole="">
             <v:imagedata r:id="rId34" o:title=""/>
           </v:shape>
-          <o:OLEObject Type="Embed" ProgID="Equation.DSMT4" ShapeID="_x0000_i1037" DrawAspect="Content" ObjectID="_1625165008" r:id="rId35"/>
+          <o:OLEObject Type="Embed" ProgID="Equation.DSMT4" ShapeID="_x0000_i1037" DrawAspect="Content" ObjectID="_1625162758" r:id="rId35"/>
         </w:object>
       </w:r>
     </w:p>
@@ -2004,7 +2004,7 @@
           <v:shape id="_x0000_i1038" type="#_x0000_t75" style="width:86.4pt;height:21pt" o:ole="">
             <v:imagedata r:id="rId36" o:title=""/>
           </v:shape>
-          <o:OLEObject Type="Embed" ProgID="Equation.DSMT4" ShapeID="_x0000_i1038" DrawAspect="Content" ObjectID="_1625165009" r:id="rId37"/>
+          <o:OLEObject Type="Embed" ProgID="Equation.DSMT4" ShapeID="_x0000_i1038" DrawAspect="Content" ObjectID="_1625162759" r:id="rId37"/>
         </w:object>
       </w:r>
     </w:p>
@@ -2347,7 +2347,7 @@
           <v:shape id="_x0000_i1039" type="#_x0000_t75" style="width:1in;height:18.6pt" o:ole="">
             <v:imagedata r:id="rId40" o:title=""/>
           </v:shape>
-          <o:OLEObject Type="Embed" ProgID="Equation.DSMT4" ShapeID="_x0000_i1039" DrawAspect="Content" ObjectID="_1625165010" r:id="rId41"/>
+          <o:OLEObject Type="Embed" ProgID="Equation.DSMT4" ShapeID="_x0000_i1039" DrawAspect="Content" ObjectID="_1625162760" r:id="rId41"/>
         </w:object>
       </w:r>
     </w:p>
@@ -2368,10 +2368,10 @@
           <w:position w:val="-4"/>
         </w:rPr>
         <w:object w:dxaOrig="180" w:dyaOrig="200" w14:anchorId="5708BBD5">
-          <v:shape id="_x0000_i1654" type="#_x0000_t75" style="width:10.8pt;height:11.4pt" o:ole="">
+          <v:shape id="_x0000_i1040" type="#_x0000_t75" style="width:10.8pt;height:11.4pt" o:ole="">
             <v:imagedata r:id="rId42" o:title=""/>
           </v:shape>
-          <o:OLEObject Type="Embed" ProgID="Equation.DSMT4" ShapeID="_x0000_i1654" DrawAspect="Content" ObjectID="_1625165011" r:id="rId43"/>
+          <o:OLEObject Type="Embed" ProgID="Equation.DSMT4" ShapeID="_x0000_i1040" DrawAspect="Content" ObjectID="_1625162761" r:id="rId43"/>
         </w:object>
       </w:r>
       <w:r>
@@ -2385,10 +2385,10 @@
           <w:position w:val="-14"/>
         </w:rPr>
         <w:object w:dxaOrig="740" w:dyaOrig="400" w14:anchorId="5262FB4D">
-          <v:shape id="_x0000_i1655" type="#_x0000_t75" style="width:41.4pt;height:22.2pt" o:ole="">
+          <v:shape id="_x0000_i1041" type="#_x0000_t75" style="width:41.4pt;height:22.2pt" o:ole="">
             <v:imagedata r:id="rId44" o:title=""/>
           </v:shape>
-          <o:OLEObject Type="Embed" ProgID="Equation.DSMT4" ShapeID="_x0000_i1655" DrawAspect="Content" ObjectID="_1625165012" r:id="rId45"/>
+          <o:OLEObject Type="Embed" ProgID="Equation.DSMT4" ShapeID="_x0000_i1041" DrawAspect="Content" ObjectID="_1625162762" r:id="rId45"/>
         </w:object>
       </w:r>
     </w:p>
@@ -2410,10 +2410,10 @@
           <w:position w:val="-4"/>
         </w:rPr>
         <w:object w:dxaOrig="240" w:dyaOrig="260" w14:anchorId="0B2EB26E">
-          <v:shape id="_x0000_i1656" type="#_x0000_t75" style="width:14.4pt;height:15pt" o:ole="">
+          <v:shape id="_x0000_i1042" type="#_x0000_t75" style="width:14.4pt;height:15pt" o:ole="">
             <v:imagedata r:id="rId46" o:title=""/>
           </v:shape>
-          <o:OLEObject Type="Embed" ProgID="Equation.DSMT4" ShapeID="_x0000_i1656" DrawAspect="Content" ObjectID="_1625165013" r:id="rId47"/>
+          <o:OLEObject Type="Embed" ProgID="Equation.DSMT4" ShapeID="_x0000_i1042" DrawAspect="Content" ObjectID="_1625162763" r:id="rId47"/>
         </w:object>
       </w:r>
       <w:r>
@@ -2446,10 +2446,10 @@
           <w:position w:val="-4"/>
         </w:rPr>
         <w:object w:dxaOrig="240" w:dyaOrig="300" w14:anchorId="2C6BF228">
-          <v:shape id="_x0000_i1657" type="#_x0000_t75" style="width:14.4pt;height:17.4pt" o:ole="">
+          <v:shape id="_x0000_i1043" type="#_x0000_t75" style="width:14.4pt;height:17.4pt" o:ole="">
             <v:imagedata r:id="rId48" o:title=""/>
           </v:shape>
-          <o:OLEObject Type="Embed" ProgID="Equation.DSMT4" ShapeID="_x0000_i1657" DrawAspect="Content" ObjectID="_1625165014" r:id="rId49"/>
+          <o:OLEObject Type="Embed" ProgID="Equation.DSMT4" ShapeID="_x0000_i1043" DrawAspect="Content" ObjectID="_1625162764" r:id="rId49"/>
         </w:object>
       </w:r>
       <w:r>
@@ -2479,10 +2479,10 @@
           <w:position w:val="-6"/>
         </w:rPr>
         <w:object w:dxaOrig="260" w:dyaOrig="320" w14:anchorId="3289D214">
-          <v:shape id="_x0000_i1658" type="#_x0000_t75" style="width:15.6pt;height:18.6pt" o:ole="">
+          <v:shape id="_x0000_i1044" type="#_x0000_t75" style="width:15.6pt;height:18.6pt" o:ole="">
             <v:imagedata r:id="rId50" o:title=""/>
           </v:shape>
-          <o:OLEObject Type="Embed" ProgID="Equation.DSMT4" ShapeID="_x0000_i1658" DrawAspect="Content" ObjectID="_1625165015" r:id="rId51"/>
+          <o:OLEObject Type="Embed" ProgID="Equation.DSMT4" ShapeID="_x0000_i1044" DrawAspect="Content" ObjectID="_1625162765" r:id="rId51"/>
         </w:object>
       </w:r>
       <w:r>
@@ -2686,7 +2686,7 @@
           <v:shape id="_x0000_i1045" type="#_x0000_t75" style="width:13.2pt;height:15.6pt" o:ole="">
             <v:imagedata r:id="rId48" o:title=""/>
           </v:shape>
-          <o:OLEObject Type="Embed" ProgID="Equation.DSMT4" ShapeID="_x0000_i1045" DrawAspect="Content" ObjectID="_1625165016" r:id="rId54"/>
+          <o:OLEObject Type="Embed" ProgID="Equation.DSMT4" ShapeID="_x0000_i1045" DrawAspect="Content" ObjectID="_1625162766" r:id="rId54"/>
         </w:object>
       </w:r>
       <w:r>
@@ -2700,11 +2700,9 @@
           <v:shape id="_x0000_i1046" type="#_x0000_t75" style="width:13.8pt;height:16.8pt" o:ole="">
             <v:imagedata r:id="rId55" o:title=""/>
           </v:shape>
-          <o:OLEObject Type="Embed" ProgID="Equation.DSMT4" ShapeID="_x0000_i1046" DrawAspect="Content" ObjectID="_1625165017" r:id="rId56"/>
+          <o:OLEObject Type="Embed" ProgID="Equation.DSMT4" ShapeID="_x0000_i1046" DrawAspect="Content" ObjectID="_1625162767" r:id="rId56"/>
         </w:object>
       </w:r>
-      <w:bookmarkStart w:id="3" w:name="_GoBack"/>
-      <w:bookmarkEnd w:id="3"/>
     </w:p>
     <w:p>
       <w:pPr>
@@ -2960,10 +2958,10 @@
           <w:position w:val="-4"/>
         </w:rPr>
         <w:object w:dxaOrig="240" w:dyaOrig="260" w14:anchorId="13132E9B">
-          <v:shape id="_x0000_i1212" type="#_x0000_t75" style="width:14.4pt;height:15pt" o:ole="">
+          <v:shape id="_x0000_i1047" type="#_x0000_t75" style="width:14.4pt;height:15pt" o:ole="">
             <v:imagedata r:id="rId57" o:title=""/>
           </v:shape>
-          <o:OLEObject Type="Embed" ProgID="Equation.DSMT4" ShapeID="_x0000_i1212" DrawAspect="Content" ObjectID="_1625165018" r:id="rId58"/>
+          <o:OLEObject Type="Embed" ProgID="Equation.DSMT4" ShapeID="_x0000_i1047" DrawAspect="Content" ObjectID="_1625162768" r:id="rId58"/>
         </w:object>
       </w:r>
       <w:r>
@@ -2977,10 +2975,10 @@
           <w:position w:val="-4"/>
         </w:rPr>
         <w:object w:dxaOrig="240" w:dyaOrig="300" w14:anchorId="314AC254">
-          <v:shape id="_x0000_i1213" type="#_x0000_t75" style="width:14.4pt;height:17.4pt" o:ole="">
+          <v:shape id="_x0000_i1048" type="#_x0000_t75" style="width:14.4pt;height:17.4pt" o:ole="">
             <v:imagedata r:id="rId48" o:title=""/>
           </v:shape>
-          <o:OLEObject Type="Embed" ProgID="Equation.DSMT4" ShapeID="_x0000_i1213" DrawAspect="Content" ObjectID="_1625165019" r:id="rId59"/>
+          <o:OLEObject Type="Embed" ProgID="Equation.DSMT4" ShapeID="_x0000_i1048" DrawAspect="Content" ObjectID="_1625162769" r:id="rId59"/>
         </w:object>
       </w:r>
       <w:r>
@@ -3008,10 +3006,10 @@
           <w:position w:val="-14"/>
         </w:rPr>
         <w:object w:dxaOrig="639" w:dyaOrig="400" w14:anchorId="05485F98">
-          <v:shape id="_x0000_i1214" type="#_x0000_t75" style="width:38.4pt;height:23.4pt" o:ole="">
+          <v:shape id="_x0000_i1049" type="#_x0000_t75" style="width:38.4pt;height:23.4pt" o:ole="">
             <v:imagedata r:id="rId60" o:title=""/>
           </v:shape>
-          <o:OLEObject Type="Embed" ProgID="Equation.DSMT4" ShapeID="_x0000_i1214" DrawAspect="Content" ObjectID="_1625165020" r:id="rId61"/>
+          <o:OLEObject Type="Embed" ProgID="Equation.DSMT4" ShapeID="_x0000_i1049" DrawAspect="Content" ObjectID="_1625162770" r:id="rId61"/>
         </w:object>
       </w:r>
       <w:r>
@@ -3025,10 +3023,10 @@
           <w:position w:val="-12"/>
         </w:rPr>
         <w:object w:dxaOrig="1800" w:dyaOrig="360" w14:anchorId="2E10AEE1">
-          <v:shape id="_x0000_i1215" type="#_x0000_t75" style="width:97.8pt;height:19.2pt" o:ole="">
+          <v:shape id="_x0000_i1050" type="#_x0000_t75" style="width:97.8pt;height:19.2pt" o:ole="">
             <v:imagedata r:id="rId62" o:title=""/>
           </v:shape>
-          <o:OLEObject Type="Embed" ProgID="Equation.DSMT4" ShapeID="_x0000_i1215" DrawAspect="Content" ObjectID="_1625165021" r:id="rId63"/>
+          <o:OLEObject Type="Embed" ProgID="Equation.DSMT4" ShapeID="_x0000_i1050" DrawAspect="Content" ObjectID="_1625162771" r:id="rId63"/>
         </w:object>
       </w:r>
       <w:r>
@@ -3329,10 +3327,10 @@
           <w:position w:val="-4"/>
         </w:rPr>
         <w:object w:dxaOrig="240" w:dyaOrig="260" w14:anchorId="1C9C9D94">
-          <v:shape id="_x0000_i1220" type="#_x0000_t75" style="width:14.4pt;height:15pt" o:ole="">
+          <v:shape id="_x0000_i1051" type="#_x0000_t75" style="width:14.4pt;height:15pt" o:ole="">
             <v:imagedata r:id="rId57" o:title=""/>
           </v:shape>
-          <o:OLEObject Type="Embed" ProgID="Equation.DSMT4" ShapeID="_x0000_i1220" DrawAspect="Content" ObjectID="_1625165022" r:id="rId66"/>
+          <o:OLEObject Type="Embed" ProgID="Equation.DSMT4" ShapeID="_x0000_i1051" DrawAspect="Content" ObjectID="_1625162772" r:id="rId66"/>
         </w:object>
       </w:r>
       <w:r>
@@ -3346,10 +3344,10 @@
           <w:position w:val="-4"/>
         </w:rPr>
         <w:object w:dxaOrig="240" w:dyaOrig="300" w14:anchorId="3F5604EB">
-          <v:shape id="_x0000_i1221" type="#_x0000_t75" style="width:14.4pt;height:17.4pt" o:ole="">
+          <v:shape id="_x0000_i1052" type="#_x0000_t75" style="width:14.4pt;height:17.4pt" o:ole="">
             <v:imagedata r:id="rId48" o:title=""/>
           </v:shape>
-          <o:OLEObject Type="Embed" ProgID="Equation.DSMT4" ShapeID="_x0000_i1221" DrawAspect="Content" ObjectID="_1625165023" r:id="rId67"/>
+          <o:OLEObject Type="Embed" ProgID="Equation.DSMT4" ShapeID="_x0000_i1052" DrawAspect="Content" ObjectID="_1625162773" r:id="rId67"/>
         </w:object>
       </w:r>
       <w:r>
@@ -3362,7 +3360,7 @@
         <w:pStyle w:val="2"/>
         <w:ind w:left="-993"/>
       </w:pPr>
-      <w:bookmarkStart w:id="4" w:name="_Toc14549170"/>
+      <w:bookmarkStart w:id="3" w:name="_Toc14549170"/>
       <w:r>
         <w:t xml:space="preserve">Ασαφής Ελεγκτής </w:t>
       </w:r>
@@ -3370,12 +3368,15 @@
         <w:rPr>
           <w:lang w:val="en-US"/>
         </w:rPr>
-        <w:t xml:space="preserve">PI - </w:t>
+        <w:t>PI</w:t>
+      </w:r>
+      <w:r>
+        <w:t xml:space="preserve"> - </w:t>
       </w:r>
       <w:r>
         <w:t>Σενάριο 1</w:t>
       </w:r>
-      <w:bookmarkEnd w:id="4"/>
+      <w:bookmarkEnd w:id="3"/>
     </w:p>
     <w:p/>
     <w:p>
@@ -3383,11 +3384,11 @@
         <w:pStyle w:val="3"/>
         <w:ind w:left="-709"/>
       </w:pPr>
-      <w:bookmarkStart w:id="5" w:name="_Toc14549171"/>
+      <w:bookmarkStart w:id="4" w:name="_Toc14549171"/>
       <w:r>
         <w:t>Σχεδίαση του Ελεγκτή και αποκρίσεις</w:t>
       </w:r>
-      <w:bookmarkEnd w:id="5"/>
+      <w:bookmarkEnd w:id="4"/>
     </w:p>
     <w:p/>
     <w:p>
@@ -3544,49 +3545,7 @@
           <w:i/>
           <w:iCs/>
         </w:rPr>
-        <w:t>Σύστημα Κλειστού Βρόχου</w:t>
-      </w:r>
-      <w:r>
-        <w:rPr>
-          <w:i/>
-          <w:iCs/>
-        </w:rPr>
-        <w:t xml:space="preserve"> </w:t>
-      </w:r>
-      <w:r>
-        <w:rPr>
-          <w:i/>
-          <w:iCs/>
-        </w:rPr>
-        <w:t xml:space="preserve">με </w:t>
-      </w:r>
-      <w:r>
-        <w:rPr>
-          <w:i/>
-          <w:iCs/>
-        </w:rPr>
-        <w:t>Ασαφ</w:t>
-      </w:r>
-      <w:r>
-        <w:rPr>
-          <w:i/>
-          <w:iCs/>
-        </w:rPr>
-        <w:t>ή</w:t>
-      </w:r>
-      <w:r>
-        <w:rPr>
-          <w:i/>
-          <w:iCs/>
-        </w:rPr>
-        <w:t xml:space="preserve"> Ελεγκτή</w:t>
-      </w:r>
-      <w:r>
-        <w:rPr>
-          <w:i/>
-          <w:iCs/>
-        </w:rPr>
-        <w:t xml:space="preserve"> στο</w:t>
+        <w:t>Σύστημα Κλειστού Βρόχου με Ασαφή Ελεγκτή στο</w:t>
       </w:r>
       <w:r>
         <w:rPr>
@@ -3708,28 +3667,7 @@
           <w:i/>
           <w:iCs/>
         </w:rPr>
-        <w:t>Ασαφ</w:t>
-      </w:r>
-      <w:r>
-        <w:rPr>
-          <w:i/>
-          <w:iCs/>
-        </w:rPr>
-        <w:t>ή</w:t>
-      </w:r>
-      <w:r>
-        <w:rPr>
-          <w:i/>
-          <w:iCs/>
-        </w:rPr>
-        <w:t>ς Ελεγκτή</w:t>
-      </w:r>
-      <w:r>
-        <w:rPr>
-          <w:i/>
-          <w:iCs/>
-        </w:rPr>
-        <w:t>ς</w:t>
+        <w:t>Ασαφής Ελεγκτής</w:t>
       </w:r>
       <w:r>
         <w:rPr>
@@ -3814,10 +3752,10 @@
           <w:position w:val="-12"/>
         </w:rPr>
         <w:object w:dxaOrig="660" w:dyaOrig="360" w14:anchorId="34B1BC08">
-          <v:shape id="_x0000_i1352" type="#_x0000_t75" style="width:39.6pt;height:21pt" o:ole="">
+          <v:shape id="_x0000_i1053" type="#_x0000_t75" style="width:39.6pt;height:21pt" o:ole="">
             <v:imagedata r:id="rId70" o:title=""/>
           </v:shape>
-          <o:OLEObject Type="Embed" ProgID="Equation.DSMT4" ShapeID="_x0000_i1352" DrawAspect="Content" ObjectID="_1625165024" r:id="rId71"/>
+          <o:OLEObject Type="Embed" ProgID="Equation.DSMT4" ShapeID="_x0000_i1053" DrawAspect="Content" ObjectID="_1625162774" r:id="rId71"/>
         </w:object>
       </w:r>
     </w:p>
@@ -3830,10 +3768,10 @@
           <w:position w:val="-30"/>
         </w:rPr>
         <w:object w:dxaOrig="2299" w:dyaOrig="680" w14:anchorId="0D30B259">
-          <v:shape id="_x0000_i1358" type="#_x0000_t75" style="width:138pt;height:39.6pt" o:ole="">
+          <v:shape id="_x0000_i1054" type="#_x0000_t75" style="width:138pt;height:39.6pt" o:ole="">
             <v:imagedata r:id="rId72" o:title=""/>
           </v:shape>
-          <o:OLEObject Type="Embed" ProgID="Equation.DSMT4" ShapeID="_x0000_i1358" DrawAspect="Content" ObjectID="_1625165025" r:id="rId73"/>
+          <o:OLEObject Type="Embed" ProgID="Equation.DSMT4" ShapeID="_x0000_i1054" DrawAspect="Content" ObjectID="_1625162775" r:id="rId73"/>
         </w:object>
       </w:r>
     </w:p>
@@ -3846,10 +3784,10 @@
           <w:position w:val="-30"/>
         </w:rPr>
         <w:object w:dxaOrig="4360" w:dyaOrig="680" w14:anchorId="2405A655">
-          <v:shape id="_x0000_i1360" type="#_x0000_t75" style="width:262.2pt;height:39.6pt" o:ole="">
+          <v:shape id="_x0000_i1055" type="#_x0000_t75" style="width:262.2pt;height:39.6pt" o:ole="">
             <v:imagedata r:id="rId74" o:title=""/>
           </v:shape>
-          <o:OLEObject Type="Embed" ProgID="Equation.DSMT4" ShapeID="_x0000_i1360" DrawAspect="Content" ObjectID="_1625165026" r:id="rId75"/>
+          <o:OLEObject Type="Embed" ProgID="Equation.DSMT4" ShapeID="_x0000_i1055" DrawAspect="Content" ObjectID="_1625162776" r:id="rId75"/>
         </w:object>
       </w:r>
     </w:p>
@@ -4004,14 +3942,7 @@
           <w:i/>
           <w:iCs/>
         </w:rPr>
-        <w:t>1</w:t>
-      </w:r>
-      <w:r>
-        <w:rPr>
-          <w:i/>
-          <w:iCs/>
-        </w:rPr>
-        <w:t>1</w:t>
+        <w:t>11</w:t>
       </w:r>
       <w:r>
         <w:rPr>
@@ -4080,10 +4011,10 @@
           <w:position w:val="-50"/>
         </w:rPr>
         <w:object w:dxaOrig="1040" w:dyaOrig="1120" w14:anchorId="74631332">
-          <v:shape id="_x0000_i1387" type="#_x0000_t75" style="width:62.4pt;height:65.4pt" o:ole="">
+          <v:shape id="_x0000_i1056" type="#_x0000_t75" style="width:62.4pt;height:65.4pt" o:ole="">
             <v:imagedata r:id="rId77" o:title=""/>
           </v:shape>
-          <o:OLEObject Type="Embed" ProgID="Equation.DSMT4" ShapeID="_x0000_i1387" DrawAspect="Content" ObjectID="_1625165027" r:id="rId78"/>
+          <o:OLEObject Type="Embed" ProgID="Equation.DSMT4" ShapeID="_x0000_i1056" DrawAspect="Content" ObjectID="_1625162777" r:id="rId78"/>
         </w:object>
       </w:r>
     </w:p>
@@ -4132,10 +4063,10 @@
           <w:position w:val="-14"/>
         </w:rPr>
         <w:object w:dxaOrig="1400" w:dyaOrig="380" w14:anchorId="30E9039F">
-          <v:shape id="_x0000_i1381" type="#_x0000_t75" style="width:82.8pt;height:22.2pt" o:ole="">
+          <v:shape id="_x0000_i1057" type="#_x0000_t75" style="width:82.8pt;height:22.2pt" o:ole="">
             <v:imagedata r:id="rId79" o:title=""/>
           </v:shape>
-          <o:OLEObject Type="Embed" ProgID="Equation.DSMT4" ShapeID="_x0000_i1381" DrawAspect="Content" ObjectID="_1625165028" r:id="rId80"/>
+          <o:OLEObject Type="Embed" ProgID="Equation.DSMT4" ShapeID="_x0000_i1057" DrawAspect="Content" ObjectID="_1625162778" r:id="rId80"/>
         </w:object>
       </w:r>
     </w:p>
@@ -4155,10 +4086,10 @@
           <w:position w:val="-12"/>
         </w:rPr>
         <w:object w:dxaOrig="1460" w:dyaOrig="360" w14:anchorId="763CBE4E">
-          <v:shape id="_x0000_i1383" type="#_x0000_t75" style="width:86.4pt;height:21pt" o:ole="">
+          <v:shape id="_x0000_i1058" type="#_x0000_t75" style="width:86.4pt;height:21pt" o:ole="">
             <v:imagedata r:id="rId81" o:title=""/>
           </v:shape>
-          <o:OLEObject Type="Embed" ProgID="Equation.DSMT4" ShapeID="_x0000_i1383" DrawAspect="Content" ObjectID="_1625165029" r:id="rId82"/>
+          <o:OLEObject Type="Embed" ProgID="Equation.DSMT4" ShapeID="_x0000_i1058" DrawAspect="Content" ObjectID="_1625162779" r:id="rId82"/>
         </w:object>
       </w:r>
     </w:p>
@@ -4293,21 +4224,7 @@
           <w:i/>
           <w:iCs/>
         </w:rPr>
-        <w:t>Τελ</w:t>
-      </w:r>
-      <w:r>
-        <w:rPr>
-          <w:i/>
-          <w:iCs/>
-        </w:rPr>
-        <w:t>ική Απόκριση Συστήματος Κλειστού Βρόχου</w:t>
-      </w:r>
-      <w:r>
-        <w:rPr>
-          <w:i/>
-          <w:iCs/>
-        </w:rPr>
-        <w:t xml:space="preserve"> με Ασαφή Ελεγκτή </w:t>
+        <w:t xml:space="preserve">Τελική Απόκριση Συστήματος Κλειστού Βρόχου με Ασαφή Ελεγκτή </w:t>
       </w:r>
       <w:r>
         <w:rPr>
@@ -4333,7 +4250,7 @@
         <w:pStyle w:val="3"/>
         <w:ind w:left="-709"/>
       </w:pPr>
-      <w:bookmarkStart w:id="6" w:name="_Toc14549172"/>
+      <w:bookmarkStart w:id="5" w:name="_Toc14549172"/>
       <w:r>
         <w:t>Λειτουργία της βάσης του Ελεγκτή</w:t>
       </w:r>
@@ -4343,7 +4260,7 @@
       <w:r>
         <w:t>και Συμπεράσματα</w:t>
       </w:r>
-      <w:bookmarkEnd w:id="6"/>
+      <w:bookmarkEnd w:id="5"/>
     </w:p>
     <w:p>
       <w:pPr>
@@ -4362,10 +4279,10 @@
           <w:position w:val="-14"/>
         </w:rPr>
         <w:object w:dxaOrig="1500" w:dyaOrig="400" w14:anchorId="4E745D4D">
-          <v:shape id="_x0000_i1537" type="#_x0000_t75" style="width:90pt;height:22.8pt" o:ole="">
+          <v:shape id="_x0000_i1059" type="#_x0000_t75" style="width:90pt;height:22.8pt" o:ole="">
             <v:imagedata r:id="rId84" o:title=""/>
           </v:shape>
-          <o:OLEObject Type="Embed" ProgID="Equation.DSMT4" ShapeID="_x0000_i1537" DrawAspect="Content" ObjectID="_1625165030" r:id="rId85"/>
+          <o:OLEObject Type="Embed" ProgID="Equation.DSMT4" ShapeID="_x0000_i1059" DrawAspect="Content" ObjectID="_1625162780" r:id="rId85"/>
         </w:object>
       </w:r>
       <w:r>
@@ -4379,10 +4296,10 @@
           <w:position w:val="-14"/>
         </w:rPr>
         <w:object w:dxaOrig="1260" w:dyaOrig="400" w14:anchorId="612C31AE">
-          <v:shape id="_x0000_i1539" type="#_x0000_t75" style="width:75.6pt;height:23.4pt" o:ole="">
+          <v:shape id="_x0000_i1060" type="#_x0000_t75" style="width:75.6pt;height:23.4pt" o:ole="">
             <v:imagedata r:id="rId86" o:title=""/>
           </v:shape>
-          <o:OLEObject Type="Embed" ProgID="Equation.DSMT4" ShapeID="_x0000_i1539" DrawAspect="Content" ObjectID="_1625165031" r:id="rId87"/>
+          <o:OLEObject Type="Embed" ProgID="Equation.DSMT4" ShapeID="_x0000_i1060" DrawAspect="Content" ObjectID="_1625162781" r:id="rId87"/>
         </w:object>
       </w:r>
       <w:r>
@@ -4513,10 +4430,10 @@
           <w:position w:val="-10"/>
         </w:rPr>
         <w:object w:dxaOrig="940" w:dyaOrig="320" w14:anchorId="1DF95D8D">
-          <v:shape id="_x0000_i1545" type="#_x0000_t75" style="width:48pt;height:15.6pt" o:ole="">
+          <v:shape id="_x0000_i1061" type="#_x0000_t75" style="width:48pt;height:15.6pt" o:ole="">
             <v:imagedata r:id="rId89" o:title=""/>
           </v:shape>
-          <o:OLEObject Type="Embed" ProgID="Equation.DSMT4" ShapeID="_x0000_i1545" DrawAspect="Content" ObjectID="_1625165032" r:id="rId90"/>
+          <o:OLEObject Type="Embed" ProgID="Equation.DSMT4" ShapeID="_x0000_i1061" DrawAspect="Content" ObjectID="_1625162782" r:id="rId90"/>
         </w:object>
       </w:r>
       <w:r>
@@ -4530,10 +4447,10 @@
           <w:position w:val="-6"/>
         </w:rPr>
         <w:object w:dxaOrig="740" w:dyaOrig="279" w14:anchorId="0286A39F">
-          <v:shape id="_x0000_i1543" type="#_x0000_t75" style="width:38.4pt;height:13.8pt" o:ole="">
+          <v:shape id="_x0000_i1062" type="#_x0000_t75" style="width:38.4pt;height:13.8pt" o:ole="">
             <v:imagedata r:id="rId91" o:title=""/>
           </v:shape>
-          <o:OLEObject Type="Embed" ProgID="Equation.DSMT4" ShapeID="_x0000_i1543" DrawAspect="Content" ObjectID="_1625165033" r:id="rId92"/>
+          <o:OLEObject Type="Embed" ProgID="Equation.DSMT4" ShapeID="_x0000_i1062" DrawAspect="Content" ObjectID="_1625162783" r:id="rId92"/>
         </w:object>
       </w:r>
     </w:p>
@@ -4560,10 +4477,10 @@
           <w:position w:val="-50"/>
         </w:rPr>
         <w:object w:dxaOrig="4420" w:dyaOrig="1160" w14:anchorId="79EAF0FA">
-          <v:shape id="_x0000_i1549" type="#_x0000_t75" style="width:298.8pt;height:75.6pt" o:ole="">
+          <v:shape id="_x0000_i1063" type="#_x0000_t75" style="width:298.8pt;height:75.6pt" o:ole="">
             <v:imagedata r:id="rId93" o:title=""/>
           </v:shape>
-          <o:OLEObject Type="Embed" ProgID="Equation.DSMT4" ShapeID="_x0000_i1549" DrawAspect="Content" ObjectID="_1625165034" r:id="rId94"/>
+          <o:OLEObject Type="Embed" ProgID="Equation.DSMT4" ShapeID="_x0000_i1063" DrawAspect="Content" ObjectID="_1625162784" r:id="rId94"/>
         </w:object>
       </w:r>
     </w:p>
@@ -4637,13 +4554,33 @@
           <w:position w:val="-6"/>
         </w:rPr>
         <w:object w:dxaOrig="1160" w:dyaOrig="320" w14:anchorId="0984753A">
-          <v:shape id="_x0000_i1553" type="#_x0000_t75" style="width:64.8pt;height:18pt" o:ole="">
+          <v:shape id="_x0000_i1064" type="#_x0000_t75" style="width:59.4pt;height:16.2pt" o:ole="">
             <v:imagedata r:id="rId95" o:title=""/>
           </v:shape>
-          <o:OLEObject Type="Embed" ProgID="Equation.DSMT4" ShapeID="_x0000_i1553" DrawAspect="Content" ObjectID="_1625165035" r:id="rId96"/>
+          <o:OLEObject Type="Embed" ProgID="Equation.DSMT4" ShapeID="_x0000_i1064" DrawAspect="Content" ObjectID="_1625162785" r:id="rId96"/>
         </w:object>
       </w:r>
       <w:r>
+        <w:t xml:space="preserve"> δηλαδή</w:t>
+      </w:r>
+      <w:r>
+        <w:t xml:space="preserve"> </w:t>
+      </w:r>
+      <w:r>
+        <w:t xml:space="preserve">κυρίως </w:t>
+      </w:r>
+      <w:r>
+        <w:rPr>
+          <w:position w:val="-6"/>
+        </w:rPr>
+        <w:object w:dxaOrig="820" w:dyaOrig="320" w14:anchorId="3E1808F7">
+          <v:shape id="_x0000_i1067" type="#_x0000_t75" style="width:40.8pt;height:16.2pt" o:ole="">
+            <v:imagedata r:id="rId97" o:title=""/>
+          </v:shape>
+          <o:OLEObject Type="Embed" ProgID="Equation.DSMT4" ShapeID="_x0000_i1067" DrawAspect="Content" ObjectID="_1625162786" r:id="rId98"/>
+        </w:object>
+      </w:r>
+      <w:r>
         <w:t>,</w:t>
       </w:r>
       <w:r>
@@ -4655,6 +4592,11 @@
       <w:r>
         <w:t>.</w:t>
       </w:r>
+      <w:r>
+        <w:t xml:space="preserve"> </w:t>
+      </w:r>
+      <w:bookmarkStart w:id="6" w:name="_GoBack"/>
+      <w:bookmarkEnd w:id="6"/>
     </w:p>
     <w:p/>
     <w:p/>
@@ -4703,16 +4645,7 @@
         <w:ind w:left="-851"/>
       </w:pPr>
       <w:r>
-        <w:t>Η τρισδιάστα</w:t>
-      </w:r>
-      <w:r>
-        <w:t>τ</w:t>
-      </w:r>
-      <w:r>
-        <w:t>η επιφάνεια εξόδου του ασαφούς ελεγκτή σε σχέση με τις εισόδους του</w:t>
-      </w:r>
-      <w:r>
-        <w:t>,</w:t>
+        <w:t>Η τρισδιάστατη επιφάνεια εξόδου του ασαφούς ελεγκτή σε σχέση με τις εισόδους του,</w:t>
       </w:r>
     </w:p>
     <w:p>
@@ -4767,7 +4700,7 @@
                     <pic:cNvPicPr/>
                   </pic:nvPicPr>
                   <pic:blipFill>
-                    <a:blip r:embed="rId97">
+                    <a:blip r:embed="rId99">
                       <a:extLst>
                         <a:ext uri="{28A0092B-C50C-407E-A947-70E740481C1C}">
                           <a14:useLocalDpi xmlns:a14="http://schemas.microsoft.com/office/drawing/2010/main" val="0"/>
@@ -4825,14 +4758,7 @@
           <w:i/>
           <w:iCs/>
         </w:rPr>
-        <w:t>1</w:t>
-      </w:r>
-      <w:r>
-        <w:rPr>
-          <w:i/>
-          <w:iCs/>
-        </w:rPr>
-        <w:t>4</w:t>
+        <w:t>14</w:t>
       </w:r>
       <w:r>
         <w:rPr>
@@ -4936,13 +4862,7 @@
         <w:t>εννέα</w:t>
       </w:r>
       <w:r>
-        <w:t xml:space="preserve"> ασαφών συνόλων για την περιγραφή της εξόδου, παρατηρούμε ότι στα άκρα η καμπύλη γίνεται σχεδόν επίπεδη στην τιμή μηδέν. </w:t>
-      </w:r>
-      <w:r>
-        <w:t>Α</w:t>
-      </w:r>
-      <w:r>
-        <w:t>ν είχαμε λιγότερα ασαφή σύνολα, δηλαδή λιγότερους κανόνες, θα είχαμε μια πιο απότομη καμπύλη και συνεπώς πιο απότομη μετάβαση προς το μηδέν.</w:t>
+        <w:t xml:space="preserve"> ασαφών συνόλων για την περιγραφή της εξόδου, παρατηρούμε ότι στα άκρα η καμπύλη γίνεται σχεδόν επίπεδη στην τιμή μηδέν. Αν είχαμε λιγότερα ασαφή σύνολα, δηλαδή λιγότερους κανόνες, θα είχαμε μια πιο απότομη καμπύλη και συνεπώς πιο απότομη μετάβαση προς το μηδέν.</w:t>
       </w:r>
     </w:p>
     <w:p>
@@ -5025,7 +4945,7 @@
                     <pic:cNvPicPr/>
                   </pic:nvPicPr>
                   <pic:blipFill>
-                    <a:blip r:embed="rId98" cstate="print">
+                    <a:blip r:embed="rId100" cstate="print">
                       <a:extLst>
                         <a:ext uri="{28A0092B-C50C-407E-A947-70E740481C1C}">
                           <a14:useLocalDpi xmlns:a14="http://schemas.microsoft.com/office/drawing/2010/main" val="0"/>
@@ -5091,14 +5011,7 @@
           <w:i/>
           <w:iCs/>
         </w:rPr>
-        <w:t>Είσοδοι</w:t>
-      </w:r>
-      <w:r>
-        <w:rPr>
-          <w:i/>
-          <w:iCs/>
-        </w:rPr>
-        <w:t xml:space="preserve"> Συστήματος Κλειστού Βρόχου με Ασαφή Ελεγκτή </w:t>
+        <w:t xml:space="preserve">Είσοδοι Συστήματος Κλειστού Βρόχου με Ασαφή Ελεγκτή </w:t>
       </w:r>
       <w:r>
         <w:rPr>
@@ -5177,7 +5090,7 @@
                     <pic:cNvPicPr/>
                   </pic:nvPicPr>
                   <pic:blipFill>
-                    <a:blip r:embed="rId99" cstate="print">
+                    <a:blip r:embed="rId101" cstate="print">
                       <a:extLst>
                         <a:ext uri="{28A0092B-C50C-407E-A947-70E740481C1C}">
                           <a14:useLocalDpi xmlns:a14="http://schemas.microsoft.com/office/drawing/2010/main" val="0"/>
@@ -5344,7 +5257,7 @@
                     <pic:cNvPicPr/>
                   </pic:nvPicPr>
                   <pic:blipFill>
-                    <a:blip r:embed="rId100" cstate="print">
+                    <a:blip r:embed="rId102" cstate="print">
                       <a:extLst>
                         <a:ext uri="{28A0092B-C50C-407E-A947-70E740481C1C}">
                           <a14:useLocalDpi xmlns:a14="http://schemas.microsoft.com/office/drawing/2010/main" val="0"/>
@@ -5423,63 +5336,7 @@
           <w:i/>
           <w:iCs/>
         </w:rPr>
-        <w:t xml:space="preserve">Απόκριση </w:t>
-      </w:r>
-      <w:r>
-        <w:rPr>
-          <w:i/>
-          <w:iCs/>
-        </w:rPr>
-        <w:t>Σ</w:t>
-      </w:r>
-      <w:r>
-        <w:rPr>
-          <w:i/>
-          <w:iCs/>
-        </w:rPr>
-        <w:t>υ</w:t>
-      </w:r>
-      <w:r>
-        <w:rPr>
-          <w:i/>
-          <w:iCs/>
-        </w:rPr>
-        <w:t>στ</w:t>
-      </w:r>
-      <w:r>
-        <w:rPr>
-          <w:i/>
-          <w:iCs/>
-        </w:rPr>
-        <w:t>ή</w:t>
-      </w:r>
-      <w:r>
-        <w:rPr>
-          <w:i/>
-          <w:iCs/>
-        </w:rPr>
-        <w:t>μα</w:t>
-      </w:r>
-      <w:r>
-        <w:rPr>
-          <w:i/>
-          <w:iCs/>
-        </w:rPr>
-        <w:t>τος</w:t>
-      </w:r>
-      <w:r>
-        <w:rPr>
-          <w:i/>
-          <w:iCs/>
-        </w:rPr>
-        <w:t xml:space="preserve"> Κλειστού Βρόχου με Ασαφή Ελεγκτή </w:t>
-      </w:r>
-      <w:r>
-        <w:rPr>
-          <w:i/>
-          <w:iCs/>
-        </w:rPr>
-        <w:t>– Είσοδος 1</w:t>
+        <w:t>Απόκριση Συστήματος Κλειστού Βρόχου με Ασαφή Ελεγκτή – Είσοδος 1</w:t>
       </w:r>
     </w:p>
     <w:p>
@@ -5516,7 +5373,7 @@
                     <pic:cNvPicPr/>
                   </pic:nvPicPr>
                   <pic:blipFill>
-                    <a:blip r:embed="rId101" cstate="print">
+                    <a:blip r:embed="rId103" cstate="print">
                       <a:extLst>
                         <a:ext uri="{28A0092B-C50C-407E-A947-70E740481C1C}">
                           <a14:useLocalDpi xmlns:a14="http://schemas.microsoft.com/office/drawing/2010/main" val="0"/>
@@ -5602,14 +5459,7 @@
           <w:i/>
           <w:iCs/>
         </w:rPr>
-        <w:t xml:space="preserve">Απόκριση Συστήματος Κλειστού Βρόχου με Ασαφή Ελεγκτή – Είσοδος </w:t>
-      </w:r>
-      <w:r>
-        <w:rPr>
-          <w:i/>
-          <w:iCs/>
-        </w:rPr>
-        <w:t>2</w:t>
+        <w:t>Απόκριση Συστήματος Κλειστού Βρόχου με Ασαφή Ελεγκτή – Είσοδος 2</w:t>
       </w:r>
     </w:p>
     <w:p>
@@ -5628,18 +5478,12 @@
         <w:t xml:space="preserve"> </w:t>
       </w:r>
       <w:r>
-        <w:t>σε αντίθεση με τη δεύτερη είσοδο η οποία</w:t>
-      </w:r>
-      <w:r>
-        <w:t xml:space="preserve"> παρουσιάζει πιο ομαλές </w:t>
-      </w:r>
-      <w:r>
-        <w:t>μεταβολές. Ωστόσο και στις δύο εισόδους μετά από μικρό, σχετικά, χρονικό διάστημα η έξοδος καταφέρνει να ακολουθήσει την είσοδο με ικανοποιητική ακρίβεια όπως φαίνεται και στα δύο παραπάνω σχήματα.</w:t>
+        <w:t>σε αντίθεση με τη δεύτερη είσοδο η οποία παρουσιάζει πιο ομαλές μεταβολές. Ωστόσο και στις δύο εισόδους μετά από μικρό, σχετικά, χρονικό διάστημα η έξοδος καταφέρνει να ακολουθήσει την είσοδο με ικανοποιητική ακρίβεια όπως φαίνεται και στα δύο παραπάνω σχήματα.</w:t>
       </w:r>
     </w:p>
     <w:sectPr>
-      <w:headerReference w:type="default" r:id="rId102"/>
-      <w:footerReference w:type="default" r:id="rId103"/>
+      <w:headerReference w:type="default" r:id="rId104"/>
+      <w:footerReference w:type="default" r:id="rId105"/>
       <w:pgSz w:w="11906" w:h="16838"/>
       <w:pgMar w:top="1440" w:right="991" w:bottom="1440" w:left="1800" w:header="708" w:footer="400" w:gutter="0"/>
       <w:cols w:space="708"/>
@@ -7568,7 +7412,7 @@
 </file>
 
 <file path=customXml/itemProps1.xml><?xml version="1.0" encoding="utf-8"?>
-<ds:datastoreItem xmlns:ds="http://schemas.openxmlformats.org/officeDocument/2006/customXml" ds:itemID="{345B3A18-F7EC-4834-903F-6BB0F525770B}">
+<ds:datastoreItem xmlns:ds="http://schemas.openxmlformats.org/officeDocument/2006/customXml" ds:itemID="{3B87B815-738D-4F63-8C82-05C24B22F6DC}">
   <ds:schemaRefs>
     <ds:schemaRef ds:uri="http://schemas.openxmlformats.org/officeDocument/2006/bibliography"/>
   </ds:schemaRefs>

</xml_diff>

<commit_message>
minor fix in reports
</commit_message>
<xml_diff>
--- a/asafi-ergasia1/report.docx
+++ b/asafi-ergasia1/report.docx
@@ -377,6 +377,8 @@
           <w:szCs w:val="40"/>
         </w:rPr>
       </w:pPr>
+      <w:bookmarkStart w:id="0" w:name="_GoBack"/>
+      <w:bookmarkEnd w:id="0"/>
     </w:p>
     <w:p>
       <w:pPr>
@@ -396,7 +398,26 @@
           <w:sz w:val="40"/>
           <w:szCs w:val="40"/>
         </w:rPr>
-        <w:t>Ομάδα 1 – Τ6</w:t>
+        <w:t>Ομάδα 1 – Τ</w:t>
+      </w:r>
+      <w:r>
+        <w:rPr>
+          <w:b/>
+          <w:bCs/>
+          <w:sz w:val="40"/>
+          <w:szCs w:val="40"/>
+          <w:lang w:val="en-US"/>
+        </w:rPr>
+        <w:t>0</w:t>
+      </w:r>
+      <w:r>
+        <w:rPr>
+          <w:b/>
+          <w:bCs/>
+          <w:sz w:val="40"/>
+          <w:szCs w:val="40"/>
+        </w:rPr>
+        <w:t>6</w:t>
       </w:r>
     </w:p>
     <w:p>
@@ -1319,8 +1340,6 @@
           <w:szCs w:val="32"/>
         </w:rPr>
       </w:pPr>
-      <w:bookmarkStart w:id="0" w:name="_GoBack"/>
-      <w:bookmarkEnd w:id="0"/>
     </w:p>
     <w:p>
       <w:pPr>
@@ -1555,7 +1574,7 @@
           <v:shape id="_x0000_i1025" type="#_x0000_t75" style="width:154.2pt;height:40.2pt" o:ole="">
             <v:imagedata r:id="rId9" o:title=""/>
           </v:shape>
-          <o:OLEObject Type="Embed" ProgID="Equation.DSMT4" ShapeID="_x0000_i1025" DrawAspect="Content" ObjectID="_1625163228" r:id="rId10"/>
+          <o:OLEObject Type="Embed" ProgID="Equation.DSMT4" ShapeID="_x0000_i1025" DrawAspect="Content" ObjectID="_1625229021" r:id="rId10"/>
         </w:object>
       </w:r>
       <w:r>
@@ -1578,7 +1597,7 @@
           <v:shape id="_x0000_i1026" type="#_x0000_t75" style="width:48.6pt;height:44.4pt" o:ole="">
             <v:imagedata r:id="rId11" o:title=""/>
           </v:shape>
-          <o:OLEObject Type="Embed" ProgID="Equation.DSMT4" ShapeID="_x0000_i1026" DrawAspect="Content" ObjectID="_1625163229" r:id="rId12"/>
+          <o:OLEObject Type="Embed" ProgID="Equation.DSMT4" ShapeID="_x0000_i1026" DrawAspect="Content" ObjectID="_1625229022" r:id="rId12"/>
         </w:object>
       </w:r>
     </w:p>
@@ -1700,7 +1719,7 @@
           <v:shape id="_x0000_i1027" type="#_x0000_t75" style="width:48pt;height:15.6pt" o:ole="">
             <v:imagedata r:id="rId13" o:title=""/>
           </v:shape>
-          <o:OLEObject Type="Embed" ProgID="Equation.DSMT4" ShapeID="_x0000_i1027" DrawAspect="Content" ObjectID="_1625163230" r:id="rId14"/>
+          <o:OLEObject Type="Embed" ProgID="Equation.DSMT4" ShapeID="_x0000_i1027" DrawAspect="Content" ObjectID="_1625229023" r:id="rId14"/>
         </w:object>
       </w:r>
       <w:r>
@@ -1720,7 +1739,7 @@
           <v:shape id="_x0000_i1028" type="#_x0000_t75" style="width:41.4pt;height:16.2pt" o:ole="">
             <v:imagedata r:id="rId15" o:title=""/>
           </v:shape>
-          <o:OLEObject Type="Embed" ProgID="Equation.DSMT4" ShapeID="_x0000_i1028" DrawAspect="Content" ObjectID="_1625163231" r:id="rId16"/>
+          <o:OLEObject Type="Embed" ProgID="Equation.DSMT4" ShapeID="_x0000_i1028" DrawAspect="Content" ObjectID="_1625229024" r:id="rId16"/>
         </w:object>
       </w:r>
       <w:r>
@@ -1734,7 +1753,7 @@
           <v:shape id="_x0000_i1029" type="#_x0000_t75" style="width:27.6pt;height:16.2pt" o:ole="">
             <v:imagedata r:id="rId17" o:title=""/>
           </v:shape>
-          <o:OLEObject Type="Embed" ProgID="Equation.DSMT4" ShapeID="_x0000_i1029" DrawAspect="Content" ObjectID="_1625163232" r:id="rId18"/>
+          <o:OLEObject Type="Embed" ProgID="Equation.DSMT4" ShapeID="_x0000_i1029" DrawAspect="Content" ObjectID="_1625229025" r:id="rId18"/>
         </w:object>
       </w:r>
       <w:r>
@@ -1751,7 +1770,7 @@
           <v:shape id="_x0000_i1030" type="#_x0000_t75" style="width:25.2pt;height:16.2pt" o:ole="">
             <v:imagedata r:id="rId19" o:title=""/>
           </v:shape>
-          <o:OLEObject Type="Embed" ProgID="Equation.DSMT4" ShapeID="_x0000_i1030" DrawAspect="Content" ObjectID="_1625163233" r:id="rId20"/>
+          <o:OLEObject Type="Embed" ProgID="Equation.DSMT4" ShapeID="_x0000_i1030" DrawAspect="Content" ObjectID="_1625229026" r:id="rId20"/>
         </w:object>
       </w:r>
       <w:r>
@@ -1802,7 +1821,7 @@
           <v:shape id="_x0000_i1031" type="#_x0000_t75" style="width:148.2pt;height:43.8pt" o:ole="">
             <v:imagedata r:id="rId21" o:title=""/>
           </v:shape>
-          <o:OLEObject Type="Embed" ProgID="Equation.DSMT4" ShapeID="_x0000_i1031" DrawAspect="Content" ObjectID="_1625163234" r:id="rId22"/>
+          <o:OLEObject Type="Embed" ProgID="Equation.DSMT4" ShapeID="_x0000_i1031" DrawAspect="Content" ObjectID="_1625229027" r:id="rId22"/>
         </w:object>
       </w:r>
       <w:r>
@@ -1817,7 +1836,7 @@
           <v:shape id="_x0000_i1032" type="#_x0000_t75" style="width:76.8pt;height:19.2pt" o:ole="">
             <v:imagedata r:id="rId23" o:title=""/>
           </v:shape>
-          <o:OLEObject Type="Embed" ProgID="Equation.DSMT4" ShapeID="_x0000_i1032" DrawAspect="Content" ObjectID="_1625163235" r:id="rId24"/>
+          <o:OLEObject Type="Embed" ProgID="Equation.DSMT4" ShapeID="_x0000_i1032" DrawAspect="Content" ObjectID="_1625229028" r:id="rId24"/>
         </w:object>
       </w:r>
     </w:p>
@@ -1937,7 +1956,7 @@
           <v:shape id="_x0000_i1033" type="#_x0000_t75" style="width:66.6pt;height:21pt" o:ole="">
             <v:imagedata r:id="rId26" o:title=""/>
           </v:shape>
-          <o:OLEObject Type="Embed" ProgID="Equation.DSMT4" ShapeID="_x0000_i1033" DrawAspect="Content" ObjectID="_1625163236" r:id="rId27"/>
+          <o:OLEObject Type="Embed" ProgID="Equation.DSMT4" ShapeID="_x0000_i1033" DrawAspect="Content" ObjectID="_1625229029" r:id="rId27"/>
         </w:object>
       </w:r>
       <w:r>
@@ -1951,7 +1970,7 @@
           <v:shape id="_x0000_i1034" type="#_x0000_t75" style="width:94.8pt;height:22.2pt" o:ole="">
             <v:imagedata r:id="rId28" o:title=""/>
           </v:shape>
-          <o:OLEObject Type="Embed" ProgID="Equation.DSMT4" ShapeID="_x0000_i1034" DrawAspect="Content" ObjectID="_1625163237" r:id="rId29"/>
+          <o:OLEObject Type="Embed" ProgID="Equation.DSMT4" ShapeID="_x0000_i1034" DrawAspect="Content" ObjectID="_1625229030" r:id="rId29"/>
         </w:object>
       </w:r>
       <w:r>
@@ -1965,7 +1984,7 @@
           <v:shape id="_x0000_i1035" type="#_x0000_t75" style="width:112.8pt;height:21.6pt" o:ole="">
             <v:imagedata r:id="rId30" o:title=""/>
           </v:shape>
-          <o:OLEObject Type="Embed" ProgID="Equation.DSMT4" ShapeID="_x0000_i1035" DrawAspect="Content" ObjectID="_1625163238" r:id="rId31"/>
+          <o:OLEObject Type="Embed" ProgID="Equation.DSMT4" ShapeID="_x0000_i1035" DrawAspect="Content" ObjectID="_1625229031" r:id="rId31"/>
         </w:object>
       </w:r>
       <w:r>
@@ -1987,7 +2006,7 @@
           <v:shape id="_x0000_i1036" type="#_x0000_t75" style="width:154.8pt;height:46.2pt" o:ole="">
             <v:imagedata r:id="rId32" o:title=""/>
           </v:shape>
-          <o:OLEObject Type="Embed" ProgID="Equation.DSMT4" ShapeID="_x0000_i1036" DrawAspect="Content" ObjectID="_1625163239" r:id="rId33"/>
+          <o:OLEObject Type="Embed" ProgID="Equation.DSMT4" ShapeID="_x0000_i1036" DrawAspect="Content" ObjectID="_1625229032" r:id="rId33"/>
         </w:object>
       </w:r>
     </w:p>
@@ -2065,7 +2084,7 @@
           <v:shape id="_x0000_i1037" type="#_x0000_t75" style="width:82.8pt;height:22.2pt" o:ole="">
             <v:imagedata r:id="rId34" o:title=""/>
           </v:shape>
-          <o:OLEObject Type="Embed" ProgID="Equation.DSMT4" ShapeID="_x0000_i1037" DrawAspect="Content" ObjectID="_1625163240" r:id="rId35"/>
+          <o:OLEObject Type="Embed" ProgID="Equation.DSMT4" ShapeID="_x0000_i1037" DrawAspect="Content" ObjectID="_1625229033" r:id="rId35"/>
         </w:object>
       </w:r>
     </w:p>
@@ -2088,7 +2107,7 @@
           <v:shape id="_x0000_i1038" type="#_x0000_t75" style="width:86.4pt;height:21pt" o:ole="">
             <v:imagedata r:id="rId36" o:title=""/>
           </v:shape>
-          <o:OLEObject Type="Embed" ProgID="Equation.DSMT4" ShapeID="_x0000_i1038" DrawAspect="Content" ObjectID="_1625163241" r:id="rId37"/>
+          <o:OLEObject Type="Embed" ProgID="Equation.DSMT4" ShapeID="_x0000_i1038" DrawAspect="Content" ObjectID="_1625229034" r:id="rId37"/>
         </w:object>
       </w:r>
     </w:p>
@@ -2431,7 +2450,7 @@
           <v:shape id="_x0000_i1039" type="#_x0000_t75" style="width:1in;height:18.6pt" o:ole="">
             <v:imagedata r:id="rId40" o:title=""/>
           </v:shape>
-          <o:OLEObject Type="Embed" ProgID="Equation.DSMT4" ShapeID="_x0000_i1039" DrawAspect="Content" ObjectID="_1625163242" r:id="rId41"/>
+          <o:OLEObject Type="Embed" ProgID="Equation.DSMT4" ShapeID="_x0000_i1039" DrawAspect="Content" ObjectID="_1625229035" r:id="rId41"/>
         </w:object>
       </w:r>
     </w:p>
@@ -2455,7 +2474,7 @@
           <v:shape id="_x0000_i1040" type="#_x0000_t75" style="width:10.8pt;height:11.4pt" o:ole="">
             <v:imagedata r:id="rId42" o:title=""/>
           </v:shape>
-          <o:OLEObject Type="Embed" ProgID="Equation.DSMT4" ShapeID="_x0000_i1040" DrawAspect="Content" ObjectID="_1625163243" r:id="rId43"/>
+          <o:OLEObject Type="Embed" ProgID="Equation.DSMT4" ShapeID="_x0000_i1040" DrawAspect="Content" ObjectID="_1625229036" r:id="rId43"/>
         </w:object>
       </w:r>
       <w:r>
@@ -2472,7 +2491,7 @@
           <v:shape id="_x0000_i1041" type="#_x0000_t75" style="width:41.4pt;height:22.2pt" o:ole="">
             <v:imagedata r:id="rId44" o:title=""/>
           </v:shape>
-          <o:OLEObject Type="Embed" ProgID="Equation.DSMT4" ShapeID="_x0000_i1041" DrawAspect="Content" ObjectID="_1625163244" r:id="rId45"/>
+          <o:OLEObject Type="Embed" ProgID="Equation.DSMT4" ShapeID="_x0000_i1041" DrawAspect="Content" ObjectID="_1625229037" r:id="rId45"/>
         </w:object>
       </w:r>
     </w:p>
@@ -2497,7 +2516,7 @@
           <v:shape id="_x0000_i1042" type="#_x0000_t75" style="width:14.4pt;height:15pt" o:ole="">
             <v:imagedata r:id="rId46" o:title=""/>
           </v:shape>
-          <o:OLEObject Type="Embed" ProgID="Equation.DSMT4" ShapeID="_x0000_i1042" DrawAspect="Content" ObjectID="_1625163245" r:id="rId47"/>
+          <o:OLEObject Type="Embed" ProgID="Equation.DSMT4" ShapeID="_x0000_i1042" DrawAspect="Content" ObjectID="_1625229038" r:id="rId47"/>
         </w:object>
       </w:r>
       <w:r>
@@ -2533,7 +2552,7 @@
           <v:shape id="_x0000_i1043" type="#_x0000_t75" style="width:14.4pt;height:17.4pt" o:ole="">
             <v:imagedata r:id="rId48" o:title=""/>
           </v:shape>
-          <o:OLEObject Type="Embed" ProgID="Equation.DSMT4" ShapeID="_x0000_i1043" DrawAspect="Content" ObjectID="_1625163246" r:id="rId49"/>
+          <o:OLEObject Type="Embed" ProgID="Equation.DSMT4" ShapeID="_x0000_i1043" DrawAspect="Content" ObjectID="_1625229039" r:id="rId49"/>
         </w:object>
       </w:r>
       <w:r>
@@ -2566,7 +2585,7 @@
           <v:shape id="_x0000_i1044" type="#_x0000_t75" style="width:15.6pt;height:18.6pt" o:ole="">
             <v:imagedata r:id="rId50" o:title=""/>
           </v:shape>
-          <o:OLEObject Type="Embed" ProgID="Equation.DSMT4" ShapeID="_x0000_i1044" DrawAspect="Content" ObjectID="_1625163247" r:id="rId51"/>
+          <o:OLEObject Type="Embed" ProgID="Equation.DSMT4" ShapeID="_x0000_i1044" DrawAspect="Content" ObjectID="_1625229040" r:id="rId51"/>
         </w:object>
       </w:r>
       <w:r>
@@ -2770,7 +2789,7 @@
           <v:shape id="_x0000_i1045" type="#_x0000_t75" style="width:13.2pt;height:15.6pt" o:ole="">
             <v:imagedata r:id="rId48" o:title=""/>
           </v:shape>
-          <o:OLEObject Type="Embed" ProgID="Equation.DSMT4" ShapeID="_x0000_i1045" DrawAspect="Content" ObjectID="_1625163248" r:id="rId54"/>
+          <o:OLEObject Type="Embed" ProgID="Equation.DSMT4" ShapeID="_x0000_i1045" DrawAspect="Content" ObjectID="_1625229041" r:id="rId54"/>
         </w:object>
       </w:r>
       <w:r>
@@ -2784,7 +2803,7 @@
           <v:shape id="_x0000_i1046" type="#_x0000_t75" style="width:13.8pt;height:16.8pt" o:ole="">
             <v:imagedata r:id="rId55" o:title=""/>
           </v:shape>
-          <o:OLEObject Type="Embed" ProgID="Equation.DSMT4" ShapeID="_x0000_i1046" DrawAspect="Content" ObjectID="_1625163249" r:id="rId56"/>
+          <o:OLEObject Type="Embed" ProgID="Equation.DSMT4" ShapeID="_x0000_i1046" DrawAspect="Content" ObjectID="_1625229042" r:id="rId56"/>
         </w:object>
       </w:r>
     </w:p>
@@ -3045,7 +3064,7 @@
           <v:shape id="_x0000_i1047" type="#_x0000_t75" style="width:14.4pt;height:15pt" o:ole="">
             <v:imagedata r:id="rId57" o:title=""/>
           </v:shape>
-          <o:OLEObject Type="Embed" ProgID="Equation.DSMT4" ShapeID="_x0000_i1047" DrawAspect="Content" ObjectID="_1625163250" r:id="rId58"/>
+          <o:OLEObject Type="Embed" ProgID="Equation.DSMT4" ShapeID="_x0000_i1047" DrawAspect="Content" ObjectID="_1625229043" r:id="rId58"/>
         </w:object>
       </w:r>
       <w:r>
@@ -3062,7 +3081,7 @@
           <v:shape id="_x0000_i1048" type="#_x0000_t75" style="width:14.4pt;height:17.4pt" o:ole="">
             <v:imagedata r:id="rId48" o:title=""/>
           </v:shape>
-          <o:OLEObject Type="Embed" ProgID="Equation.DSMT4" ShapeID="_x0000_i1048" DrawAspect="Content" ObjectID="_1625163251" r:id="rId59"/>
+          <o:OLEObject Type="Embed" ProgID="Equation.DSMT4" ShapeID="_x0000_i1048" DrawAspect="Content" ObjectID="_1625229044" r:id="rId59"/>
         </w:object>
       </w:r>
       <w:r>
@@ -3093,7 +3112,7 @@
           <v:shape id="_x0000_i1049" type="#_x0000_t75" style="width:38.4pt;height:23.4pt" o:ole="">
             <v:imagedata r:id="rId60" o:title=""/>
           </v:shape>
-          <o:OLEObject Type="Embed" ProgID="Equation.DSMT4" ShapeID="_x0000_i1049" DrawAspect="Content" ObjectID="_1625163252" r:id="rId61"/>
+          <o:OLEObject Type="Embed" ProgID="Equation.DSMT4" ShapeID="_x0000_i1049" DrawAspect="Content" ObjectID="_1625229045" r:id="rId61"/>
         </w:object>
       </w:r>
       <w:r>
@@ -3110,7 +3129,7 @@
           <v:shape id="_x0000_i1050" type="#_x0000_t75" style="width:97.8pt;height:19.2pt" o:ole="">
             <v:imagedata r:id="rId62" o:title=""/>
           </v:shape>
-          <o:OLEObject Type="Embed" ProgID="Equation.DSMT4" ShapeID="_x0000_i1050" DrawAspect="Content" ObjectID="_1625163253" r:id="rId63"/>
+          <o:OLEObject Type="Embed" ProgID="Equation.DSMT4" ShapeID="_x0000_i1050" DrawAspect="Content" ObjectID="_1625229046" r:id="rId63"/>
         </w:object>
       </w:r>
       <w:r>
@@ -3414,7 +3433,7 @@
           <v:shape id="_x0000_i1051" type="#_x0000_t75" style="width:14.4pt;height:15pt" o:ole="">
             <v:imagedata r:id="rId57" o:title=""/>
           </v:shape>
-          <o:OLEObject Type="Embed" ProgID="Equation.DSMT4" ShapeID="_x0000_i1051" DrawAspect="Content" ObjectID="_1625163254" r:id="rId66"/>
+          <o:OLEObject Type="Embed" ProgID="Equation.DSMT4" ShapeID="_x0000_i1051" DrawAspect="Content" ObjectID="_1625229047" r:id="rId66"/>
         </w:object>
       </w:r>
       <w:r>
@@ -3431,7 +3450,7 @@
           <v:shape id="_x0000_i1052" type="#_x0000_t75" style="width:14.4pt;height:17.4pt" o:ole="">
             <v:imagedata r:id="rId48" o:title=""/>
           </v:shape>
-          <o:OLEObject Type="Embed" ProgID="Equation.DSMT4" ShapeID="_x0000_i1052" DrawAspect="Content" ObjectID="_1625163255" r:id="rId67"/>
+          <o:OLEObject Type="Embed" ProgID="Equation.DSMT4" ShapeID="_x0000_i1052" DrawAspect="Content" ObjectID="_1625229048" r:id="rId67"/>
         </w:object>
       </w:r>
       <w:r>
@@ -3839,7 +3858,7 @@
           <v:shape id="_x0000_i1053" type="#_x0000_t75" style="width:39.6pt;height:21pt" o:ole="">
             <v:imagedata r:id="rId70" o:title=""/>
           </v:shape>
-          <o:OLEObject Type="Embed" ProgID="Equation.DSMT4" ShapeID="_x0000_i1053" DrawAspect="Content" ObjectID="_1625163256" r:id="rId71"/>
+          <o:OLEObject Type="Embed" ProgID="Equation.DSMT4" ShapeID="_x0000_i1053" DrawAspect="Content" ObjectID="_1625229049" r:id="rId71"/>
         </w:object>
       </w:r>
     </w:p>
@@ -3855,7 +3874,7 @@
           <v:shape id="_x0000_i1054" type="#_x0000_t75" style="width:138pt;height:39.6pt" o:ole="">
             <v:imagedata r:id="rId72" o:title=""/>
           </v:shape>
-          <o:OLEObject Type="Embed" ProgID="Equation.DSMT4" ShapeID="_x0000_i1054" DrawAspect="Content" ObjectID="_1625163257" r:id="rId73"/>
+          <o:OLEObject Type="Embed" ProgID="Equation.DSMT4" ShapeID="_x0000_i1054" DrawAspect="Content" ObjectID="_1625229050" r:id="rId73"/>
         </w:object>
       </w:r>
     </w:p>
@@ -3871,7 +3890,7 @@
           <v:shape id="_x0000_i1055" type="#_x0000_t75" style="width:262.2pt;height:39.6pt" o:ole="">
             <v:imagedata r:id="rId74" o:title=""/>
           </v:shape>
-          <o:OLEObject Type="Embed" ProgID="Equation.DSMT4" ShapeID="_x0000_i1055" DrawAspect="Content" ObjectID="_1625163258" r:id="rId75"/>
+          <o:OLEObject Type="Embed" ProgID="Equation.DSMT4" ShapeID="_x0000_i1055" DrawAspect="Content" ObjectID="_1625229051" r:id="rId75"/>
         </w:object>
       </w:r>
     </w:p>
@@ -4098,7 +4117,7 @@
           <v:shape id="_x0000_i1056" type="#_x0000_t75" style="width:62.4pt;height:65.4pt" o:ole="">
             <v:imagedata r:id="rId77" o:title=""/>
           </v:shape>
-          <o:OLEObject Type="Embed" ProgID="Equation.DSMT4" ShapeID="_x0000_i1056" DrawAspect="Content" ObjectID="_1625163259" r:id="rId78"/>
+          <o:OLEObject Type="Embed" ProgID="Equation.DSMT4" ShapeID="_x0000_i1056" DrawAspect="Content" ObjectID="_1625229052" r:id="rId78"/>
         </w:object>
       </w:r>
     </w:p>
@@ -4150,7 +4169,7 @@
           <v:shape id="_x0000_i1057" type="#_x0000_t75" style="width:82.8pt;height:22.2pt" o:ole="">
             <v:imagedata r:id="rId79" o:title=""/>
           </v:shape>
-          <o:OLEObject Type="Embed" ProgID="Equation.DSMT4" ShapeID="_x0000_i1057" DrawAspect="Content" ObjectID="_1625163260" r:id="rId80"/>
+          <o:OLEObject Type="Embed" ProgID="Equation.DSMT4" ShapeID="_x0000_i1057" DrawAspect="Content" ObjectID="_1625229053" r:id="rId80"/>
         </w:object>
       </w:r>
     </w:p>
@@ -4173,7 +4192,7 @@
           <v:shape id="_x0000_i1058" type="#_x0000_t75" style="width:86.4pt;height:21pt" o:ole="">
             <v:imagedata r:id="rId81" o:title=""/>
           </v:shape>
-          <o:OLEObject Type="Embed" ProgID="Equation.DSMT4" ShapeID="_x0000_i1058" DrawAspect="Content" ObjectID="_1625163261" r:id="rId82"/>
+          <o:OLEObject Type="Embed" ProgID="Equation.DSMT4" ShapeID="_x0000_i1058" DrawAspect="Content" ObjectID="_1625229054" r:id="rId82"/>
         </w:object>
       </w:r>
     </w:p>
@@ -4366,7 +4385,7 @@
           <v:shape id="_x0000_i1059" type="#_x0000_t75" style="width:90pt;height:22.8pt" o:ole="">
             <v:imagedata r:id="rId84" o:title=""/>
           </v:shape>
-          <o:OLEObject Type="Embed" ProgID="Equation.DSMT4" ShapeID="_x0000_i1059" DrawAspect="Content" ObjectID="_1625163262" r:id="rId85"/>
+          <o:OLEObject Type="Embed" ProgID="Equation.DSMT4" ShapeID="_x0000_i1059" DrawAspect="Content" ObjectID="_1625229055" r:id="rId85"/>
         </w:object>
       </w:r>
       <w:r>
@@ -4383,7 +4402,7 @@
           <v:shape id="_x0000_i1060" type="#_x0000_t75" style="width:75.6pt;height:23.4pt" o:ole="">
             <v:imagedata r:id="rId86" o:title=""/>
           </v:shape>
-          <o:OLEObject Type="Embed" ProgID="Equation.DSMT4" ShapeID="_x0000_i1060" DrawAspect="Content" ObjectID="_1625163263" r:id="rId87"/>
+          <o:OLEObject Type="Embed" ProgID="Equation.DSMT4" ShapeID="_x0000_i1060" DrawAspect="Content" ObjectID="_1625229056" r:id="rId87"/>
         </w:object>
       </w:r>
       <w:r>
@@ -4517,7 +4536,7 @@
           <v:shape id="_x0000_i1061" type="#_x0000_t75" style="width:48pt;height:15.6pt" o:ole="">
             <v:imagedata r:id="rId89" o:title=""/>
           </v:shape>
-          <o:OLEObject Type="Embed" ProgID="Equation.DSMT4" ShapeID="_x0000_i1061" DrawAspect="Content" ObjectID="_1625163264" r:id="rId90"/>
+          <o:OLEObject Type="Embed" ProgID="Equation.DSMT4" ShapeID="_x0000_i1061" DrawAspect="Content" ObjectID="_1625229057" r:id="rId90"/>
         </w:object>
       </w:r>
       <w:r>
@@ -4534,7 +4553,7 @@
           <v:shape id="_x0000_i1062" type="#_x0000_t75" style="width:38.4pt;height:13.8pt" o:ole="">
             <v:imagedata r:id="rId91" o:title=""/>
           </v:shape>
-          <o:OLEObject Type="Embed" ProgID="Equation.DSMT4" ShapeID="_x0000_i1062" DrawAspect="Content" ObjectID="_1625163265" r:id="rId92"/>
+          <o:OLEObject Type="Embed" ProgID="Equation.DSMT4" ShapeID="_x0000_i1062" DrawAspect="Content" ObjectID="_1625229058" r:id="rId92"/>
         </w:object>
       </w:r>
     </w:p>
@@ -4564,7 +4583,7 @@
           <v:shape id="_x0000_i1063" type="#_x0000_t75" style="width:298.8pt;height:75.6pt" o:ole="">
             <v:imagedata r:id="rId93" o:title=""/>
           </v:shape>
-          <o:OLEObject Type="Embed" ProgID="Equation.DSMT4" ShapeID="_x0000_i1063" DrawAspect="Content" ObjectID="_1625163266" r:id="rId94"/>
+          <o:OLEObject Type="Embed" ProgID="Equation.DSMT4" ShapeID="_x0000_i1063" DrawAspect="Content" ObjectID="_1625229059" r:id="rId94"/>
         </w:object>
       </w:r>
     </w:p>
@@ -4641,7 +4660,7 @@
           <v:shape id="_x0000_i1064" type="#_x0000_t75" style="width:59.4pt;height:16.2pt" o:ole="">
             <v:imagedata r:id="rId95" o:title=""/>
           </v:shape>
-          <o:OLEObject Type="Embed" ProgID="Equation.DSMT4" ShapeID="_x0000_i1064" DrawAspect="Content" ObjectID="_1625163267" r:id="rId96"/>
+          <o:OLEObject Type="Embed" ProgID="Equation.DSMT4" ShapeID="_x0000_i1064" DrawAspect="Content" ObjectID="_1625229060" r:id="rId96"/>
         </w:object>
       </w:r>
       <w:r>
@@ -4661,7 +4680,7 @@
           <v:shape id="_x0000_i1065" type="#_x0000_t75" style="width:40.8pt;height:16.2pt" o:ole="">
             <v:imagedata r:id="rId97" o:title=""/>
           </v:shape>
-          <o:OLEObject Type="Embed" ProgID="Equation.DSMT4" ShapeID="_x0000_i1065" DrawAspect="Content" ObjectID="_1625163268" r:id="rId98"/>
+          <o:OLEObject Type="Embed" ProgID="Equation.DSMT4" ShapeID="_x0000_i1065" DrawAspect="Content" ObjectID="_1625229061" r:id="rId98"/>
         </w:object>
       </w:r>
       <w:r>
@@ -5618,6 +5637,7 @@
         </w:rPr>
       </w:pPr>
       <w:proofErr w:type="spellStart"/>
+      <w:proofErr w:type="gramStart"/>
       <w:r>
         <w:rPr>
           <w:lang w:val="en-US"/>
@@ -5635,7 +5655,14 @@
         <w:rPr>
           <w:lang w:val="en-US"/>
         </w:rPr>
-        <w:t xml:space="preserve"> : MATLAB  Script –</w:t>
+        <w:t xml:space="preserve"> :</w:t>
+      </w:r>
+      <w:proofErr w:type="gramEnd"/>
+      <w:r>
+        <w:rPr>
+          <w:lang w:val="en-US"/>
+        </w:rPr>
+        <w:t xml:space="preserve"> MATLAB  Script –</w:t>
       </w:r>
       <w:r>
         <w:rPr>
@@ -5687,17 +5714,12 @@
         </w:rPr>
       </w:pPr>
       <w:proofErr w:type="spellStart"/>
-      <w:r>
-        <w:rPr>
-          <w:lang w:val="en-US"/>
-        </w:rPr>
-        <w:t>FuzzyPICon</w:t>
-      </w:r>
-      <w:r>
-        <w:rPr>
-          <w:lang w:val="en-US"/>
-        </w:rPr>
-        <w:t>.</w:t>
+      <w:proofErr w:type="gramStart"/>
+      <w:r>
+        <w:rPr>
+          <w:lang w:val="en-US"/>
+        </w:rPr>
+        <w:t>FuzzyPICon.</w:t>
       </w:r>
       <w:r>
         <w:rPr>
@@ -5710,13 +5732,14 @@
         <w:rPr>
           <w:lang w:val="en-US"/>
         </w:rPr>
-        <w:t xml:space="preserve"> : SIMULINK File </w:t>
-      </w:r>
-      <w:r>
-        <w:rPr>
-          <w:lang w:val="en-US"/>
-        </w:rPr>
-        <w:t>–</w:t>
+        <w:t xml:space="preserve"> :</w:t>
+      </w:r>
+      <w:proofErr w:type="gramEnd"/>
+      <w:r>
+        <w:rPr>
+          <w:lang w:val="en-US"/>
+        </w:rPr>
+        <w:t xml:space="preserve"> SIMULINK File –</w:t>
       </w:r>
       <w:r>
         <w:rPr>
@@ -5725,10 +5748,7 @@
         <w:t xml:space="preserve"> </w:t>
       </w:r>
       <w:r>
-        <w:t>Υ</w:t>
-      </w:r>
-      <w:r>
-        <w:t>λοποίηση</w:t>
+        <w:t>Υλοποίηση</w:t>
       </w:r>
       <w:r>
         <w:rPr>
@@ -5801,6 +5821,7 @@
           <w:lang w:val="en-US"/>
         </w:rPr>
       </w:pPr>
+      <w:proofErr w:type="gramStart"/>
       <w:r>
         <w:rPr>
           <w:lang w:val="en-US"/>
@@ -5817,7 +5838,14 @@
         <w:rPr>
           <w:lang w:val="en-US"/>
         </w:rPr>
-        <w:t xml:space="preserve"> : </w:t>
+        <w:t xml:space="preserve"> :</w:t>
+      </w:r>
+      <w:proofErr w:type="gramEnd"/>
+      <w:r>
+        <w:rPr>
+          <w:lang w:val="en-US"/>
+        </w:rPr>
+        <w:t xml:space="preserve"> </w:t>
       </w:r>
       <w:r>
         <w:rPr>
@@ -5850,10 +5878,7 @@
         <w:t xml:space="preserve"> </w:t>
       </w:r>
       <w:r>
-        <w:t>Ασαφ</w:t>
-      </w:r>
-      <w:r>
-        <w:t>ή</w:t>
+        <w:t>Ασαφή</w:t>
       </w:r>
       <w:r>
         <w:rPr>
@@ -5877,19 +5902,7 @@
         <w:rPr>
           <w:lang w:val="en-US"/>
         </w:rPr>
-        <w:t xml:space="preserve"> </w:t>
-      </w:r>
-      <w:r>
-        <w:rPr>
-          <w:lang w:val="en-US"/>
-        </w:rPr>
-        <w:t>2</w:t>
-      </w:r>
-      <w:r>
-        <w:rPr>
-          <w:lang w:val="en-US"/>
-        </w:rPr>
-        <w:t>)</w:t>
+        <w:t xml:space="preserve"> 2)</w:t>
       </w:r>
     </w:p>
     <w:p>
@@ -5914,6 +5927,7 @@
         </w:rPr>
       </w:pPr>
       <w:proofErr w:type="spellStart"/>
+      <w:proofErr w:type="gramStart"/>
       <w:r>
         <w:rPr>
           <w:lang w:val="en-US"/>
@@ -5931,19 +5945,20 @@
         <w:rPr>
           <w:lang w:val="en-US"/>
         </w:rPr>
-        <w:t xml:space="preserve"> : </w:t>
-      </w:r>
-      <w:r>
-        <w:rPr>
-          <w:lang w:val="en-US"/>
-        </w:rPr>
-        <w:t xml:space="preserve">Fuzzy Logic Designer File </w:t>
-      </w:r>
-      <w:r>
-        <w:rPr>
-          <w:lang w:val="en-US"/>
-        </w:rPr>
-        <w:t>–</w:t>
+        <w:t xml:space="preserve"> :</w:t>
+      </w:r>
+      <w:proofErr w:type="gramEnd"/>
+      <w:r>
+        <w:rPr>
+          <w:lang w:val="en-US"/>
+        </w:rPr>
+        <w:t xml:space="preserve"> </w:t>
+      </w:r>
+      <w:r>
+        <w:rPr>
+          <w:lang w:val="en-US"/>
+        </w:rPr>
+        <w:t>Fuzzy Logic Designer File –</w:t>
       </w:r>
       <w:r>
         <w:rPr>
@@ -6280,7 +6295,16 @@
     </w:r>
     <w:r>
       <w:tab/>
-      <w:t>Ομάδα 1 – Τ6</w:t>
+      <w:t>Ομάδα 1 – Τ</w:t>
+    </w:r>
+    <w:r>
+      <w:rPr>
+        <w:lang w:val="en-US"/>
+      </w:rPr>
+      <w:t>0</w:t>
+    </w:r>
+    <w:r>
+      <w:t>6</w:t>
     </w:r>
   </w:p>
   <w:p>
@@ -7993,7 +8017,7 @@
 </file>
 
 <file path=customXml/itemProps1.xml><?xml version="1.0" encoding="utf-8"?>
-<ds:datastoreItem xmlns:ds="http://schemas.openxmlformats.org/officeDocument/2006/customXml" ds:itemID="{B97B7885-155E-45F0-A440-0718157E7A68}">
+<ds:datastoreItem xmlns:ds="http://schemas.openxmlformats.org/officeDocument/2006/customXml" ds:itemID="{D37CE227-837D-410E-BD79-E2251FA05B2A}">
   <ds:schemaRefs>
     <ds:schemaRef ds:uri="http://schemas.openxmlformats.org/officeDocument/2006/bibliography"/>
   </ds:schemaRefs>

</xml_diff>

<commit_message>
added final mf to report1, changed subscripts of mfs
</commit_message>
<xml_diff>
--- a/asafi-ergasia1/report.docx
+++ b/asafi-ergasia1/report.docx
@@ -1572,7 +1572,7 @@
           <v:shape id="_x0000_i1025" type="#_x0000_t75" style="width:154.2pt;height:40.2pt" o:ole="">
             <v:imagedata r:id="rId9" o:title=""/>
           </v:shape>
-          <o:OLEObject Type="Embed" ProgID="Equation.DSMT4" ShapeID="_x0000_i1025" DrawAspect="Content" ObjectID="_1627754141" r:id="rId10"/>
+          <o:OLEObject Type="Embed" ProgID="Equation.DSMT4" ShapeID="_x0000_i1025" DrawAspect="Content" ObjectID="_1627985212" r:id="rId10"/>
         </w:object>
       </w:r>
       <w:r>
@@ -1595,7 +1595,7 @@
           <v:shape id="_x0000_i1026" type="#_x0000_t75" style="width:48.6pt;height:44.4pt" o:ole="">
             <v:imagedata r:id="rId11" o:title=""/>
           </v:shape>
-          <o:OLEObject Type="Embed" ProgID="Equation.DSMT4" ShapeID="_x0000_i1026" DrawAspect="Content" ObjectID="_1627754142" r:id="rId12"/>
+          <o:OLEObject Type="Embed" ProgID="Equation.DSMT4" ShapeID="_x0000_i1026" DrawAspect="Content" ObjectID="_1627985213" r:id="rId12"/>
         </w:object>
       </w:r>
     </w:p>
@@ -1633,7 +1633,15 @@
         <w:ind w:left="-426" w:firstLine="0"/>
       </w:pPr>
       <w:r>
-        <w:t xml:space="preserve">Υπερύψωση για βηματική είσοδο μικρότερη από </w:t>
+        <w:t xml:space="preserve">Υπερύψωση για </w:t>
+      </w:r>
+      <w:proofErr w:type="spellStart"/>
+      <w:r>
+        <w:t>βηματική</w:t>
+      </w:r>
+      <w:proofErr w:type="spellEnd"/>
+      <w:r>
+        <w:t xml:space="preserve"> είσοδο μικρότερη από </w:t>
       </w:r>
       <w:r>
         <w:t>8</w:t>
@@ -1709,7 +1717,7 @@
           <v:shape id="_x0000_i1027" type="#_x0000_t75" style="width:48pt;height:15.6pt" o:ole="">
             <v:imagedata r:id="rId13" o:title=""/>
           </v:shape>
-          <o:OLEObject Type="Embed" ProgID="Equation.DSMT4" ShapeID="_x0000_i1027" DrawAspect="Content" ObjectID="_1627754143" r:id="rId14"/>
+          <o:OLEObject Type="Embed" ProgID="Equation.DSMT4" ShapeID="_x0000_i1027" DrawAspect="Content" ObjectID="_1627985214" r:id="rId14"/>
         </w:object>
       </w:r>
       <w:r>
@@ -1729,7 +1737,7 @@
           <v:shape id="_x0000_i1028" type="#_x0000_t75" style="width:41.4pt;height:16.2pt" o:ole="">
             <v:imagedata r:id="rId15" o:title=""/>
           </v:shape>
-          <o:OLEObject Type="Embed" ProgID="Equation.DSMT4" ShapeID="_x0000_i1028" DrawAspect="Content" ObjectID="_1627754144" r:id="rId16"/>
+          <o:OLEObject Type="Embed" ProgID="Equation.DSMT4" ShapeID="_x0000_i1028" DrawAspect="Content" ObjectID="_1627985215" r:id="rId16"/>
         </w:object>
       </w:r>
       <w:r>
@@ -1743,7 +1751,7 @@
           <v:shape id="_x0000_i1029" type="#_x0000_t75" style="width:27.6pt;height:16.2pt" o:ole="">
             <v:imagedata r:id="rId17" o:title=""/>
           </v:shape>
-          <o:OLEObject Type="Embed" ProgID="Equation.DSMT4" ShapeID="_x0000_i1029" DrawAspect="Content" ObjectID="_1627754145" r:id="rId18"/>
+          <o:OLEObject Type="Embed" ProgID="Equation.DSMT4" ShapeID="_x0000_i1029" DrawAspect="Content" ObjectID="_1627985216" r:id="rId18"/>
         </w:object>
       </w:r>
       <w:r>
@@ -1760,7 +1768,7 @@
           <v:shape id="_x0000_i1030" type="#_x0000_t75" style="width:25.2pt;height:16.2pt" o:ole="">
             <v:imagedata r:id="rId19" o:title=""/>
           </v:shape>
-          <o:OLEObject Type="Embed" ProgID="Equation.DSMT4" ShapeID="_x0000_i1030" DrawAspect="Content" ObjectID="_1627754146" r:id="rId20"/>
+          <o:OLEObject Type="Embed" ProgID="Equation.DSMT4" ShapeID="_x0000_i1030" DrawAspect="Content" ObjectID="_1627985217" r:id="rId20"/>
         </w:object>
       </w:r>
       <w:r>
@@ -1811,7 +1819,7 @@
           <v:shape id="_x0000_i1031" type="#_x0000_t75" style="width:148.2pt;height:43.8pt" o:ole="">
             <v:imagedata r:id="rId21" o:title=""/>
           </v:shape>
-          <o:OLEObject Type="Embed" ProgID="Equation.DSMT4" ShapeID="_x0000_i1031" DrawAspect="Content" ObjectID="_1627754147" r:id="rId22"/>
+          <o:OLEObject Type="Embed" ProgID="Equation.DSMT4" ShapeID="_x0000_i1031" DrawAspect="Content" ObjectID="_1627985218" r:id="rId22"/>
         </w:object>
       </w:r>
       <w:r>
@@ -1826,7 +1834,7 @@
           <v:shape id="_x0000_i1032" type="#_x0000_t75" style="width:76.8pt;height:19.2pt" o:ole="">
             <v:imagedata r:id="rId23" o:title=""/>
           </v:shape>
-          <o:OLEObject Type="Embed" ProgID="Equation.DSMT4" ShapeID="_x0000_i1032" DrawAspect="Content" ObjectID="_1627754148" r:id="rId24"/>
+          <o:OLEObject Type="Embed" ProgID="Equation.DSMT4" ShapeID="_x0000_i1032" DrawAspect="Content" ObjectID="_1627985219" r:id="rId24"/>
         </w:object>
       </w:r>
     </w:p>
@@ -1946,7 +1954,7 @@
           <v:shape id="_x0000_i1033" type="#_x0000_t75" style="width:66.6pt;height:21pt" o:ole="">
             <v:imagedata r:id="rId26" o:title=""/>
           </v:shape>
-          <o:OLEObject Type="Embed" ProgID="Equation.DSMT4" ShapeID="_x0000_i1033" DrawAspect="Content" ObjectID="_1627754149" r:id="rId27"/>
+          <o:OLEObject Type="Embed" ProgID="Equation.DSMT4" ShapeID="_x0000_i1033" DrawAspect="Content" ObjectID="_1627985220" r:id="rId27"/>
         </w:object>
       </w:r>
       <w:r>
@@ -1960,7 +1968,7 @@
           <v:shape id="_x0000_i1034" type="#_x0000_t75" style="width:94.8pt;height:22.2pt" o:ole="">
             <v:imagedata r:id="rId28" o:title=""/>
           </v:shape>
-          <o:OLEObject Type="Embed" ProgID="Equation.DSMT4" ShapeID="_x0000_i1034" DrawAspect="Content" ObjectID="_1627754150" r:id="rId29"/>
+          <o:OLEObject Type="Embed" ProgID="Equation.DSMT4" ShapeID="_x0000_i1034" DrawAspect="Content" ObjectID="_1627985221" r:id="rId29"/>
         </w:object>
       </w:r>
       <w:r>
@@ -1974,7 +1982,7 @@
           <v:shape id="_x0000_i1035" type="#_x0000_t75" style="width:112.8pt;height:21.6pt" o:ole="">
             <v:imagedata r:id="rId30" o:title=""/>
           </v:shape>
-          <o:OLEObject Type="Embed" ProgID="Equation.DSMT4" ShapeID="_x0000_i1035" DrawAspect="Content" ObjectID="_1627754151" r:id="rId31"/>
+          <o:OLEObject Type="Embed" ProgID="Equation.DSMT4" ShapeID="_x0000_i1035" DrawAspect="Content" ObjectID="_1627985222" r:id="rId31"/>
         </w:object>
       </w:r>
       <w:r>
@@ -1996,7 +2004,7 @@
           <v:shape id="_x0000_i1036" type="#_x0000_t75" style="width:154.8pt;height:46.2pt" o:ole="">
             <v:imagedata r:id="rId32" o:title=""/>
           </v:shape>
-          <o:OLEObject Type="Embed" ProgID="Equation.DSMT4" ShapeID="_x0000_i1036" DrawAspect="Content" ObjectID="_1627754152" r:id="rId33"/>
+          <o:OLEObject Type="Embed" ProgID="Equation.DSMT4" ShapeID="_x0000_i1036" DrawAspect="Content" ObjectID="_1627985223" r:id="rId33"/>
         </w:object>
       </w:r>
     </w:p>
@@ -2016,7 +2024,15 @@
         <w:t xml:space="preserve"> υπολογίζουμε</w:t>
       </w:r>
       <w:r>
-        <w:t xml:space="preserve"> την απόκριση του συστήματος για είσοδο βηματική συνάρτηση.</w:t>
+        <w:t xml:space="preserve"> την απόκριση του συστήματος για είσοδο </w:t>
+      </w:r>
+      <w:proofErr w:type="spellStart"/>
+      <w:r>
+        <w:t>βηματική</w:t>
+      </w:r>
+      <w:proofErr w:type="spellEnd"/>
+      <w:r>
+        <w:t xml:space="preserve"> συνάρτηση.</w:t>
       </w:r>
       <w:r>
         <w:t xml:space="preserve"> Μετά από προσομοίωση στο </w:t>
@@ -2048,7 +2064,15 @@
         </w:numPr>
       </w:pPr>
       <w:r>
-        <w:t xml:space="preserve">Υπερύψωση για βηματική είσοδο: </w:t>
+        <w:t xml:space="preserve">Υπερύψωση για </w:t>
+      </w:r>
+      <w:proofErr w:type="spellStart"/>
+      <w:r>
+        <w:t>βηματική</w:t>
+      </w:r>
+      <w:proofErr w:type="spellEnd"/>
+      <w:r>
+        <w:t xml:space="preserve"> είσοδο: </w:t>
       </w:r>
       <w:r>
         <w:rPr>
@@ -2058,7 +2082,7 @@
           <v:shape id="_x0000_i1037" type="#_x0000_t75" style="width:82.8pt;height:22.2pt" o:ole="">
             <v:imagedata r:id="rId34" o:title=""/>
           </v:shape>
-          <o:OLEObject Type="Embed" ProgID="Equation.DSMT4" ShapeID="_x0000_i1037" DrawAspect="Content" ObjectID="_1627754153" r:id="rId35"/>
+          <o:OLEObject Type="Embed" ProgID="Equation.DSMT4" ShapeID="_x0000_i1037" DrawAspect="Content" ObjectID="_1627985224" r:id="rId35"/>
         </w:object>
       </w:r>
     </w:p>
@@ -2081,7 +2105,7 @@
           <v:shape id="_x0000_i1038" type="#_x0000_t75" style="width:86.4pt;height:21pt" o:ole="">
             <v:imagedata r:id="rId36" o:title=""/>
           </v:shape>
-          <o:OLEObject Type="Embed" ProgID="Equation.DSMT4" ShapeID="_x0000_i1038" DrawAspect="Content" ObjectID="_1627754154" r:id="rId37"/>
+          <o:OLEObject Type="Embed" ProgID="Equation.DSMT4" ShapeID="_x0000_i1038" DrawAspect="Content" ObjectID="_1627985225" r:id="rId37"/>
         </w:object>
       </w:r>
     </w:p>
@@ -2199,7 +2223,23 @@
           <w:i/>
           <w:iCs/>
         </w:rPr>
-        <w:t>Σχήμα 3: Απόκριση του Συστήματος για Βηματική Είσοδο</w:t>
+        <w:t xml:space="preserve">Σχήμα 3: Απόκριση του Συστήματος για </w:t>
+      </w:r>
+      <w:proofErr w:type="spellStart"/>
+      <w:r>
+        <w:rPr>
+          <w:i/>
+          <w:iCs/>
+        </w:rPr>
+        <w:t>Βηματική</w:t>
+      </w:r>
+      <w:proofErr w:type="spellEnd"/>
+      <w:r>
+        <w:rPr>
+          <w:i/>
+          <w:iCs/>
+        </w:rPr>
+        <w:t xml:space="preserve"> Είσοδο</w:t>
       </w:r>
     </w:p>
     <w:p>
@@ -2408,7 +2448,7 @@
           <v:shape id="_x0000_i1039" type="#_x0000_t75" style="width:1in;height:18.6pt" o:ole="">
             <v:imagedata r:id="rId40" o:title=""/>
           </v:shape>
-          <o:OLEObject Type="Embed" ProgID="Equation.DSMT4" ShapeID="_x0000_i1039" DrawAspect="Content" ObjectID="_1627754155" r:id="rId41"/>
+          <o:OLEObject Type="Embed" ProgID="Equation.DSMT4" ShapeID="_x0000_i1039" DrawAspect="Content" ObjectID="_1627985226" r:id="rId41"/>
         </w:object>
       </w:r>
     </w:p>
@@ -2432,7 +2472,7 @@
           <v:shape id="_x0000_i1040" type="#_x0000_t75" style="width:10.8pt;height:11.4pt" o:ole="">
             <v:imagedata r:id="rId42" o:title=""/>
           </v:shape>
-          <o:OLEObject Type="Embed" ProgID="Equation.DSMT4" ShapeID="_x0000_i1040" DrawAspect="Content" ObjectID="_1627754156" r:id="rId43"/>
+          <o:OLEObject Type="Embed" ProgID="Equation.DSMT4" ShapeID="_x0000_i1040" DrawAspect="Content" ObjectID="_1627985227" r:id="rId43"/>
         </w:object>
       </w:r>
       <w:r>
@@ -2449,7 +2489,7 @@
           <v:shape id="_x0000_i1041" type="#_x0000_t75" style="width:41.4pt;height:22.2pt" o:ole="">
             <v:imagedata r:id="rId44" o:title=""/>
           </v:shape>
-          <o:OLEObject Type="Embed" ProgID="Equation.DSMT4" ShapeID="_x0000_i1041" DrawAspect="Content" ObjectID="_1627754157" r:id="rId45"/>
+          <o:OLEObject Type="Embed" ProgID="Equation.DSMT4" ShapeID="_x0000_i1041" DrawAspect="Content" ObjectID="_1627985228" r:id="rId45"/>
         </w:object>
       </w:r>
     </w:p>
@@ -2474,7 +2514,7 @@
           <v:shape id="_x0000_i1042" type="#_x0000_t75" style="width:14.4pt;height:15pt" o:ole="">
             <v:imagedata r:id="rId46" o:title=""/>
           </v:shape>
-          <o:OLEObject Type="Embed" ProgID="Equation.DSMT4" ShapeID="_x0000_i1042" DrawAspect="Content" ObjectID="_1627754158" r:id="rId47"/>
+          <o:OLEObject Type="Embed" ProgID="Equation.DSMT4" ShapeID="_x0000_i1042" DrawAspect="Content" ObjectID="_1627985229" r:id="rId47"/>
         </w:object>
       </w:r>
       <w:r>
@@ -2510,7 +2550,7 @@
           <v:shape id="_x0000_i1043" type="#_x0000_t75" style="width:14.4pt;height:17.4pt" o:ole="">
             <v:imagedata r:id="rId48" o:title=""/>
           </v:shape>
-          <o:OLEObject Type="Embed" ProgID="Equation.DSMT4" ShapeID="_x0000_i1043" DrawAspect="Content" ObjectID="_1627754159" r:id="rId49"/>
+          <o:OLEObject Type="Embed" ProgID="Equation.DSMT4" ShapeID="_x0000_i1043" DrawAspect="Content" ObjectID="_1627985230" r:id="rId49"/>
         </w:object>
       </w:r>
       <w:r>
@@ -2543,7 +2583,7 @@
           <v:shape id="_x0000_i1044" type="#_x0000_t75" style="width:15.6pt;height:18.6pt" o:ole="">
             <v:imagedata r:id="rId50" o:title=""/>
           </v:shape>
-          <o:OLEObject Type="Embed" ProgID="Equation.DSMT4" ShapeID="_x0000_i1044" DrawAspect="Content" ObjectID="_1627754160" r:id="rId51"/>
+          <o:OLEObject Type="Embed" ProgID="Equation.DSMT4" ShapeID="_x0000_i1044" DrawAspect="Content" ObjectID="_1627985231" r:id="rId51"/>
         </w:object>
       </w:r>
       <w:r>
@@ -2747,7 +2787,7 @@
           <v:shape id="_x0000_i1045" type="#_x0000_t75" style="width:13.2pt;height:15.6pt" o:ole="">
             <v:imagedata r:id="rId48" o:title=""/>
           </v:shape>
-          <o:OLEObject Type="Embed" ProgID="Equation.DSMT4" ShapeID="_x0000_i1045" DrawAspect="Content" ObjectID="_1627754161" r:id="rId54"/>
+          <o:OLEObject Type="Embed" ProgID="Equation.DSMT4" ShapeID="_x0000_i1045" DrawAspect="Content" ObjectID="_1627985232" r:id="rId54"/>
         </w:object>
       </w:r>
       <w:r>
@@ -2761,7 +2801,7 @@
           <v:shape id="_x0000_i1046" type="#_x0000_t75" style="width:13.8pt;height:16.8pt" o:ole="">
             <v:imagedata r:id="rId55" o:title=""/>
           </v:shape>
-          <o:OLEObject Type="Embed" ProgID="Equation.DSMT4" ShapeID="_x0000_i1046" DrawAspect="Content" ObjectID="_1627754162" r:id="rId56"/>
+          <o:OLEObject Type="Embed" ProgID="Equation.DSMT4" ShapeID="_x0000_i1046" DrawAspect="Content" ObjectID="_1627985233" r:id="rId56"/>
         </w:object>
       </w:r>
     </w:p>
@@ -2823,12 +2863,14 @@
         </w:numPr>
         <w:ind w:left="284"/>
       </w:pPr>
+      <w:proofErr w:type="spellStart"/>
       <w:r>
         <w:t>Ασαφοποιητή</w:t>
       </w:r>
       <w:r>
         <w:t>ς</w:t>
       </w:r>
+      <w:proofErr w:type="spellEnd"/>
       <w:r>
         <w:t xml:space="preserve"> </w:t>
       </w:r>
@@ -2960,7 +3002,15 @@
         <w:ind w:left="284"/>
       </w:pPr>
       <w:r>
-        <w:t>Ο από-ασαφοποιητής υλοποιείται με την τεχνικ</w:t>
+        <w:t>Ο από-</w:t>
+      </w:r>
+      <w:proofErr w:type="spellStart"/>
+      <w:r>
+        <w:t>ασαφοποιητής</w:t>
+      </w:r>
+      <w:proofErr w:type="spellEnd"/>
+      <w:r>
+        <w:t xml:space="preserve"> υλοποιείται με την τεχνικ</w:t>
       </w:r>
       <w:r>
         <w:t>ή</w:t>
@@ -2988,7 +3038,15 @@
         <w:t>Αρχικά</w:t>
       </w:r>
       <w:r>
-        <w:t>, κλιμακοποιούμε τ</w:t>
+        <w:t xml:space="preserve">, </w:t>
+      </w:r>
+      <w:proofErr w:type="spellStart"/>
+      <w:r>
+        <w:t>κλιμακοποιούμε</w:t>
+      </w:r>
+      <w:proofErr w:type="spellEnd"/>
+      <w:r>
+        <w:t xml:space="preserve"> τ</w:t>
       </w:r>
       <w:r>
         <w:t>α</w:t>
@@ -3004,7 +3062,7 @@
           <v:shape id="_x0000_i1047" type="#_x0000_t75" style="width:14.4pt;height:15pt" o:ole="">
             <v:imagedata r:id="rId57" o:title=""/>
           </v:shape>
-          <o:OLEObject Type="Embed" ProgID="Equation.DSMT4" ShapeID="_x0000_i1047" DrawAspect="Content" ObjectID="_1627754163" r:id="rId58"/>
+          <o:OLEObject Type="Embed" ProgID="Equation.DSMT4" ShapeID="_x0000_i1047" DrawAspect="Content" ObjectID="_1627985234" r:id="rId58"/>
         </w:object>
       </w:r>
       <w:r>
@@ -3021,11 +3079,19 @@
           <v:shape id="_x0000_i1048" type="#_x0000_t75" style="width:14.4pt;height:17.4pt" o:ole="">
             <v:imagedata r:id="rId48" o:title=""/>
           </v:shape>
-          <o:OLEObject Type="Embed" ProgID="Equation.DSMT4" ShapeID="_x0000_i1048" DrawAspect="Content" ObjectID="_1627754164" r:id="rId59"/>
+          <o:OLEObject Type="Embed" ProgID="Equation.DSMT4" ShapeID="_x0000_i1048" DrawAspect="Content" ObjectID="_1627985235" r:id="rId59"/>
         </w:object>
       </w:r>
       <w:r>
-        <w:t>, έτσι ώστε τα κανονικοποιημένα μεγέθη να</w:t>
+        <w:t xml:space="preserve">, έτσι ώστε τα </w:t>
+      </w:r>
+      <w:proofErr w:type="spellStart"/>
+      <w:r>
+        <w:t>κανονικοποιημένα</w:t>
+      </w:r>
+      <w:proofErr w:type="spellEnd"/>
+      <w:r>
+        <w:t xml:space="preserve"> μεγέθη να</w:t>
       </w:r>
       <w:r>
         <w:t xml:space="preserve"> παίρνουν τιμές</w:t>
@@ -3044,7 +3110,7 @@
           <v:shape id="_x0000_i1049" type="#_x0000_t75" style="width:38.4pt;height:23.4pt" o:ole="">
             <v:imagedata r:id="rId60" o:title=""/>
           </v:shape>
-          <o:OLEObject Type="Embed" ProgID="Equation.DSMT4" ShapeID="_x0000_i1049" DrawAspect="Content" ObjectID="_1627754165" r:id="rId61"/>
+          <o:OLEObject Type="Embed" ProgID="Equation.DSMT4" ShapeID="_x0000_i1049" DrawAspect="Content" ObjectID="_1627985236" r:id="rId61"/>
         </w:object>
       </w:r>
       <w:r>
@@ -3061,7 +3127,7 @@
           <v:shape id="_x0000_i1050" type="#_x0000_t75" style="width:97.8pt;height:19.2pt" o:ole="">
             <v:imagedata r:id="rId62" o:title=""/>
           </v:shape>
-          <o:OLEObject Type="Embed" ProgID="Equation.DSMT4" ShapeID="_x0000_i1050" DrawAspect="Content" ObjectID="_1627754166" r:id="rId63"/>
+          <o:OLEObject Type="Embed" ProgID="Equation.DSMT4" ShapeID="_x0000_i1050" DrawAspect="Content" ObjectID="_1627985237" r:id="rId63"/>
         </w:object>
       </w:r>
       <w:r>
@@ -3077,7 +3143,15 @@
         <w:t>πραγματοποιούμε</w:t>
       </w:r>
       <w:r>
-        <w:t xml:space="preserve"> κανονικοποίηση, διαιρώντας με το 50</w:t>
+        <w:t xml:space="preserve"> </w:t>
+      </w:r>
+      <w:proofErr w:type="spellStart"/>
+      <w:r>
+        <w:t>κανονικοποίηση</w:t>
+      </w:r>
+      <w:proofErr w:type="spellEnd"/>
+      <w:r>
+        <w:t>, διαιρώντας με το 50</w:t>
       </w:r>
       <w:r>
         <w:t>.</w:t>
@@ -3357,7 +3431,7 @@
           <v:shape id="_x0000_i1051" type="#_x0000_t75" style="width:14.4pt;height:15pt" o:ole="">
             <v:imagedata r:id="rId57" o:title=""/>
           </v:shape>
-          <o:OLEObject Type="Embed" ProgID="Equation.DSMT4" ShapeID="_x0000_i1051" DrawAspect="Content" ObjectID="_1627754167" r:id="rId66"/>
+          <o:OLEObject Type="Embed" ProgID="Equation.DSMT4" ShapeID="_x0000_i1051" DrawAspect="Content" ObjectID="_1627985238" r:id="rId66"/>
         </w:object>
       </w:r>
       <w:r>
@@ -3374,7 +3448,7 @@
           <v:shape id="_x0000_i1052" type="#_x0000_t75" style="width:14.4pt;height:17.4pt" o:ole="">
             <v:imagedata r:id="rId48" o:title=""/>
           </v:shape>
-          <o:OLEObject Type="Embed" ProgID="Equation.DSMT4" ShapeID="_x0000_i1052" DrawAspect="Content" ObjectID="_1627754168" r:id="rId67"/>
+          <o:OLEObject Type="Embed" ProgID="Equation.DSMT4" ShapeID="_x0000_i1052" DrawAspect="Content" ObjectID="_1627985239" r:id="rId67"/>
         </w:object>
       </w:r>
       <w:r>
@@ -3742,7 +3816,15 @@
         <w:ind w:left="-993"/>
       </w:pPr>
       <w:r>
-        <w:t xml:space="preserve">Υπολογίζουμε τα αρχικά κέρδη κλιμακαποίησης του ασαφούς ελεγκτή </w:t>
+        <w:t xml:space="preserve">Υπολογίζουμε τα αρχικά κέρδη </w:t>
+      </w:r>
+      <w:proofErr w:type="spellStart"/>
+      <w:r>
+        <w:t>κλιμακαποίησης</w:t>
+      </w:r>
+      <w:proofErr w:type="spellEnd"/>
+      <w:r>
+        <w:t xml:space="preserve"> του ασαφούς ελεγκτή </w:t>
       </w:r>
       <w:r>
         <w:rPr>
@@ -3774,7 +3856,7 @@
           <v:shape id="_x0000_i1053" type="#_x0000_t75" style="width:39.6pt;height:21pt" o:ole="">
             <v:imagedata r:id="rId70" o:title=""/>
           </v:shape>
-          <o:OLEObject Type="Embed" ProgID="Equation.DSMT4" ShapeID="_x0000_i1053" DrawAspect="Content" ObjectID="_1627754169" r:id="rId71"/>
+          <o:OLEObject Type="Embed" ProgID="Equation.DSMT4" ShapeID="_x0000_i1053" DrawAspect="Content" ObjectID="_1627985240" r:id="rId71"/>
         </w:object>
       </w:r>
     </w:p>
@@ -3790,7 +3872,7 @@
           <v:shape id="_x0000_i1054" type="#_x0000_t75" style="width:138pt;height:39.6pt" o:ole="">
             <v:imagedata r:id="rId72" o:title=""/>
           </v:shape>
-          <o:OLEObject Type="Embed" ProgID="Equation.DSMT4" ShapeID="_x0000_i1054" DrawAspect="Content" ObjectID="_1627754170" r:id="rId73"/>
+          <o:OLEObject Type="Embed" ProgID="Equation.DSMT4" ShapeID="_x0000_i1054" DrawAspect="Content" ObjectID="_1627985241" r:id="rId73"/>
         </w:object>
       </w:r>
     </w:p>
@@ -3809,7 +3891,7 @@
           <v:shape id="_x0000_i1055" type="#_x0000_t75" style="width:197.4pt;height:39.6pt" o:ole="">
             <v:imagedata r:id="rId74" o:title=""/>
           </v:shape>
-          <o:OLEObject Type="Embed" ProgID="Equation.DSMT4" ShapeID="_x0000_i1055" DrawAspect="Content" ObjectID="_1627754171" r:id="rId75"/>
+          <o:OLEObject Type="Embed" ProgID="Equation.DSMT4" ShapeID="_x0000_i1055" DrawAspect="Content" ObjectID="_1627985242" r:id="rId75"/>
         </w:object>
       </w:r>
     </w:p>
@@ -3826,7 +3908,15 @@
         <w:t xml:space="preserve">Διεγείροντας το σύστημα κλειστού βρόχου με </w:t>
       </w:r>
       <w:r>
-        <w:t xml:space="preserve">είσοδο βηματική απόκριση πλάτους 50 βλέπουμε ότι </w:t>
+        <w:t xml:space="preserve">είσοδο </w:t>
+      </w:r>
+      <w:proofErr w:type="spellStart"/>
+      <w:r>
+        <w:t>βηματική</w:t>
+      </w:r>
+      <w:proofErr w:type="spellEnd"/>
+      <w:r>
+        <w:t xml:space="preserve"> απόκριση πλάτους 50 βλέπουμε ότι </w:t>
       </w:r>
       <w:r>
         <w:t>τα αποτελέσματα δεν είναι</w:t>
@@ -4028,7 +4118,7 @@
           <v:shape id="_x0000_i1056" type="#_x0000_t75" style="width:62.4pt;height:65.4pt" o:ole="">
             <v:imagedata r:id="rId77" o:title=""/>
           </v:shape>
-          <o:OLEObject Type="Embed" ProgID="Equation.DSMT4" ShapeID="_x0000_i1056" DrawAspect="Content" ObjectID="_1627754172" r:id="rId78"/>
+          <o:OLEObject Type="Embed" ProgID="Equation.DSMT4" ShapeID="_x0000_i1056" DrawAspect="Content" ObjectID="_1627985243" r:id="rId78"/>
         </w:object>
       </w:r>
     </w:p>
@@ -4062,7 +4152,15 @@
         </w:numPr>
       </w:pPr>
       <w:r>
-        <w:t xml:space="preserve">Υπερύψωση για βηματική είσοδο: </w:t>
+        <w:t xml:space="preserve">Υπερύψωση για </w:t>
+      </w:r>
+      <w:proofErr w:type="spellStart"/>
+      <w:r>
+        <w:t>βηματική</w:t>
+      </w:r>
+      <w:proofErr w:type="spellEnd"/>
+      <w:r>
+        <w:t xml:space="preserve"> είσοδο: </w:t>
       </w:r>
       <w:r>
         <w:rPr>
@@ -4072,7 +4170,7 @@
           <v:shape id="_x0000_i1057" type="#_x0000_t75" style="width:82.8pt;height:22.2pt" o:ole="">
             <v:imagedata r:id="rId79" o:title=""/>
           </v:shape>
-          <o:OLEObject Type="Embed" ProgID="Equation.DSMT4" ShapeID="_x0000_i1057" DrawAspect="Content" ObjectID="_1627754173" r:id="rId80"/>
+          <o:OLEObject Type="Embed" ProgID="Equation.DSMT4" ShapeID="_x0000_i1057" DrawAspect="Content" ObjectID="_1627985244" r:id="rId80"/>
         </w:object>
       </w:r>
     </w:p>
@@ -4095,7 +4193,7 @@
           <v:shape id="_x0000_i1058" type="#_x0000_t75" style="width:86.4pt;height:21pt" o:ole="">
             <v:imagedata r:id="rId81" o:title=""/>
           </v:shape>
-          <o:OLEObject Type="Embed" ProgID="Equation.DSMT4" ShapeID="_x0000_i1058" DrawAspect="Content" ObjectID="_1627754174" r:id="rId82"/>
+          <o:OLEObject Type="Embed" ProgID="Equation.DSMT4" ShapeID="_x0000_i1058" DrawAspect="Content" ObjectID="_1627985245" r:id="rId82"/>
         </w:object>
       </w:r>
     </w:p>
@@ -4288,7 +4386,7 @@
           <v:shape id="_x0000_i1059" type="#_x0000_t75" style="width:90pt;height:22.8pt" o:ole="">
             <v:imagedata r:id="rId84" o:title=""/>
           </v:shape>
-          <o:OLEObject Type="Embed" ProgID="Equation.DSMT4" ShapeID="_x0000_i1059" DrawAspect="Content" ObjectID="_1627754175" r:id="rId85"/>
+          <o:OLEObject Type="Embed" ProgID="Equation.DSMT4" ShapeID="_x0000_i1059" DrawAspect="Content" ObjectID="_1627985246" r:id="rId85"/>
         </w:object>
       </w:r>
       <w:r>
@@ -4305,7 +4403,7 @@
           <v:shape id="_x0000_i1060" type="#_x0000_t75" style="width:67.2pt;height:23.4pt" o:ole="">
             <v:imagedata r:id="rId86" o:title=""/>
           </v:shape>
-          <o:OLEObject Type="Embed" ProgID="Equation.DSMT4" ShapeID="_x0000_i1060" DrawAspect="Content" ObjectID="_1627754176" r:id="rId87"/>
+          <o:OLEObject Type="Embed" ProgID="Equation.DSMT4" ShapeID="_x0000_i1060" DrawAspect="Content" ObjectID="_1627985247" r:id="rId87"/>
         </w:object>
       </w:r>
       <w:r>
@@ -4439,7 +4537,7 @@
           <v:shape id="_x0000_i1061" type="#_x0000_t75" style="width:48pt;height:15.6pt" o:ole="">
             <v:imagedata r:id="rId89" o:title=""/>
           </v:shape>
-          <o:OLEObject Type="Embed" ProgID="Equation.DSMT4" ShapeID="_x0000_i1061" DrawAspect="Content" ObjectID="_1627754177" r:id="rId90"/>
+          <o:OLEObject Type="Embed" ProgID="Equation.DSMT4" ShapeID="_x0000_i1061" DrawAspect="Content" ObjectID="_1627985248" r:id="rId90"/>
         </w:object>
       </w:r>
       <w:r>
@@ -4456,7 +4554,7 @@
           <v:shape id="_x0000_i1062" type="#_x0000_t75" style="width:31.2pt;height:15.6pt" o:ole="">
             <v:imagedata r:id="rId91" o:title=""/>
           </v:shape>
-          <o:OLEObject Type="Embed" ProgID="Equation.DSMT4" ShapeID="_x0000_i1062" DrawAspect="Content" ObjectID="_1627754178" r:id="rId92"/>
+          <o:OLEObject Type="Embed" ProgID="Equation.DSMT4" ShapeID="_x0000_i1062" DrawAspect="Content" ObjectID="_1627985249" r:id="rId92"/>
         </w:object>
       </w:r>
     </w:p>
@@ -4486,14 +4584,18 @@
           <v:shape id="_x0000_i1063" type="#_x0000_t75" style="width:384pt;height:76.8pt" o:ole="">
             <v:imagedata r:id="rId93" o:title=""/>
           </v:shape>
-          <o:OLEObject Type="Embed" ProgID="Equation.DSMT4" ShapeID="_x0000_i1063" DrawAspect="Content" ObjectID="_1627754179" r:id="rId94"/>
+          <o:OLEObject Type="Embed" ProgID="Equation.DSMT4" ShapeID="_x0000_i1063" DrawAspect="Content" ObjectID="_1627985250" r:id="rId94"/>
         </w:object>
       </w:r>
     </w:p>
+    <w:p/>
     <w:p>
       <w:pPr>
         <w:ind w:left="-851"/>
       </w:pPr>
+      <w:r>
+        <w:t>Τα ασαφή σύνολα που μας αφορούν έχουν τις παρακάτω συναρτήσεις συμμετοχής:</w:t>
+      </w:r>
     </w:p>
     <w:p>
       <w:pPr>
@@ -4505,27 +4607,14 @@
         <w:ind w:left="-851"/>
       </w:pPr>
       <w:r>
-        <w:t>Τα ασαφή σύνολα που μας αφορούν έχουν τις παρακάτω συναρτήσεις συμμετοχής:</w:t>
-      </w:r>
-    </w:p>
-    <w:p>
-      <w:pPr>
-        <w:ind w:left="-851"/>
-      </w:pPr>
-    </w:p>
-    <w:p>
-      <w:pPr>
-        <w:ind w:left="-851"/>
-      </w:pPr>
-      <w:r>
         <w:rPr>
           <w:position w:val="-92"/>
         </w:rPr>
-        <w:object w:dxaOrig="7020" w:dyaOrig="2040" w14:anchorId="7BEA0420">
-          <v:shape id="_x0000_i1064" type="#_x0000_t75" style="width:351pt;height:102pt" o:ole="">
+        <w:object w:dxaOrig="6979" w:dyaOrig="2040" w14:anchorId="7BEA0420">
+          <v:shape id="_x0000_i1109" type="#_x0000_t75" style="width:349.2pt;height:102pt" o:ole="">
             <v:imagedata r:id="rId95" o:title=""/>
           </v:shape>
-          <o:OLEObject Type="Embed" ProgID="Equation.DSMT4" ShapeID="_x0000_i1064" DrawAspect="Content" ObjectID="_1627754180" r:id="rId96"/>
+          <o:OLEObject Type="Embed" ProgID="Equation.DSMT4" ShapeID="_x0000_i1109" DrawAspect="Content" ObjectID="_1627985251" r:id="rId96"/>
         </w:object>
       </w:r>
     </w:p>
@@ -4554,7 +4643,13 @@
         <w:t>A</w:t>
       </w:r>
       <w:r>
-        <w:t xml:space="preserve">1, </w:t>
+        <w:rPr>
+          <w:vertAlign w:val="subscript"/>
+        </w:rPr>
+        <w:t>1</w:t>
+      </w:r>
+      <w:r>
+        <w:t xml:space="preserve">, </w:t>
       </w:r>
       <w:r>
         <w:rPr>
@@ -4563,7 +4658,13 @@
         <w:t>A</w:t>
       </w:r>
       <w:r>
-        <w:t xml:space="preserve">2, </w:t>
+        <w:rPr>
+          <w:vertAlign w:val="subscript"/>
+        </w:rPr>
+        <w:t>2</w:t>
+      </w:r>
+      <w:r>
+        <w:t xml:space="preserve">, </w:t>
       </w:r>
       <w:r>
         <w:rPr>
@@ -4572,7 +4673,13 @@
         <w:t>A</w:t>
       </w:r>
       <w:r>
-        <w:t xml:space="preserve">3 </w:t>
+        <w:rPr>
+          <w:vertAlign w:val="subscript"/>
+        </w:rPr>
+        <w:t>3</w:t>
+      </w:r>
+      <w:r>
+        <w:t xml:space="preserve"> </w:t>
       </w:r>
       <w:r>
         <w:t xml:space="preserve">αφορούν τη μεταβλητή </w:t>
@@ -4585,7 +4692,7 @@
           <v:shape id="_x0000_i1065" type="#_x0000_t75" style="width:12pt;height:13.2pt" o:ole="">
             <v:imagedata r:id="rId97" o:title=""/>
           </v:shape>
-          <o:OLEObject Type="Embed" ProgID="Equation.DSMT4" ShapeID="_x0000_i1065" DrawAspect="Content" ObjectID="_1627754181" r:id="rId98"/>
+          <o:OLEObject Type="Embed" ProgID="Equation.DSMT4" ShapeID="_x0000_i1065" DrawAspect="Content" ObjectID="_1627985252" r:id="rId98"/>
         </w:object>
       </w:r>
       <w:r>
@@ -4599,7 +4706,7 @@
           <v:shape id="_x0000_i1066" type="#_x0000_t75" style="width:63pt;height:16.2pt" o:ole="">
             <v:imagedata r:id="rId99" o:title=""/>
           </v:shape>
-          <o:OLEObject Type="Embed" ProgID="Equation.DSMT4" ShapeID="_x0000_i1066" DrawAspect="Content" ObjectID="_1627754182" r:id="rId100"/>
+          <o:OLEObject Type="Embed" ProgID="Equation.DSMT4" ShapeID="_x0000_i1066" DrawAspect="Content" ObjectID="_1627985253" r:id="rId100"/>
         </w:object>
       </w:r>
       <w:r>
@@ -4618,7 +4725,13 @@
         <w:t>B</w:t>
       </w:r>
       <w:r>
-        <w:t xml:space="preserve">1 </w:t>
+        <w:rPr>
+          <w:vertAlign w:val="subscript"/>
+        </w:rPr>
+        <w:t>1</w:t>
+      </w:r>
+      <w:r>
+        <w:t xml:space="preserve"> </w:t>
       </w:r>
       <w:r>
         <w:t xml:space="preserve">αφορά τη μεταβλητή </w:t>
@@ -4631,7 +4744,7 @@
           <v:shape id="_x0000_i1067" type="#_x0000_t75" style="width:12pt;height:15pt" o:ole="">
             <v:imagedata r:id="rId101" o:title=""/>
           </v:shape>
-          <o:OLEObject Type="Embed" ProgID="Equation.DSMT4" ShapeID="_x0000_i1067" DrawAspect="Content" ObjectID="_1627754183" r:id="rId102"/>
+          <o:OLEObject Type="Embed" ProgID="Equation.DSMT4" ShapeID="_x0000_i1067" DrawAspect="Content" ObjectID="_1627985254" r:id="rId102"/>
         </w:object>
       </w:r>
       <w:r>
@@ -4645,7 +4758,7 @@
           <v:shape id="_x0000_i1068" type="#_x0000_t75" style="width:18pt;height:13.2pt" o:ole="">
             <v:imagedata r:id="rId103" o:title=""/>
           </v:shape>
-          <o:OLEObject Type="Embed" ProgID="Equation.DSMT4" ShapeID="_x0000_i1068" DrawAspect="Content" ObjectID="_1627754184" r:id="rId104"/>
+          <o:OLEObject Type="Embed" ProgID="Equation.DSMT4" ShapeID="_x0000_i1068" DrawAspect="Content" ObjectID="_1627985255" r:id="rId104"/>
         </w:object>
       </w:r>
       <w:r>
@@ -4681,11 +4794,11 @@
         <w:rPr>
           <w:position w:val="-92"/>
         </w:rPr>
-        <w:object w:dxaOrig="6920" w:dyaOrig="2040" w14:anchorId="2E05B374">
-          <v:shape id="_x0000_i1069" type="#_x0000_t75" style="width:346.2pt;height:102pt" o:ole="">
+        <w:object w:dxaOrig="6900" w:dyaOrig="2040" w14:anchorId="2E05B374">
+          <v:shape id="_x0000_i1104" type="#_x0000_t75" style="width:345.6pt;height:102pt" o:ole="">
             <v:imagedata r:id="rId105" o:title=""/>
           </v:shape>
-          <o:OLEObject Type="Embed" ProgID="Equation.DSMT4" ShapeID="_x0000_i1069" DrawAspect="Content" ObjectID="_1627754185" r:id="rId106"/>
+          <o:OLEObject Type="Embed" ProgID="Equation.DSMT4" ShapeID="_x0000_i1104" DrawAspect="Content" ObjectID="_1627985256" r:id="rId106"/>
         </w:object>
       </w:r>
     </w:p>
@@ -4737,7 +4850,7 @@
           <v:shape id="_x0000_i1070" type="#_x0000_t75" style="width:187.2pt;height:31.2pt" o:ole="">
             <v:imagedata r:id="rId107" o:title=""/>
           </v:shape>
-          <o:OLEObject Type="Embed" ProgID="Equation.DSMT4" ShapeID="_x0000_i1070" DrawAspect="Content" ObjectID="_1627754186" r:id="rId108"/>
+          <o:OLEObject Type="Embed" ProgID="Equation.DSMT4" ShapeID="_x0000_i1070" DrawAspect="Content" ObjectID="_1627985257" r:id="rId108"/>
         </w:object>
       </w:r>
     </w:p>
@@ -4783,16 +4896,17 @@
           <w:position w:val="-92"/>
         </w:rPr>
         <w:object w:dxaOrig="4819" w:dyaOrig="2040" w14:anchorId="28A91679">
-          <v:shape id="_x0000_i1071" type="#_x0000_t75" style="width:241.2pt;height:102pt" o:ole="">
+          <v:shape id="_x0000_i1111" type="#_x0000_t75" style="width:279.6pt;height:118.2pt" o:ole="">
             <v:imagedata r:id="rId109" o:title=""/>
           </v:shape>
-          <o:OLEObject Type="Embed" ProgID="Equation.DSMT4" ShapeID="_x0000_i1071" DrawAspect="Content" ObjectID="_1627754187" r:id="rId110"/>
+          <o:OLEObject Type="Embed" ProgID="Equation.DSMT4" ShapeID="_x0000_i1111" DrawAspect="Content" ObjectID="_1627985258" r:id="rId110"/>
         </w:object>
       </w:r>
     </w:p>
     <w:p>
       <w:pPr>
         <w:ind w:left="-851"/>
+        <w:jc w:val="both"/>
       </w:pPr>
       <w:r>
         <w:lastRenderedPageBreak/>
@@ -4805,7 +4919,13 @@
         <w:t>C</w:t>
       </w:r>
       <w:r>
-        <w:t xml:space="preserve">1, </w:t>
+        <w:rPr>
+          <w:vertAlign w:val="subscript"/>
+        </w:rPr>
+        <w:t>1</w:t>
+      </w:r>
+      <w:r>
+        <w:t xml:space="preserve">, </w:t>
       </w:r>
       <w:r>
         <w:rPr>
@@ -4814,7 +4934,13 @@
         <w:t>C</w:t>
       </w:r>
       <w:r>
-        <w:t xml:space="preserve">2, </w:t>
+        <w:rPr>
+          <w:vertAlign w:val="subscript"/>
+        </w:rPr>
+        <w:t>2</w:t>
+      </w:r>
+      <w:r>
+        <w:t xml:space="preserve">, </w:t>
       </w:r>
       <w:r>
         <w:rPr>
@@ -4823,7 +4949,13 @@
         <w:t>C</w:t>
       </w:r>
       <w:r>
-        <w:t xml:space="preserve">3 </w:t>
+        <w:rPr>
+          <w:vertAlign w:val="subscript"/>
+        </w:rPr>
+        <w:t>3</w:t>
+      </w:r>
+      <w:r>
+        <w:t xml:space="preserve"> </w:t>
       </w:r>
       <w:r>
         <w:t xml:space="preserve">αφορούν τη μεταβλητή </w:t>
@@ -4836,7 +4968,7 @@
           <v:shape id="_x0000_i1072" type="#_x0000_t75" style="width:13.2pt;height:16.2pt" o:ole="">
             <v:imagedata r:id="rId111" o:title=""/>
           </v:shape>
-          <o:OLEObject Type="Embed" ProgID="Equation.DSMT4" ShapeID="_x0000_i1072" DrawAspect="Content" ObjectID="_1627754188" r:id="rId112"/>
+          <o:OLEObject Type="Embed" ProgID="Equation.DSMT4" ShapeID="_x0000_i1072" DrawAspect="Content" ObjectID="_1627985259" r:id="rId112"/>
         </w:object>
       </w:r>
       <w:r>
@@ -4850,7 +4982,7 @@
           <v:shape id="_x0000_i1073" type="#_x0000_t75" style="width:63pt;height:16.2pt" o:ole="">
             <v:imagedata r:id="rId99" o:title=""/>
           </v:shape>
-          <o:OLEObject Type="Embed" ProgID="Equation.DSMT4" ShapeID="_x0000_i1073" DrawAspect="Content" ObjectID="_1627754189" r:id="rId113"/>
+          <o:OLEObject Type="Embed" ProgID="Equation.DSMT4" ShapeID="_x0000_i1073" DrawAspect="Content" ObjectID="_1627985260" r:id="rId113"/>
         </w:object>
       </w:r>
       <w:r>
@@ -4912,11 +5044,11 @@
         <w:rPr>
           <w:position w:val="-64"/>
         </w:rPr>
-        <w:object w:dxaOrig="4560" w:dyaOrig="1400" w14:anchorId="28524256">
-          <v:shape id="_x0000_i1074" type="#_x0000_t75" style="width:228pt;height:70.2pt" o:ole="">
+        <w:object w:dxaOrig="6120" w:dyaOrig="1400" w14:anchorId="28524256">
+          <v:shape id="_x0000_i1095" type="#_x0000_t75" style="width:329.4pt;height:75.6pt" o:ole="">
             <v:imagedata r:id="rId114" o:title=""/>
           </v:shape>
-          <o:OLEObject Type="Embed" ProgID="Equation.DSMT4" ShapeID="_x0000_i1074" DrawAspect="Content" ObjectID="_1627754190" r:id="rId115"/>
+          <o:OLEObject Type="Embed" ProgID="Equation.DSMT4" ShapeID="_x0000_i1095" DrawAspect="Content" ObjectID="_1627985261" r:id="rId115"/>
         </w:object>
       </w:r>
     </w:p>
@@ -4933,7 +5065,13 @@
         <w:t>Έτσι, λ</w:t>
       </w:r>
       <w:r>
-        <w:t>αμβάνουμε τα κοινά σημεία των συναρτήσεων συμμετοχής, επομένως έχουμε το παρακάτω σχήμα:</w:t>
+        <w:t>αμβάνουμε τα κοινά σημεία των συναρτήσεων συμμετοχής</w:t>
+      </w:r>
+      <w:r>
+        <w:t xml:space="preserve"> κι</w:t>
+      </w:r>
+      <w:r>
+        <w:t xml:space="preserve"> επομένως έχουμε το παρακάτω σχήμα:</w:t>
       </w:r>
     </w:p>
     <w:p>
@@ -5113,8 +5251,13 @@
         <w:t>Τέλος, σύμφωνα με τη μέθοδο</w:t>
       </w:r>
       <w:r>
-        <w:t xml:space="preserve"> από-ασαφοποίησης</w:t>
-      </w:r>
+        <w:t xml:space="preserve"> από-</w:t>
+      </w:r>
+      <w:proofErr w:type="spellStart"/>
+      <w:r>
+        <w:t>ασαφοποίησης</w:t>
+      </w:r>
+      <w:proofErr w:type="spellEnd"/>
       <w:r>
         <w:t xml:space="preserve"> </w:t>
       </w:r>
@@ -5159,9 +5302,9 @@
         </w:rPr>
         <w:lastRenderedPageBreak/>
         <w:drawing>
-          <wp:inline distT="0" distB="0" distL="0" distR="0" wp14:anchorId="61FEC5C9" wp14:editId="0576C56C">
-            <wp:extent cx="6370320" cy="4887023"/>
-            <wp:effectExtent l="0" t="0" r="0" b="8890"/>
+          <wp:inline distT="0" distB="0" distL="0" distR="0" wp14:anchorId="61FEC5C9" wp14:editId="430830B8">
+            <wp:extent cx="6530340" cy="5009783"/>
+            <wp:effectExtent l="0" t="0" r="3810" b="635"/>
             <wp:docPr id="14" name="Εικόνα 14"/>
             <wp:cNvGraphicFramePr>
               <a:graphicFrameLocks xmlns:a="http://schemas.openxmlformats.org/drawingml/2006/main" noChangeAspect="1"/>
@@ -5188,7 +5331,7 @@
                   <pic:spPr>
                     <a:xfrm>
                       <a:off x="0" y="0"/>
-                      <a:ext cx="6386068" cy="4899104"/>
+                      <a:ext cx="6552454" cy="5026748"/>
                     </a:xfrm>
                     <a:prstGeom prst="rect">
                       <a:avLst/>
@@ -5262,24 +5405,39 @@
     <w:p>
       <w:pPr>
         <w:ind w:left="-851"/>
-      </w:pPr>
-      <w:r>
+        <w:jc w:val="center"/>
+      </w:pPr>
+      <w:r>
+        <w:rPr>
+          <w:position w:val="-188"/>
+        </w:rPr>
+        <w:object w:dxaOrig="3940" w:dyaOrig="3879" w14:anchorId="08394D5F">
+          <v:shape id="_x0000_i1116" type="#_x0000_t75" style="width:259.2pt;height:253.8pt" o:ole="">
+            <v:imagedata r:id="rId118" o:title=""/>
+          </v:shape>
+          <o:OLEObject Type="Embed" ProgID="Equation.DSMT4" ShapeID="_x0000_i1116" DrawAspect="Content" ObjectID="_1627985262" r:id="rId119"/>
+        </w:object>
+      </w:r>
+    </w:p>
+    <w:p>
+      <w:pPr>
+        <w:ind w:left="-851"/>
+      </w:pPr>
+      <w:r>
+        <w:lastRenderedPageBreak/>
         <w:t xml:space="preserve">Επιλύοντας τα παρακάτω ολοκληρώματα πάνω στη </w:t>
       </w:r>
+      <w:proofErr w:type="spellStart"/>
       <w:r>
         <w:t>γραμμοσκιασμένη</w:t>
       </w:r>
+      <w:proofErr w:type="spellEnd"/>
       <w:r>
         <w:t xml:space="preserve"> περιοχή του Σχήματος 15 και πραγματοποιώντας τις κατάλληλες πράξεις καταλήγουμε στην τελική, σαφή έξοδο του ασαφούς ελεγκτή μας</w:t>
       </w:r>
       <w:r>
         <w:t>:</w:t>
       </w:r>
-    </w:p>
-    <w:p>
-      <w:pPr>
-        <w:ind w:left="-851"/>
-      </w:pPr>
     </w:p>
     <w:p>
       <w:pPr>
@@ -5290,32 +5448,40 @@
         <w:rPr>
           <w:position w:val="-38"/>
         </w:rPr>
-        <w:object w:dxaOrig="3879" w:dyaOrig="880" w14:anchorId="78553D77">
-          <v:shape id="_x0000_i1084" type="#_x0000_t75" style="width:245.4pt;height:55.2pt" o:ole="">
-            <v:imagedata r:id="rId118" o:title=""/>
-          </v:shape>
-          <o:OLEObject Type="Embed" ProgID="Equation.DSMT4" ShapeID="_x0000_i1084" DrawAspect="Content" ObjectID="_1627754191" r:id="rId119"/>
-        </w:object>
-      </w:r>
-    </w:p>
-    <w:p>
-      <w:pPr>
-        <w:ind w:left="-851"/>
-      </w:pPr>
-      <w:r>
-        <w:t xml:space="preserve">Όπου </w:t>
-      </w:r>
-      <w:r>
-        <w:rPr>
-          <w:position w:val="-14"/>
-        </w:rPr>
-        <w:object w:dxaOrig="680" w:dyaOrig="400" w14:anchorId="3FF1CDAA">
-          <v:shape id="_x0000_i1076" type="#_x0000_t75" style="width:34.2pt;height:19.8pt" o:ole="">
+        <w:object w:dxaOrig="3920" w:dyaOrig="880" w14:anchorId="78553D77">
+          <v:shape id="_x0000_i1120" type="#_x0000_t75" style="width:247.8pt;height:55.2pt" o:ole="">
             <v:imagedata r:id="rId120" o:title=""/>
           </v:shape>
-          <o:OLEObject Type="Embed" ProgID="Equation.DSMT4" ShapeID="_x0000_i1076" DrawAspect="Content" ObjectID="_1627754192" r:id="rId121"/>
+          <o:OLEObject Type="Embed" ProgID="Equation.DSMT4" ShapeID="_x0000_i1120" DrawAspect="Content" ObjectID="_1627985263" r:id="rId121"/>
         </w:object>
       </w:r>
+    </w:p>
+    <w:p>
+      <w:pPr>
+        <w:ind w:left="-851"/>
+        <w:jc w:val="center"/>
+      </w:pPr>
+      <w:bookmarkStart w:id="6" w:name="_GoBack"/>
+      <w:bookmarkEnd w:id="6"/>
+    </w:p>
+    <w:p>
+      <w:pPr>
+        <w:ind w:left="-851"/>
+      </w:pPr>
+      <w:r>
+        <w:t xml:space="preserve">Όπου </w:t>
+      </w:r>
+      <w:r>
+        <w:rPr>
+          <w:position w:val="-14"/>
+        </w:rPr>
+        <w:object w:dxaOrig="720" w:dyaOrig="400" w14:anchorId="3FF1CDAA">
+          <v:shape id="_x0000_i1102" type="#_x0000_t75" style="width:36pt;height:19.8pt" o:ole="">
+            <v:imagedata r:id="rId122" o:title=""/>
+          </v:shape>
+          <o:OLEObject Type="Embed" ProgID="Equation.DSMT4" ShapeID="_x0000_i1102" DrawAspect="Content" ObjectID="_1627985264" r:id="rId123"/>
+        </w:object>
+      </w:r>
       <w:r>
         <w:t xml:space="preserve"> η συνολική συνάρτηση συμμετοχής που φαίνεται στο Σχήμα 15.</w:t>
       </w:r>
@@ -5333,10 +5499,18 @@
         <w:t xml:space="preserve">Επομένως το τελικό αποτέλεσμα που παίρνουμε στην έξοδο με βάση τη μέθοδο </w:t>
       </w:r>
       <w:r>
-        <w:t>από-α</w:t>
-      </w:r>
-      <w:r>
-        <w:t xml:space="preserve">σαφοποίησης </w:t>
+        <w:t>από-</w:t>
+      </w:r>
+      <w:proofErr w:type="spellStart"/>
+      <w:r>
+        <w:t>α</w:t>
+      </w:r>
+      <w:r>
+        <w:t>σαφοποίησης</w:t>
+      </w:r>
+      <w:proofErr w:type="spellEnd"/>
+      <w:r>
+        <w:t xml:space="preserve"> </w:t>
       </w:r>
       <w:r>
         <w:rPr>
@@ -5383,9 +5557,9 @@
         </w:rPr>
         <w:object w:dxaOrig="1160" w:dyaOrig="320" w14:anchorId="0984753A">
           <v:shape id="_x0000_i1077" type="#_x0000_t75" style="width:59.4pt;height:16.2pt" o:ole="">
-            <v:imagedata r:id="rId122" o:title=""/>
+            <v:imagedata r:id="rId124" o:title=""/>
           </v:shape>
-          <o:OLEObject Type="Embed" ProgID="Equation.DSMT4" ShapeID="_x0000_i1077" DrawAspect="Content" ObjectID="_1627754193" r:id="rId123"/>
+          <o:OLEObject Type="Embed" ProgID="Equation.DSMT4" ShapeID="_x0000_i1077" DrawAspect="Content" ObjectID="_1627985265" r:id="rId125"/>
         </w:object>
       </w:r>
       <w:r>
@@ -5438,7 +5612,15 @@
         <w:t xml:space="preserve"> </w:t>
       </w:r>
       <w:r>
-        <w:t xml:space="preserve">«κλιμακοποίηση» της τελικής συνάρτησης συμμετοχής, καθώς πολλαπλασιάζεται με το βαθμό </w:t>
+        <w:t>«</w:t>
+      </w:r>
+      <w:proofErr w:type="spellStart"/>
+      <w:r>
+        <w:t>κλιμακοποίηση</w:t>
+      </w:r>
+      <w:proofErr w:type="spellEnd"/>
+      <w:r>
+        <w:t xml:space="preserve">» της τελικής συνάρτησης συμμετοχής, καθώς πολλαπλασιάζεται με το βαθμό </w:t>
       </w:r>
       <w:r>
         <w:t>εκπλήρωσης</w:t>
@@ -5461,26 +5643,22 @@
         </w:rPr>
         <w:object w:dxaOrig="279" w:dyaOrig="360" w14:anchorId="4E7C926C">
           <v:shape id="_x0000_i1078" type="#_x0000_t75" style="width:13.8pt;height:18pt" o:ole="">
-            <v:imagedata r:id="rId124" o:title=""/>
+            <v:imagedata r:id="rId126" o:title=""/>
           </v:shape>
-          <o:OLEObject Type="Embed" ProgID="Equation.DSMT4" ShapeID="_x0000_i1078" DrawAspect="Content" ObjectID="_1627754194" r:id="rId125"/>
+          <o:OLEObject Type="Embed" ProgID="Equation.DSMT4" ShapeID="_x0000_i1078" DrawAspect="Content" ObjectID="_1627985266" r:id="rId127"/>
         </w:object>
       </w:r>
       <w:r>
         <w:t>.</w:t>
       </w:r>
     </w:p>
-    <w:p/>
-    <w:p/>
-    <w:p/>
-    <w:p/>
     <w:p/>
     <w:p>
       <w:pPr>
         <w:pStyle w:val="3"/>
         <w:ind w:left="-709"/>
       </w:pPr>
-      <w:bookmarkStart w:id="6" w:name="_Toc14550410"/>
+      <w:bookmarkStart w:id="7" w:name="_Toc14550410"/>
       <w:r>
         <w:t xml:space="preserve">Ερμηνεία του Νόμου Ελέγχου του </w:t>
       </w:r>
@@ -5508,7 +5686,7 @@
         </w:rPr>
         <w:t>Controller</w:t>
       </w:r>
-      <w:bookmarkEnd w:id="6"/>
+      <w:bookmarkEnd w:id="7"/>
     </w:p>
     <w:p>
       <w:pPr>
@@ -5542,8 +5720,6 @@
       <w:r>
         <w:t>6</w:t>
       </w:r>
-      <w:bookmarkStart w:id="7" w:name="_GoBack"/>
-      <w:bookmarkEnd w:id="7"/>
       <w:r>
         <w:t>.</w:t>
       </w:r>
@@ -5580,7 +5756,7 @@
                     <pic:cNvPicPr/>
                   </pic:nvPicPr>
                   <pic:blipFill>
-                    <a:blip r:embed="rId126">
+                    <a:blip r:embed="rId128">
                       <a:extLst>
                         <a:ext uri="{28A0092B-C50C-407E-A947-70E740481C1C}">
                           <a14:useLocalDpi xmlns:a14="http://schemas.microsoft.com/office/drawing/2010/main" val="0"/>
@@ -5705,6 +5881,7 @@
         </w:numPr>
       </w:pPr>
       <w:r>
+        <w:lastRenderedPageBreak/>
         <w:t>Όταν οι είσοδοι E και ΔE είναι αρνητικές, τότε και η έξοδος ΔU είναι μηδενική, τότε δεν απαιτείται καμία διόρθωση, επομένως και η έξοδος είναι μηδενική.</w:t>
       </w:r>
     </w:p>
@@ -5757,26 +5934,7 @@
         <w:t xml:space="preserve"> ασαφών συνόλων για την περιγραφή της εξόδου, παρατηρούμε ότι στα άκρα η καμπύλη γίνεται σχεδόν επίπεδη στην τιμή μηδέν. Αν είχαμε λιγότερα ασαφή σύνολα, δηλαδή λιγότερους κανόνες, θα είχαμε μια πιο απότομη καμπύλη και συνεπώς πιο απότομη μετάβαση προς το μηδέν.</w:t>
       </w:r>
     </w:p>
-    <w:p>
-      <w:pPr>
-        <w:ind w:left="-851"/>
-      </w:pPr>
-    </w:p>
-    <w:p>
-      <w:pPr>
-        <w:ind w:left="-851"/>
-      </w:pPr>
-    </w:p>
-    <w:p>
-      <w:pPr>
-        <w:ind w:left="-851"/>
-      </w:pPr>
-    </w:p>
-    <w:p>
-      <w:pPr>
-        <w:ind w:left="-851"/>
-      </w:pPr>
-    </w:p>
+    <w:p/>
     <w:p>
       <w:pPr>
         <w:pStyle w:val="2"/>
@@ -5847,7 +6005,7 @@
                     <pic:cNvPicPr/>
                   </pic:nvPicPr>
                   <pic:blipFill>
-                    <a:blip r:embed="rId127" cstate="print">
+                    <a:blip r:embed="rId129" cstate="print">
                       <a:extLst>
                         <a:ext uri="{28A0092B-C50C-407E-A947-70E740481C1C}">
                           <a14:useLocalDpi xmlns:a14="http://schemas.microsoft.com/office/drawing/2010/main" val="0"/>
@@ -5938,16 +6096,7 @@
         <w:t xml:space="preserve"> – Σενάριο 2</w:t>
       </w:r>
     </w:p>
-    <w:p>
-      <w:pPr>
-        <w:ind w:left="-851"/>
-      </w:pPr>
-    </w:p>
-    <w:p>
-      <w:pPr>
-        <w:ind w:left="-851"/>
-      </w:pPr>
-    </w:p>
+    <w:p/>
     <w:p>
       <w:pPr>
         <w:ind w:left="-851"/>
@@ -5999,7 +6148,7 @@
                     <pic:cNvPicPr/>
                   </pic:nvPicPr>
                   <pic:blipFill>
-                    <a:blip r:embed="rId128" cstate="print">
+                    <a:blip r:embed="rId130" cstate="print">
                       <a:extLst>
                         <a:ext uri="{28A0092B-C50C-407E-A947-70E740481C1C}">
                           <a14:useLocalDpi xmlns:a14="http://schemas.microsoft.com/office/drawing/2010/main" val="0"/>
@@ -6125,38 +6274,28 @@
         <w:t xml:space="preserve"> </w:t>
       </w:r>
     </w:p>
+    <w:p/>
+    <w:p>
+      <w:pPr>
+        <w:ind w:left="-993"/>
+      </w:pPr>
+      <w:r>
+        <w:t>Τέλος, οι αποκρίσεις για τις δύο διαφορετικές εισόδους φαίνονται στα παρακάτω σχήματα αντίστοιχα.</w:t>
+      </w:r>
+    </w:p>
+    <w:p>
+      <w:pPr>
+        <w:ind w:left="-993"/>
+      </w:pPr>
+    </w:p>
     <w:p>
       <w:pPr>
         <w:ind w:left="-1276"/>
       </w:pPr>
-    </w:p>
-    <w:p>
-      <w:pPr>
-        <w:ind w:left="-1276"/>
-      </w:pPr>
-    </w:p>
-    <w:p>
-      <w:pPr>
-        <w:ind w:left="-993"/>
-      </w:pPr>
-      <w:r>
-        <w:t>Τέλος, οι αποκρίσεις για τις δύο διαφορετικές εισόδους φαίνονται στα παρακάτω σχήματα αντίστοιχα.</w:t>
-      </w:r>
-    </w:p>
-    <w:p>
-      <w:pPr>
-        <w:ind w:left="-993"/>
-      </w:pPr>
-    </w:p>
-    <w:p>
-      <w:pPr>
-        <w:ind w:left="-1276"/>
-      </w:pPr>
       <w:r>
         <w:rPr>
           <w:noProof/>
         </w:rPr>
-        <w:lastRenderedPageBreak/>
         <w:drawing>
           <wp:inline distT="0" distB="0" distL="0" distR="0" wp14:anchorId="13887FBF" wp14:editId="1C3AF40F">
             <wp:extent cx="6861231" cy="3345180"/>
@@ -6173,7 +6312,7 @@
                     <pic:cNvPicPr/>
                   </pic:nvPicPr>
                   <pic:blipFill>
-                    <a:blip r:embed="rId129" cstate="print">
+                    <a:blip r:embed="rId131" cstate="print">
                       <a:extLst>
                         <a:ext uri="{28A0092B-C50C-407E-A947-70E740481C1C}">
                           <a14:useLocalDpi xmlns:a14="http://schemas.microsoft.com/office/drawing/2010/main" val="0"/>
@@ -6269,7 +6408,7 @@
     </w:p>
     <w:p>
       <w:pPr>
-        <w:ind w:left="-1134"/>
+        <w:ind w:left="-1276"/>
         <w:jc w:val="center"/>
         <w:rPr>
           <w:i/>
@@ -6281,9 +6420,9 @@
           <w:noProof/>
         </w:rPr>
         <w:drawing>
-          <wp:inline distT="0" distB="0" distL="0" distR="0" wp14:anchorId="148EF548" wp14:editId="455140A0">
+          <wp:inline distT="0" distB="0" distL="0" distR="0" wp14:anchorId="148EF548" wp14:editId="75935826">
             <wp:extent cx="6896100" cy="3362180"/>
-            <wp:effectExtent l="0" t="0" r="0" b="0"/>
+            <wp:effectExtent l="0" t="0" r="3175" b="0"/>
             <wp:docPr id="20" name="Εικόνα 20"/>
             <wp:cNvGraphicFramePr>
               <a:graphicFrameLocks xmlns:a="http://schemas.openxmlformats.org/drawingml/2006/main" noChangeAspect="1"/>
@@ -6296,7 +6435,7 @@
                     <pic:cNvPicPr/>
                   </pic:nvPicPr>
                   <pic:blipFill>
-                    <a:blip r:embed="rId130" cstate="print">
+                    <a:blip r:embed="rId132" cstate="print">
                       <a:extLst>
                         <a:ext uri="{28A0092B-C50C-407E-A947-70E740481C1C}">
                           <a14:useLocalDpi xmlns:a14="http://schemas.microsoft.com/office/drawing/2010/main" val="0"/>
@@ -6310,7 +6449,7 @@
                   <pic:spPr>
                     <a:xfrm>
                       <a:off x="0" y="0"/>
-                      <a:ext cx="6921820" cy="3374720"/>
+                      <a:ext cx="6896100" cy="3362180"/>
                     </a:xfrm>
                     <a:prstGeom prst="rect">
                       <a:avLst/>
@@ -6453,6 +6592,8 @@
           <w:lang w:val="en-US"/>
         </w:rPr>
       </w:pPr>
+      <w:proofErr w:type="spellStart"/>
+      <w:proofErr w:type="gramStart"/>
       <w:r>
         <w:rPr>
           <w:lang w:val="en-US"/>
@@ -6463,7 +6604,21 @@
         <w:rPr>
           <w:lang w:val="en-US"/>
         </w:rPr>
-        <w:t>.m : MATLAB  Script –</w:t>
+        <w:t>.m</w:t>
+      </w:r>
+      <w:proofErr w:type="spellEnd"/>
+      <w:r>
+        <w:rPr>
+          <w:lang w:val="en-US"/>
+        </w:rPr>
+        <w:t xml:space="preserve"> :</w:t>
+      </w:r>
+      <w:proofErr w:type="gramEnd"/>
+      <w:r>
+        <w:rPr>
+          <w:lang w:val="en-US"/>
+        </w:rPr>
+        <w:t xml:space="preserve"> MATLAB  Script –</w:t>
       </w:r>
       <w:r>
         <w:rPr>
@@ -6514,6 +6669,8 @@
           <w:lang w:val="en-US"/>
         </w:rPr>
       </w:pPr>
+      <w:proofErr w:type="spellStart"/>
+      <w:proofErr w:type="gramStart"/>
       <w:r>
         <w:rPr>
           <w:lang w:val="en-US"/>
@@ -6524,7 +6681,21 @@
         <w:rPr>
           <w:lang w:val="en-US"/>
         </w:rPr>
-        <w:t>mdl : SIMULINK File –</w:t>
+        <w:t>mdl</w:t>
+      </w:r>
+      <w:proofErr w:type="spellEnd"/>
+      <w:r>
+        <w:rPr>
+          <w:lang w:val="en-US"/>
+        </w:rPr>
+        <w:t xml:space="preserve"> :</w:t>
+      </w:r>
+      <w:proofErr w:type="gramEnd"/>
+      <w:r>
+        <w:rPr>
+          <w:lang w:val="en-US"/>
+        </w:rPr>
+        <w:t xml:space="preserve"> SIMULINK File –</w:t>
       </w:r>
       <w:r>
         <w:rPr>
@@ -6606,6 +6777,7 @@
           <w:lang w:val="en-US"/>
         </w:rPr>
       </w:pPr>
+      <w:proofErr w:type="gramStart"/>
       <w:r>
         <w:rPr>
           <w:lang w:val="en-US"/>
@@ -6622,7 +6794,14 @@
         <w:rPr>
           <w:lang w:val="en-US"/>
         </w:rPr>
-        <w:t xml:space="preserve"> : </w:t>
+        <w:t xml:space="preserve"> :</w:t>
+      </w:r>
+      <w:proofErr w:type="gramEnd"/>
+      <w:r>
+        <w:rPr>
+          <w:lang w:val="en-US"/>
+        </w:rPr>
+        <w:t xml:space="preserve"> </w:t>
       </w:r>
       <w:r>
         <w:rPr>
@@ -6703,6 +6882,8 @@
           <w:lang w:val="en-US"/>
         </w:rPr>
       </w:pPr>
+      <w:proofErr w:type="spellStart"/>
+      <w:proofErr w:type="gramStart"/>
       <w:r>
         <w:rPr>
           <w:lang w:val="en-US"/>
@@ -6715,11 +6896,19 @@
         </w:rPr>
         <w:t>.fis</w:t>
       </w:r>
-      <w:r>
-        <w:rPr>
-          <w:lang w:val="en-US"/>
-        </w:rPr>
-        <w:t xml:space="preserve"> : </w:t>
+      <w:proofErr w:type="spellEnd"/>
+      <w:r>
+        <w:rPr>
+          <w:lang w:val="en-US"/>
+        </w:rPr>
+        <w:t xml:space="preserve"> :</w:t>
+      </w:r>
+      <w:proofErr w:type="gramEnd"/>
+      <w:r>
+        <w:rPr>
+          <w:lang w:val="en-US"/>
+        </w:rPr>
+        <w:t xml:space="preserve"> </w:t>
       </w:r>
       <w:r>
         <w:rPr>
@@ -6756,8 +6945,8 @@
       </w:r>
     </w:p>
     <w:sectPr>
-      <w:headerReference w:type="default" r:id="rId131"/>
-      <w:footerReference w:type="default" r:id="rId132"/>
+      <w:headerReference w:type="default" r:id="rId133"/>
+      <w:footerReference w:type="default" r:id="rId134"/>
       <w:pgSz w:w="11906" w:h="16838"/>
       <w:pgMar w:top="1440" w:right="991" w:bottom="1440" w:left="1800" w:header="708" w:footer="400" w:gutter="0"/>
       <w:cols w:space="708"/>
@@ -8784,7 +8973,7 @@
 </file>
 
 <file path=customXml/itemProps1.xml><?xml version="1.0" encoding="utf-8"?>
-<ds:datastoreItem xmlns:ds="http://schemas.openxmlformats.org/officeDocument/2006/customXml" ds:itemID="{25321708-FD95-4461-8B84-DEA696A2A6EA}">
+<ds:datastoreItem xmlns:ds="http://schemas.openxmlformats.org/officeDocument/2006/customXml" ds:itemID="{47ECF41E-7B64-4FD7-BD9B-E1BFDFCAA022}">
   <ds:schemaRefs>
     <ds:schemaRef ds:uri="http://schemas.openxmlformats.org/officeDocument/2006/bibliography"/>
   </ds:schemaRefs>

</xml_diff>

<commit_message>
Collected all the necessary data
</commit_message>
<xml_diff>
--- a/asafi-ergasia1/report.docx
+++ b/asafi-ergasia1/report.docx
@@ -1572,7 +1572,7 @@
           <v:shape id="_x0000_i1025" type="#_x0000_t75" style="width:154.2pt;height:40.2pt" o:ole="">
             <v:imagedata r:id="rId9" o:title=""/>
           </v:shape>
-          <o:OLEObject Type="Embed" ProgID="Equation.DSMT4" ShapeID="_x0000_i1025" DrawAspect="Content" ObjectID="_1627985498" r:id="rId10"/>
+          <o:OLEObject Type="Embed" ProgID="Equation.DSMT4" ShapeID="_x0000_i1025" DrawAspect="Content" ObjectID="_1628004686" r:id="rId10"/>
         </w:object>
       </w:r>
       <w:r>
@@ -1595,7 +1595,7 @@
           <v:shape id="_x0000_i1026" type="#_x0000_t75" style="width:48.6pt;height:44.4pt" o:ole="">
             <v:imagedata r:id="rId11" o:title=""/>
           </v:shape>
-          <o:OLEObject Type="Embed" ProgID="Equation.DSMT4" ShapeID="_x0000_i1026" DrawAspect="Content" ObjectID="_1627985499" r:id="rId12"/>
+          <o:OLEObject Type="Embed" ProgID="Equation.DSMT4" ShapeID="_x0000_i1026" DrawAspect="Content" ObjectID="_1628004687" r:id="rId12"/>
         </w:object>
       </w:r>
     </w:p>
@@ -1717,7 +1717,7 @@
           <v:shape id="_x0000_i1027" type="#_x0000_t75" style="width:48pt;height:15.6pt" o:ole="">
             <v:imagedata r:id="rId13" o:title=""/>
           </v:shape>
-          <o:OLEObject Type="Embed" ProgID="Equation.DSMT4" ShapeID="_x0000_i1027" DrawAspect="Content" ObjectID="_1627985500" r:id="rId14"/>
+          <o:OLEObject Type="Embed" ProgID="Equation.DSMT4" ShapeID="_x0000_i1027" DrawAspect="Content" ObjectID="_1628004688" r:id="rId14"/>
         </w:object>
       </w:r>
       <w:r>
@@ -1737,7 +1737,7 @@
           <v:shape id="_x0000_i1028" type="#_x0000_t75" style="width:41.4pt;height:16.2pt" o:ole="">
             <v:imagedata r:id="rId15" o:title=""/>
           </v:shape>
-          <o:OLEObject Type="Embed" ProgID="Equation.DSMT4" ShapeID="_x0000_i1028" DrawAspect="Content" ObjectID="_1627985501" r:id="rId16"/>
+          <o:OLEObject Type="Embed" ProgID="Equation.DSMT4" ShapeID="_x0000_i1028" DrawAspect="Content" ObjectID="_1628004689" r:id="rId16"/>
         </w:object>
       </w:r>
       <w:r>
@@ -1751,7 +1751,7 @@
           <v:shape id="_x0000_i1029" type="#_x0000_t75" style="width:27.6pt;height:16.2pt" o:ole="">
             <v:imagedata r:id="rId17" o:title=""/>
           </v:shape>
-          <o:OLEObject Type="Embed" ProgID="Equation.DSMT4" ShapeID="_x0000_i1029" DrawAspect="Content" ObjectID="_1627985502" r:id="rId18"/>
+          <o:OLEObject Type="Embed" ProgID="Equation.DSMT4" ShapeID="_x0000_i1029" DrawAspect="Content" ObjectID="_1628004690" r:id="rId18"/>
         </w:object>
       </w:r>
       <w:r>
@@ -1768,7 +1768,7 @@
           <v:shape id="_x0000_i1030" type="#_x0000_t75" style="width:25.2pt;height:16.2pt" o:ole="">
             <v:imagedata r:id="rId19" o:title=""/>
           </v:shape>
-          <o:OLEObject Type="Embed" ProgID="Equation.DSMT4" ShapeID="_x0000_i1030" DrawAspect="Content" ObjectID="_1627985503" r:id="rId20"/>
+          <o:OLEObject Type="Embed" ProgID="Equation.DSMT4" ShapeID="_x0000_i1030" DrawAspect="Content" ObjectID="_1628004691" r:id="rId20"/>
         </w:object>
       </w:r>
       <w:r>
@@ -1819,7 +1819,7 @@
           <v:shape id="_x0000_i1031" type="#_x0000_t75" style="width:148.2pt;height:43.8pt" o:ole="">
             <v:imagedata r:id="rId21" o:title=""/>
           </v:shape>
-          <o:OLEObject Type="Embed" ProgID="Equation.DSMT4" ShapeID="_x0000_i1031" DrawAspect="Content" ObjectID="_1627985504" r:id="rId22"/>
+          <o:OLEObject Type="Embed" ProgID="Equation.DSMT4" ShapeID="_x0000_i1031" DrawAspect="Content" ObjectID="_1628004692" r:id="rId22"/>
         </w:object>
       </w:r>
       <w:r>
@@ -1834,7 +1834,7 @@
           <v:shape id="_x0000_i1032" type="#_x0000_t75" style="width:76.8pt;height:19.2pt" o:ole="">
             <v:imagedata r:id="rId23" o:title=""/>
           </v:shape>
-          <o:OLEObject Type="Embed" ProgID="Equation.DSMT4" ShapeID="_x0000_i1032" DrawAspect="Content" ObjectID="_1627985505" r:id="rId24"/>
+          <o:OLEObject Type="Embed" ProgID="Equation.DSMT4" ShapeID="_x0000_i1032" DrawAspect="Content" ObjectID="_1628004693" r:id="rId24"/>
         </w:object>
       </w:r>
     </w:p>
@@ -1954,7 +1954,7 @@
           <v:shape id="_x0000_i1033" type="#_x0000_t75" style="width:66.6pt;height:21pt" o:ole="">
             <v:imagedata r:id="rId26" o:title=""/>
           </v:shape>
-          <o:OLEObject Type="Embed" ProgID="Equation.DSMT4" ShapeID="_x0000_i1033" DrawAspect="Content" ObjectID="_1627985506" r:id="rId27"/>
+          <o:OLEObject Type="Embed" ProgID="Equation.DSMT4" ShapeID="_x0000_i1033" DrawAspect="Content" ObjectID="_1628004694" r:id="rId27"/>
         </w:object>
       </w:r>
       <w:r>
@@ -1968,7 +1968,7 @@
           <v:shape id="_x0000_i1034" type="#_x0000_t75" style="width:94.8pt;height:22.2pt" o:ole="">
             <v:imagedata r:id="rId28" o:title=""/>
           </v:shape>
-          <o:OLEObject Type="Embed" ProgID="Equation.DSMT4" ShapeID="_x0000_i1034" DrawAspect="Content" ObjectID="_1627985507" r:id="rId29"/>
+          <o:OLEObject Type="Embed" ProgID="Equation.DSMT4" ShapeID="_x0000_i1034" DrawAspect="Content" ObjectID="_1628004695" r:id="rId29"/>
         </w:object>
       </w:r>
       <w:r>
@@ -1982,7 +1982,7 @@
           <v:shape id="_x0000_i1035" type="#_x0000_t75" style="width:112.8pt;height:21.6pt" o:ole="">
             <v:imagedata r:id="rId30" o:title=""/>
           </v:shape>
-          <o:OLEObject Type="Embed" ProgID="Equation.DSMT4" ShapeID="_x0000_i1035" DrawAspect="Content" ObjectID="_1627985508" r:id="rId31"/>
+          <o:OLEObject Type="Embed" ProgID="Equation.DSMT4" ShapeID="_x0000_i1035" DrawAspect="Content" ObjectID="_1628004696" r:id="rId31"/>
         </w:object>
       </w:r>
       <w:r>
@@ -2004,7 +2004,7 @@
           <v:shape id="_x0000_i1036" type="#_x0000_t75" style="width:154.8pt;height:46.2pt" o:ole="">
             <v:imagedata r:id="rId32" o:title=""/>
           </v:shape>
-          <o:OLEObject Type="Embed" ProgID="Equation.DSMT4" ShapeID="_x0000_i1036" DrawAspect="Content" ObjectID="_1627985509" r:id="rId33"/>
+          <o:OLEObject Type="Embed" ProgID="Equation.DSMT4" ShapeID="_x0000_i1036" DrawAspect="Content" ObjectID="_1628004697" r:id="rId33"/>
         </w:object>
       </w:r>
     </w:p>
@@ -2082,7 +2082,7 @@
           <v:shape id="_x0000_i1037" type="#_x0000_t75" style="width:82.8pt;height:22.2pt" o:ole="">
             <v:imagedata r:id="rId34" o:title=""/>
           </v:shape>
-          <o:OLEObject Type="Embed" ProgID="Equation.DSMT4" ShapeID="_x0000_i1037" DrawAspect="Content" ObjectID="_1627985510" r:id="rId35"/>
+          <o:OLEObject Type="Embed" ProgID="Equation.DSMT4" ShapeID="_x0000_i1037" DrawAspect="Content" ObjectID="_1628004698" r:id="rId35"/>
         </w:object>
       </w:r>
     </w:p>
@@ -2105,7 +2105,7 @@
           <v:shape id="_x0000_i1038" type="#_x0000_t75" style="width:86.4pt;height:21pt" o:ole="">
             <v:imagedata r:id="rId36" o:title=""/>
           </v:shape>
-          <o:OLEObject Type="Embed" ProgID="Equation.DSMT4" ShapeID="_x0000_i1038" DrawAspect="Content" ObjectID="_1627985511" r:id="rId37"/>
+          <o:OLEObject Type="Embed" ProgID="Equation.DSMT4" ShapeID="_x0000_i1038" DrawAspect="Content" ObjectID="_1628004699" r:id="rId37"/>
         </w:object>
       </w:r>
     </w:p>
@@ -2448,7 +2448,7 @@
           <v:shape id="_x0000_i1039" type="#_x0000_t75" style="width:1in;height:18.6pt" o:ole="">
             <v:imagedata r:id="rId40" o:title=""/>
           </v:shape>
-          <o:OLEObject Type="Embed" ProgID="Equation.DSMT4" ShapeID="_x0000_i1039" DrawAspect="Content" ObjectID="_1627985512" r:id="rId41"/>
+          <o:OLEObject Type="Embed" ProgID="Equation.DSMT4" ShapeID="_x0000_i1039" DrawAspect="Content" ObjectID="_1628004700" r:id="rId41"/>
         </w:object>
       </w:r>
     </w:p>
@@ -2472,7 +2472,7 @@
           <v:shape id="_x0000_i1040" type="#_x0000_t75" style="width:10.8pt;height:11.4pt" o:ole="">
             <v:imagedata r:id="rId42" o:title=""/>
           </v:shape>
-          <o:OLEObject Type="Embed" ProgID="Equation.DSMT4" ShapeID="_x0000_i1040" DrawAspect="Content" ObjectID="_1627985513" r:id="rId43"/>
+          <o:OLEObject Type="Embed" ProgID="Equation.DSMT4" ShapeID="_x0000_i1040" DrawAspect="Content" ObjectID="_1628004701" r:id="rId43"/>
         </w:object>
       </w:r>
       <w:r>
@@ -2489,7 +2489,7 @@
           <v:shape id="_x0000_i1041" type="#_x0000_t75" style="width:41.4pt;height:22.2pt" o:ole="">
             <v:imagedata r:id="rId44" o:title=""/>
           </v:shape>
-          <o:OLEObject Type="Embed" ProgID="Equation.DSMT4" ShapeID="_x0000_i1041" DrawAspect="Content" ObjectID="_1627985514" r:id="rId45"/>
+          <o:OLEObject Type="Embed" ProgID="Equation.DSMT4" ShapeID="_x0000_i1041" DrawAspect="Content" ObjectID="_1628004702" r:id="rId45"/>
         </w:object>
       </w:r>
     </w:p>
@@ -2514,7 +2514,7 @@
           <v:shape id="_x0000_i1042" type="#_x0000_t75" style="width:14.4pt;height:15pt" o:ole="">
             <v:imagedata r:id="rId46" o:title=""/>
           </v:shape>
-          <o:OLEObject Type="Embed" ProgID="Equation.DSMT4" ShapeID="_x0000_i1042" DrawAspect="Content" ObjectID="_1627985515" r:id="rId47"/>
+          <o:OLEObject Type="Embed" ProgID="Equation.DSMT4" ShapeID="_x0000_i1042" DrawAspect="Content" ObjectID="_1628004703" r:id="rId47"/>
         </w:object>
       </w:r>
       <w:r>
@@ -2550,7 +2550,7 @@
           <v:shape id="_x0000_i1043" type="#_x0000_t75" style="width:14.4pt;height:17.4pt" o:ole="">
             <v:imagedata r:id="rId48" o:title=""/>
           </v:shape>
-          <o:OLEObject Type="Embed" ProgID="Equation.DSMT4" ShapeID="_x0000_i1043" DrawAspect="Content" ObjectID="_1627985516" r:id="rId49"/>
+          <o:OLEObject Type="Embed" ProgID="Equation.DSMT4" ShapeID="_x0000_i1043" DrawAspect="Content" ObjectID="_1628004704" r:id="rId49"/>
         </w:object>
       </w:r>
       <w:r>
@@ -2583,7 +2583,7 @@
           <v:shape id="_x0000_i1044" type="#_x0000_t75" style="width:15.6pt;height:18.6pt" o:ole="">
             <v:imagedata r:id="rId50" o:title=""/>
           </v:shape>
-          <o:OLEObject Type="Embed" ProgID="Equation.DSMT4" ShapeID="_x0000_i1044" DrawAspect="Content" ObjectID="_1627985517" r:id="rId51"/>
+          <o:OLEObject Type="Embed" ProgID="Equation.DSMT4" ShapeID="_x0000_i1044" DrawAspect="Content" ObjectID="_1628004705" r:id="rId51"/>
         </w:object>
       </w:r>
       <w:r>
@@ -2787,7 +2787,7 @@
           <v:shape id="_x0000_i1045" type="#_x0000_t75" style="width:13.2pt;height:15.6pt" o:ole="">
             <v:imagedata r:id="rId48" o:title=""/>
           </v:shape>
-          <o:OLEObject Type="Embed" ProgID="Equation.DSMT4" ShapeID="_x0000_i1045" DrawAspect="Content" ObjectID="_1627985518" r:id="rId54"/>
+          <o:OLEObject Type="Embed" ProgID="Equation.DSMT4" ShapeID="_x0000_i1045" DrawAspect="Content" ObjectID="_1628004706" r:id="rId54"/>
         </w:object>
       </w:r>
       <w:r>
@@ -2801,7 +2801,7 @@
           <v:shape id="_x0000_i1046" type="#_x0000_t75" style="width:13.8pt;height:16.8pt" o:ole="">
             <v:imagedata r:id="rId55" o:title=""/>
           </v:shape>
-          <o:OLEObject Type="Embed" ProgID="Equation.DSMT4" ShapeID="_x0000_i1046" DrawAspect="Content" ObjectID="_1627985519" r:id="rId56"/>
+          <o:OLEObject Type="Embed" ProgID="Equation.DSMT4" ShapeID="_x0000_i1046" DrawAspect="Content" ObjectID="_1628004707" r:id="rId56"/>
         </w:object>
       </w:r>
     </w:p>
@@ -3062,7 +3062,7 @@
           <v:shape id="_x0000_i1047" type="#_x0000_t75" style="width:14.4pt;height:15pt" o:ole="">
             <v:imagedata r:id="rId57" o:title=""/>
           </v:shape>
-          <o:OLEObject Type="Embed" ProgID="Equation.DSMT4" ShapeID="_x0000_i1047" DrawAspect="Content" ObjectID="_1627985520" r:id="rId58"/>
+          <o:OLEObject Type="Embed" ProgID="Equation.DSMT4" ShapeID="_x0000_i1047" DrawAspect="Content" ObjectID="_1628004708" r:id="rId58"/>
         </w:object>
       </w:r>
       <w:r>
@@ -3079,7 +3079,7 @@
           <v:shape id="_x0000_i1048" type="#_x0000_t75" style="width:14.4pt;height:17.4pt" o:ole="">
             <v:imagedata r:id="rId48" o:title=""/>
           </v:shape>
-          <o:OLEObject Type="Embed" ProgID="Equation.DSMT4" ShapeID="_x0000_i1048" DrawAspect="Content" ObjectID="_1627985521" r:id="rId59"/>
+          <o:OLEObject Type="Embed" ProgID="Equation.DSMT4" ShapeID="_x0000_i1048" DrawAspect="Content" ObjectID="_1628004709" r:id="rId59"/>
         </w:object>
       </w:r>
       <w:r>
@@ -3110,7 +3110,7 @@
           <v:shape id="_x0000_i1049" type="#_x0000_t75" style="width:38.4pt;height:23.4pt" o:ole="">
             <v:imagedata r:id="rId60" o:title=""/>
           </v:shape>
-          <o:OLEObject Type="Embed" ProgID="Equation.DSMT4" ShapeID="_x0000_i1049" DrawAspect="Content" ObjectID="_1627985522" r:id="rId61"/>
+          <o:OLEObject Type="Embed" ProgID="Equation.DSMT4" ShapeID="_x0000_i1049" DrawAspect="Content" ObjectID="_1628004710" r:id="rId61"/>
         </w:object>
       </w:r>
       <w:r>
@@ -3127,7 +3127,7 @@
           <v:shape id="_x0000_i1050" type="#_x0000_t75" style="width:97.8pt;height:19.2pt" o:ole="">
             <v:imagedata r:id="rId62" o:title=""/>
           </v:shape>
-          <o:OLEObject Type="Embed" ProgID="Equation.DSMT4" ShapeID="_x0000_i1050" DrawAspect="Content" ObjectID="_1627985523" r:id="rId63"/>
+          <o:OLEObject Type="Embed" ProgID="Equation.DSMT4" ShapeID="_x0000_i1050" DrawAspect="Content" ObjectID="_1628004711" r:id="rId63"/>
         </w:object>
       </w:r>
       <w:r>
@@ -3431,7 +3431,7 @@
           <v:shape id="_x0000_i1051" type="#_x0000_t75" style="width:14.4pt;height:15pt" o:ole="">
             <v:imagedata r:id="rId57" o:title=""/>
           </v:shape>
-          <o:OLEObject Type="Embed" ProgID="Equation.DSMT4" ShapeID="_x0000_i1051" DrawAspect="Content" ObjectID="_1627985524" r:id="rId66"/>
+          <o:OLEObject Type="Embed" ProgID="Equation.DSMT4" ShapeID="_x0000_i1051" DrawAspect="Content" ObjectID="_1628004712" r:id="rId66"/>
         </w:object>
       </w:r>
       <w:r>
@@ -3448,7 +3448,7 @@
           <v:shape id="_x0000_i1052" type="#_x0000_t75" style="width:14.4pt;height:17.4pt" o:ole="">
             <v:imagedata r:id="rId48" o:title=""/>
           </v:shape>
-          <o:OLEObject Type="Embed" ProgID="Equation.DSMT4" ShapeID="_x0000_i1052" DrawAspect="Content" ObjectID="_1627985525" r:id="rId67"/>
+          <o:OLEObject Type="Embed" ProgID="Equation.DSMT4" ShapeID="_x0000_i1052" DrawAspect="Content" ObjectID="_1628004713" r:id="rId67"/>
         </w:object>
       </w:r>
       <w:r>
@@ -3856,7 +3856,7 @@
           <v:shape id="_x0000_i1053" type="#_x0000_t75" style="width:39.6pt;height:21pt" o:ole="">
             <v:imagedata r:id="rId70" o:title=""/>
           </v:shape>
-          <o:OLEObject Type="Embed" ProgID="Equation.DSMT4" ShapeID="_x0000_i1053" DrawAspect="Content" ObjectID="_1627985526" r:id="rId71"/>
+          <o:OLEObject Type="Embed" ProgID="Equation.DSMT4" ShapeID="_x0000_i1053" DrawAspect="Content" ObjectID="_1628004714" r:id="rId71"/>
         </w:object>
       </w:r>
     </w:p>
@@ -3872,7 +3872,7 @@
           <v:shape id="_x0000_i1054" type="#_x0000_t75" style="width:138pt;height:39.6pt" o:ole="">
             <v:imagedata r:id="rId72" o:title=""/>
           </v:shape>
-          <o:OLEObject Type="Embed" ProgID="Equation.DSMT4" ShapeID="_x0000_i1054" DrawAspect="Content" ObjectID="_1627985527" r:id="rId73"/>
+          <o:OLEObject Type="Embed" ProgID="Equation.DSMT4" ShapeID="_x0000_i1054" DrawAspect="Content" ObjectID="_1628004715" r:id="rId73"/>
         </w:object>
       </w:r>
     </w:p>
@@ -3891,7 +3891,7 @@
           <v:shape id="_x0000_i1055" type="#_x0000_t75" style="width:197.4pt;height:39.6pt" o:ole="">
             <v:imagedata r:id="rId74" o:title=""/>
           </v:shape>
-          <o:OLEObject Type="Embed" ProgID="Equation.DSMT4" ShapeID="_x0000_i1055" DrawAspect="Content" ObjectID="_1627985528" r:id="rId75"/>
+          <o:OLEObject Type="Embed" ProgID="Equation.DSMT4" ShapeID="_x0000_i1055" DrawAspect="Content" ObjectID="_1628004716" r:id="rId75"/>
         </w:object>
       </w:r>
     </w:p>
@@ -4118,7 +4118,7 @@
           <v:shape id="_x0000_i1056" type="#_x0000_t75" style="width:62.4pt;height:65.4pt" o:ole="">
             <v:imagedata r:id="rId77" o:title=""/>
           </v:shape>
-          <o:OLEObject Type="Embed" ProgID="Equation.DSMT4" ShapeID="_x0000_i1056" DrawAspect="Content" ObjectID="_1627985529" r:id="rId78"/>
+          <o:OLEObject Type="Embed" ProgID="Equation.DSMT4" ShapeID="_x0000_i1056" DrawAspect="Content" ObjectID="_1628004717" r:id="rId78"/>
         </w:object>
       </w:r>
     </w:p>
@@ -4170,7 +4170,7 @@
           <v:shape id="_x0000_i1057" type="#_x0000_t75" style="width:82.8pt;height:22.2pt" o:ole="">
             <v:imagedata r:id="rId79" o:title=""/>
           </v:shape>
-          <o:OLEObject Type="Embed" ProgID="Equation.DSMT4" ShapeID="_x0000_i1057" DrawAspect="Content" ObjectID="_1627985530" r:id="rId80"/>
+          <o:OLEObject Type="Embed" ProgID="Equation.DSMT4" ShapeID="_x0000_i1057" DrawAspect="Content" ObjectID="_1628004718" r:id="rId80"/>
         </w:object>
       </w:r>
     </w:p>
@@ -4193,7 +4193,7 @@
           <v:shape id="_x0000_i1058" type="#_x0000_t75" style="width:86.4pt;height:21pt" o:ole="">
             <v:imagedata r:id="rId81" o:title=""/>
           </v:shape>
-          <o:OLEObject Type="Embed" ProgID="Equation.DSMT4" ShapeID="_x0000_i1058" DrawAspect="Content" ObjectID="_1627985531" r:id="rId82"/>
+          <o:OLEObject Type="Embed" ProgID="Equation.DSMT4" ShapeID="_x0000_i1058" DrawAspect="Content" ObjectID="_1628004719" r:id="rId82"/>
         </w:object>
       </w:r>
     </w:p>
@@ -4386,7 +4386,7 @@
           <v:shape id="_x0000_i1059" type="#_x0000_t75" style="width:90pt;height:22.8pt" o:ole="">
             <v:imagedata r:id="rId84" o:title=""/>
           </v:shape>
-          <o:OLEObject Type="Embed" ProgID="Equation.DSMT4" ShapeID="_x0000_i1059" DrawAspect="Content" ObjectID="_1627985532" r:id="rId85"/>
+          <o:OLEObject Type="Embed" ProgID="Equation.DSMT4" ShapeID="_x0000_i1059" DrawAspect="Content" ObjectID="_1628004720" r:id="rId85"/>
         </w:object>
       </w:r>
       <w:r>
@@ -4403,7 +4403,7 @@
           <v:shape id="_x0000_i1060" type="#_x0000_t75" style="width:67.2pt;height:23.4pt" o:ole="">
             <v:imagedata r:id="rId86" o:title=""/>
           </v:shape>
-          <o:OLEObject Type="Embed" ProgID="Equation.DSMT4" ShapeID="_x0000_i1060" DrawAspect="Content" ObjectID="_1627985533" r:id="rId87"/>
+          <o:OLEObject Type="Embed" ProgID="Equation.DSMT4" ShapeID="_x0000_i1060" DrawAspect="Content" ObjectID="_1628004721" r:id="rId87"/>
         </w:object>
       </w:r>
       <w:r>
@@ -4537,7 +4537,7 @@
           <v:shape id="_x0000_i1061" type="#_x0000_t75" style="width:48pt;height:15.6pt" o:ole="">
             <v:imagedata r:id="rId89" o:title=""/>
           </v:shape>
-          <o:OLEObject Type="Embed" ProgID="Equation.DSMT4" ShapeID="_x0000_i1061" DrawAspect="Content" ObjectID="_1627985534" r:id="rId90"/>
+          <o:OLEObject Type="Embed" ProgID="Equation.DSMT4" ShapeID="_x0000_i1061" DrawAspect="Content" ObjectID="_1628004722" r:id="rId90"/>
         </w:object>
       </w:r>
       <w:r>
@@ -4554,7 +4554,7 @@
           <v:shape id="_x0000_i1062" type="#_x0000_t75" style="width:31.2pt;height:15.6pt" o:ole="">
             <v:imagedata r:id="rId91" o:title=""/>
           </v:shape>
-          <o:OLEObject Type="Embed" ProgID="Equation.DSMT4" ShapeID="_x0000_i1062" DrawAspect="Content" ObjectID="_1627985535" r:id="rId92"/>
+          <o:OLEObject Type="Embed" ProgID="Equation.DSMT4" ShapeID="_x0000_i1062" DrawAspect="Content" ObjectID="_1628004723" r:id="rId92"/>
         </w:object>
       </w:r>
     </w:p>
@@ -4584,7 +4584,7 @@
           <v:shape id="_x0000_i1063" type="#_x0000_t75" style="width:384pt;height:76.8pt" o:ole="">
             <v:imagedata r:id="rId93" o:title=""/>
           </v:shape>
-          <o:OLEObject Type="Embed" ProgID="Equation.DSMT4" ShapeID="_x0000_i1063" DrawAspect="Content" ObjectID="_1627985536" r:id="rId94"/>
+          <o:OLEObject Type="Embed" ProgID="Equation.DSMT4" ShapeID="_x0000_i1063" DrawAspect="Content" ObjectID="_1628004724" r:id="rId94"/>
         </w:object>
       </w:r>
     </w:p>
@@ -4610,13 +4610,15 @@
         <w:rPr>
           <w:position w:val="-92"/>
         </w:rPr>
-        <w:object w:dxaOrig="6979" w:dyaOrig="2040" w14:anchorId="7BEA0420">
-          <v:shape id="_x0000_i1064" type="#_x0000_t75" style="width:349.2pt;height:102pt" o:ole="">
+        <w:object w:dxaOrig="7040" w:dyaOrig="2040" w14:anchorId="7BEA0420">
+          <v:shape id="_x0000_i1090" type="#_x0000_t75" style="width:352.2pt;height:102pt" o:ole="">
             <v:imagedata r:id="rId95" o:title=""/>
           </v:shape>
-          <o:OLEObject Type="Embed" ProgID="Equation.DSMT4" ShapeID="_x0000_i1064" DrawAspect="Content" ObjectID="_1627985537" r:id="rId96"/>
+          <o:OLEObject Type="Embed" ProgID="Equation.DSMT4" ShapeID="_x0000_i1090" DrawAspect="Content" ObjectID="_1628004725" r:id="rId96"/>
         </w:object>
       </w:r>
+      <w:bookmarkStart w:id="6" w:name="_GoBack"/>
+      <w:bookmarkEnd w:id="6"/>
     </w:p>
     <w:p>
       <w:pPr>
@@ -4692,7 +4694,7 @@
           <v:shape id="_x0000_i1065" type="#_x0000_t75" style="width:12pt;height:13.2pt" o:ole="">
             <v:imagedata r:id="rId97" o:title=""/>
           </v:shape>
-          <o:OLEObject Type="Embed" ProgID="Equation.DSMT4" ShapeID="_x0000_i1065" DrawAspect="Content" ObjectID="_1627985538" r:id="rId98"/>
+          <o:OLEObject Type="Embed" ProgID="Equation.DSMT4" ShapeID="_x0000_i1065" DrawAspect="Content" ObjectID="_1628004726" r:id="rId98"/>
         </w:object>
       </w:r>
       <w:r>
@@ -4706,7 +4708,7 @@
           <v:shape id="_x0000_i1066" type="#_x0000_t75" style="width:63pt;height:16.2pt" o:ole="">
             <v:imagedata r:id="rId99" o:title=""/>
           </v:shape>
-          <o:OLEObject Type="Embed" ProgID="Equation.DSMT4" ShapeID="_x0000_i1066" DrawAspect="Content" ObjectID="_1627985539" r:id="rId100"/>
+          <o:OLEObject Type="Embed" ProgID="Equation.DSMT4" ShapeID="_x0000_i1066" DrawAspect="Content" ObjectID="_1628004727" r:id="rId100"/>
         </w:object>
       </w:r>
       <w:r>
@@ -4744,7 +4746,7 @@
           <v:shape id="_x0000_i1067" type="#_x0000_t75" style="width:12pt;height:15pt" o:ole="">
             <v:imagedata r:id="rId101" o:title=""/>
           </v:shape>
-          <o:OLEObject Type="Embed" ProgID="Equation.DSMT4" ShapeID="_x0000_i1067" DrawAspect="Content" ObjectID="_1627985540" r:id="rId102"/>
+          <o:OLEObject Type="Embed" ProgID="Equation.DSMT4" ShapeID="_x0000_i1067" DrawAspect="Content" ObjectID="_1628004728" r:id="rId102"/>
         </w:object>
       </w:r>
       <w:r>
@@ -4758,7 +4760,7 @@
           <v:shape id="_x0000_i1068" type="#_x0000_t75" style="width:18pt;height:13.2pt" o:ole="">
             <v:imagedata r:id="rId103" o:title=""/>
           </v:shape>
-          <o:OLEObject Type="Embed" ProgID="Equation.DSMT4" ShapeID="_x0000_i1068" DrawAspect="Content" ObjectID="_1627985541" r:id="rId104"/>
+          <o:OLEObject Type="Embed" ProgID="Equation.DSMT4" ShapeID="_x0000_i1068" DrawAspect="Content" ObjectID="_1628004729" r:id="rId104"/>
         </w:object>
       </w:r>
       <w:r>
@@ -4775,7 +4777,31 @@
         <w:ind w:left="-851"/>
       </w:pPr>
       <w:r>
-        <w:t>Αντικαθιστώντας την τιμή -0.4 στις συναρτήσεις συμμετοχής για τα σύνολα Α και την τιμή 0 για το Β, παίρνουμε τελικά</w:t>
+        <w:t xml:space="preserve">Αντικαθιστώντας την τιμή </w:t>
+      </w:r>
+      <w:r>
+        <w:rPr>
+          <w:lang w:val="en-US"/>
+        </w:rPr>
+        <w:t>x</w:t>
+      </w:r>
+      <w:r>
+        <w:t>=</w:t>
+      </w:r>
+      <w:r>
+        <w:t xml:space="preserve">-0.4 στις συναρτήσεις συμμετοχής για τα σύνολα Α και την τιμή </w:t>
+      </w:r>
+      <w:r>
+        <w:rPr>
+          <w:lang w:val="en-US"/>
+        </w:rPr>
+        <w:t>y</w:t>
+      </w:r>
+      <w:r>
+        <w:t>=</w:t>
+      </w:r>
+      <w:r>
+        <w:t>0 για το Β, παίρνουμε τελικά</w:t>
       </w:r>
       <w:r>
         <w:t>:</w:t>
@@ -4798,7 +4824,7 @@
           <v:shape id="_x0000_i1069" type="#_x0000_t75" style="width:345.6pt;height:102pt" o:ole="">
             <v:imagedata r:id="rId105" o:title=""/>
           </v:shape>
-          <o:OLEObject Type="Embed" ProgID="Equation.DSMT4" ShapeID="_x0000_i1069" DrawAspect="Content" ObjectID="_1627985542" r:id="rId106"/>
+          <o:OLEObject Type="Embed" ProgID="Equation.DSMT4" ShapeID="_x0000_i1069" DrawAspect="Content" ObjectID="_1628004730" r:id="rId106"/>
         </w:object>
       </w:r>
     </w:p>
@@ -4850,7 +4876,7 @@
           <v:shape id="_x0000_i1070" type="#_x0000_t75" style="width:187.2pt;height:31.2pt" o:ole="">
             <v:imagedata r:id="rId107" o:title=""/>
           </v:shape>
-          <o:OLEObject Type="Embed" ProgID="Equation.DSMT4" ShapeID="_x0000_i1070" DrawAspect="Content" ObjectID="_1627985543" r:id="rId108"/>
+          <o:OLEObject Type="Embed" ProgID="Equation.DSMT4" ShapeID="_x0000_i1070" DrawAspect="Content" ObjectID="_1628004731" r:id="rId108"/>
         </w:object>
       </w:r>
     </w:p>
@@ -4895,11 +4921,11 @@
         <w:rPr>
           <w:position w:val="-92"/>
         </w:rPr>
-        <w:object w:dxaOrig="4819" w:dyaOrig="2040" w14:anchorId="28A91679">
-          <v:shape id="_x0000_i1071" type="#_x0000_t75" style="width:279.6pt;height:118.2pt" o:ole="">
+        <w:object w:dxaOrig="4800" w:dyaOrig="2040" w14:anchorId="28A91679">
+          <v:shape id="_x0000_i1082" type="#_x0000_t75" style="width:278.4pt;height:118.2pt" o:ole="">
             <v:imagedata r:id="rId109" o:title=""/>
           </v:shape>
-          <o:OLEObject Type="Embed" ProgID="Equation.DSMT4" ShapeID="_x0000_i1071" DrawAspect="Content" ObjectID="_1627985544" r:id="rId110"/>
+          <o:OLEObject Type="Embed" ProgID="Equation.DSMT4" ShapeID="_x0000_i1082" DrawAspect="Content" ObjectID="_1628004732" r:id="rId110"/>
         </w:object>
       </w:r>
     </w:p>
@@ -4968,7 +4994,7 @@
           <v:shape id="_x0000_i1072" type="#_x0000_t75" style="width:13.2pt;height:16.2pt" o:ole="">
             <v:imagedata r:id="rId111" o:title=""/>
           </v:shape>
-          <o:OLEObject Type="Embed" ProgID="Equation.DSMT4" ShapeID="_x0000_i1072" DrawAspect="Content" ObjectID="_1627985545" r:id="rId112"/>
+          <o:OLEObject Type="Embed" ProgID="Equation.DSMT4" ShapeID="_x0000_i1072" DrawAspect="Content" ObjectID="_1628004733" r:id="rId112"/>
         </w:object>
       </w:r>
       <w:r>
@@ -4982,7 +5008,7 @@
           <v:shape id="_x0000_i1073" type="#_x0000_t75" style="width:63pt;height:16.2pt" o:ole="">
             <v:imagedata r:id="rId99" o:title=""/>
           </v:shape>
-          <o:OLEObject Type="Embed" ProgID="Equation.DSMT4" ShapeID="_x0000_i1073" DrawAspect="Content" ObjectID="_1627985546" r:id="rId113"/>
+          <o:OLEObject Type="Embed" ProgID="Equation.DSMT4" ShapeID="_x0000_i1073" DrawAspect="Content" ObjectID="_1628004734" r:id="rId113"/>
         </w:object>
       </w:r>
       <w:r>
@@ -5044,11 +5070,11 @@
         <w:rPr>
           <w:position w:val="-64"/>
         </w:rPr>
-        <w:object w:dxaOrig="6120" w:dyaOrig="1400" w14:anchorId="28524256">
-          <v:shape id="_x0000_i1074" type="#_x0000_t75" style="width:329.4pt;height:75.6pt" o:ole="">
+        <w:object w:dxaOrig="6100" w:dyaOrig="1400" w14:anchorId="28524256">
+          <v:shape id="_x0000_i1084" type="#_x0000_t75" style="width:328.2pt;height:75.6pt" o:ole="">
             <v:imagedata r:id="rId114" o:title=""/>
           </v:shape>
-          <o:OLEObject Type="Embed" ProgID="Equation.DSMT4" ShapeID="_x0000_i1074" DrawAspect="Content" ObjectID="_1627985547" r:id="rId115"/>
+          <o:OLEObject Type="Embed" ProgID="Equation.DSMT4" ShapeID="_x0000_i1084" DrawAspect="Content" ObjectID="_1628004735" r:id="rId115"/>
         </w:object>
       </w:r>
     </w:p>
@@ -5411,11 +5437,11 @@
         <w:rPr>
           <w:position w:val="-188"/>
         </w:rPr>
-        <w:object w:dxaOrig="3940" w:dyaOrig="3879" w14:anchorId="08394D5F">
-          <v:shape id="_x0000_i1075" type="#_x0000_t75" style="width:259.2pt;height:253.8pt" o:ole="">
+        <w:object w:dxaOrig="3920" w:dyaOrig="3879" w14:anchorId="08394D5F">
+          <v:shape id="_x0000_i1086" type="#_x0000_t75" style="width:258pt;height:253.8pt" o:ole="">
             <v:imagedata r:id="rId118" o:title=""/>
           </v:shape>
-          <o:OLEObject Type="Embed" ProgID="Equation.DSMT4" ShapeID="_x0000_i1075" DrawAspect="Content" ObjectID="_1627985548" r:id="rId119"/>
+          <o:OLEObject Type="Embed" ProgID="Equation.DSMT4" ShapeID="_x0000_i1086" DrawAspect="Content" ObjectID="_1628004736" r:id="rId119"/>
         </w:object>
       </w:r>
     </w:p>
@@ -5448,11 +5474,11 @@
         <w:rPr>
           <w:position w:val="-38"/>
         </w:rPr>
-        <w:object w:dxaOrig="3920" w:dyaOrig="880" w14:anchorId="78553D77">
-          <v:shape id="_x0000_i1076" type="#_x0000_t75" style="width:247.8pt;height:55.2pt" o:ole="">
+        <w:object w:dxaOrig="3879" w:dyaOrig="880" w14:anchorId="78553D77">
+          <v:shape id="_x0000_i1088" type="#_x0000_t75" style="width:245.4pt;height:55.2pt" o:ole="">
             <v:imagedata r:id="rId120" o:title=""/>
           </v:shape>
-          <o:OLEObject Type="Embed" ProgID="Equation.DSMT4" ShapeID="_x0000_i1076" DrawAspect="Content" ObjectID="_1627985549" r:id="rId121"/>
+          <o:OLEObject Type="Embed" ProgID="Equation.DSMT4" ShapeID="_x0000_i1088" DrawAspect="Content" ObjectID="_1628004737" r:id="rId121"/>
         </w:object>
       </w:r>
     </w:p>
@@ -5522,10 +5548,10 @@
           <w:position w:val="-6"/>
         </w:rPr>
         <w:object w:dxaOrig="1160" w:dyaOrig="320" w14:anchorId="0984753A">
-          <v:shape id="_x0000_i1078" type="#_x0000_t75" style="width:59.4pt;height:16.2pt" o:ole="">
+          <v:shape id="_x0000_i1077" type="#_x0000_t75" style="width:59.4pt;height:16.2pt" o:ole="">
             <v:imagedata r:id="rId122" o:title=""/>
           </v:shape>
-          <o:OLEObject Type="Embed" ProgID="Equation.DSMT4" ShapeID="_x0000_i1078" DrawAspect="Content" ObjectID="_1627985550" r:id="rId123"/>
+          <o:OLEObject Type="Embed" ProgID="Equation.DSMT4" ShapeID="_x0000_i1077" DrawAspect="Content" ObjectID="_1628004738" r:id="rId123"/>
         </w:object>
       </w:r>
       <w:r>
@@ -5608,10 +5634,10 @@
           <w:position w:val="-12"/>
         </w:rPr>
         <w:object w:dxaOrig="279" w:dyaOrig="360" w14:anchorId="4E7C926C">
-          <v:shape id="_x0000_i1079" type="#_x0000_t75" style="width:13.8pt;height:18pt" o:ole="">
+          <v:shape id="_x0000_i1078" type="#_x0000_t75" style="width:13.8pt;height:18pt" o:ole="">
             <v:imagedata r:id="rId124" o:title=""/>
           </v:shape>
-          <o:OLEObject Type="Embed" ProgID="Equation.DSMT4" ShapeID="_x0000_i1079" DrawAspect="Content" ObjectID="_1627985551" r:id="rId125"/>
+          <o:OLEObject Type="Embed" ProgID="Equation.DSMT4" ShapeID="_x0000_i1078" DrawAspect="Content" ObjectID="_1628004739" r:id="rId125"/>
         </w:object>
       </w:r>
       <w:r>
@@ -5624,7 +5650,7 @@
         <w:pStyle w:val="3"/>
         <w:ind w:left="-709"/>
       </w:pPr>
-      <w:bookmarkStart w:id="6" w:name="_Toc14550410"/>
+      <w:bookmarkStart w:id="7" w:name="_Toc14550410"/>
       <w:r>
         <w:t xml:space="preserve">Ερμηνεία του Νόμου Ελέγχου του </w:t>
       </w:r>
@@ -5652,7 +5678,7 @@
         </w:rPr>
         <w:t>Controller</w:t>
       </w:r>
-      <w:bookmarkEnd w:id="6"/>
+      <w:bookmarkEnd w:id="7"/>
     </w:p>
     <w:p>
       <w:pPr>
@@ -5900,10 +5926,7 @@
       </w:r>
     </w:p>
     <w:p/>
-    <w:p>
-      <w:bookmarkStart w:id="7" w:name="_GoBack"/>
-      <w:bookmarkEnd w:id="7"/>
-    </w:p>
+    <w:p/>
     <w:p>
       <w:pPr>
         <w:pStyle w:val="2"/>
@@ -8943,7 +8966,7 @@
 </file>
 
 <file path=customXml/itemProps1.xml><?xml version="1.0" encoding="utf-8"?>
-<ds:datastoreItem xmlns:ds="http://schemas.openxmlformats.org/officeDocument/2006/customXml" ds:itemID="{37F6DC4E-20C6-428E-8AE5-F837635CAD7B}">
+<ds:datastoreItem xmlns:ds="http://schemas.openxmlformats.org/officeDocument/2006/customXml" ds:itemID="{C56A362F-4A4F-473B-B339-34A8C577405E}">
   <ds:schemaRefs>
     <ds:schemaRef ds:uri="http://schemas.openxmlformats.org/officeDocument/2006/bibliography"/>
   </ds:schemaRefs>

</xml_diff>